<commit_message>
Added notes and few more codes
</commit_message>
<xml_diff>
--- a/DS&Algos/DSA_Notes.docx
+++ b/DS&Algos/DSA_Notes.docx
@@ -13,14 +13,16 @@
         <w:jc w:val="both"/>
         <w:rPr>
           <w:rFonts w:cstheme="minorHAnsi"/>
-          <w:sz w:val="24"/>
-          <w:szCs w:val="24"/>
-        </w:rPr>
-      </w:pPr>
-      <w:r>
-        <w:rPr>
-          <w:rFonts w:cstheme="minorHAnsi"/>
-          <w:b/>
+          <w:color w:val="000000" w:themeColor="text1"/>
+          <w:sz w:val="24"/>
+          <w:szCs w:val="24"/>
+        </w:rPr>
+      </w:pPr>
+      <w:r>
+        <w:rPr>
+          <w:rFonts w:cstheme="minorHAnsi"/>
+          <w:b/>
+          <w:color w:val="000000" w:themeColor="text1"/>
           <w:sz w:val="24"/>
           <w:szCs w:val="24"/>
         </w:rPr>
@@ -29,6 +31,7 @@
       <w:r>
         <w:rPr>
           <w:rFonts w:cstheme="minorHAnsi"/>
+          <w:color w:val="000000" w:themeColor="text1"/>
           <w:sz w:val="24"/>
           <w:szCs w:val="24"/>
         </w:rPr>
@@ -42,13 +45,15 @@
         <w:jc w:val="both"/>
         <w:rPr>
           <w:rFonts w:cstheme="minorHAnsi"/>
-          <w:sz w:val="24"/>
-          <w:szCs w:val="24"/>
-        </w:rPr>
-      </w:pPr>
-      <w:r>
-        <w:rPr>
-          <w:rFonts w:cstheme="minorHAnsi"/>
+          <w:color w:val="000000" w:themeColor="text1"/>
+          <w:sz w:val="24"/>
+          <w:szCs w:val="24"/>
+        </w:rPr>
+      </w:pPr>
+      <w:r>
+        <w:rPr>
+          <w:rFonts w:cstheme="minorHAnsi"/>
+          <w:color w:val="000000" w:themeColor="text1"/>
           <w:sz w:val="24"/>
           <w:szCs w:val="24"/>
         </w:rPr>
@@ -66,14 +71,16 @@
         <w:jc w:val="both"/>
         <w:rPr>
           <w:rFonts w:cstheme="minorHAnsi"/>
-          <w:sz w:val="24"/>
-          <w:szCs w:val="24"/>
-        </w:rPr>
-      </w:pPr>
-      <w:r>
-        <w:rPr>
-          <w:rFonts w:cstheme="minorHAnsi"/>
-          <w:b/>
+          <w:color w:val="000000" w:themeColor="text1"/>
+          <w:sz w:val="24"/>
+          <w:szCs w:val="24"/>
+        </w:rPr>
+      </w:pPr>
+      <w:r>
+        <w:rPr>
+          <w:rFonts w:cstheme="minorHAnsi"/>
+          <w:b/>
+          <w:color w:val="000000" w:themeColor="text1"/>
           <w:sz w:val="24"/>
           <w:szCs w:val="24"/>
         </w:rPr>
@@ -87,13 +94,15 @@
         <w:jc w:val="both"/>
         <w:rPr>
           <w:rFonts w:cstheme="minorHAnsi"/>
-          <w:sz w:val="24"/>
-          <w:szCs w:val="24"/>
-        </w:rPr>
-      </w:pPr>
-      <w:r>
-        <w:rPr>
-          <w:rFonts w:cstheme="minorHAnsi"/>
+          <w:color w:val="000000" w:themeColor="text1"/>
+          <w:sz w:val="24"/>
+          <w:szCs w:val="24"/>
+        </w:rPr>
+      </w:pPr>
+      <w:r>
+        <w:rPr>
+          <w:rFonts w:cstheme="minorHAnsi"/>
+          <w:color w:val="000000" w:themeColor="text1"/>
           <w:sz w:val="24"/>
           <w:szCs w:val="24"/>
         </w:rPr>
@@ -102,6 +111,7 @@
       <w:r>
         <w:rPr>
           <w:rFonts w:cstheme="minorHAnsi"/>
+          <w:color w:val="000000" w:themeColor="text1"/>
           <w:sz w:val="24"/>
           <w:szCs w:val="24"/>
         </w:rPr>
@@ -119,14 +129,15 @@
         <w:jc w:val="both"/>
         <w:rPr>
           <w:rFonts w:cstheme="minorHAnsi"/>
-          <w:sz w:val="24"/>
-          <w:szCs w:val="24"/>
-        </w:rPr>
-      </w:pPr>
-      <w:r>
-        <w:rPr>
-          <w:rFonts w:cstheme="minorHAnsi"/>
-          <w:color w:val="273239"/>
+          <w:color w:val="000000" w:themeColor="text1"/>
+          <w:sz w:val="24"/>
+          <w:szCs w:val="24"/>
+        </w:rPr>
+      </w:pPr>
+      <w:r>
+        <w:rPr>
+          <w:rFonts w:cstheme="minorHAnsi"/>
+          <w:color w:val="000000" w:themeColor="text1"/>
           <w:spacing w:val="2"/>
           <w:sz w:val="24"/>
           <w:szCs w:val="24"/>
@@ -146,6 +157,7 @@
         <w:jc w:val="both"/>
         <w:rPr>
           <w:rFonts w:cstheme="minorHAnsi"/>
+          <w:color w:val="000000" w:themeColor="text1"/>
           <w:sz w:val="24"/>
           <w:szCs w:val="24"/>
         </w:rPr>
@@ -155,7 +167,7 @@
           <w:rFonts w:eastAsia="Times New Roman" w:cstheme="minorHAnsi"/>
           <w:b/>
           <w:bCs/>
-          <w:color w:val="273239"/>
+          <w:color w:val="000000" w:themeColor="text1"/>
           <w:spacing w:val="2"/>
           <w:sz w:val="24"/>
           <w:szCs w:val="24"/>
@@ -165,7 +177,7 @@
       <w:r>
         <w:rPr>
           <w:rFonts w:eastAsia="Times New Roman" w:cstheme="minorHAnsi"/>
-          <w:color w:val="273239"/>
+          <w:color w:val="000000" w:themeColor="text1"/>
           <w:spacing w:val="2"/>
           <w:sz w:val="24"/>
           <w:szCs w:val="24"/>
@@ -175,7 +187,7 @@
       <w:r>
         <w:rPr>
           <w:rFonts w:eastAsia="Times New Roman" w:cstheme="minorHAnsi"/>
-          <w:color w:val="273239"/>
+          <w:color w:val="000000" w:themeColor="text1"/>
           <w:spacing w:val="2"/>
           <w:sz w:val="24"/>
           <w:szCs w:val="24"/>
@@ -186,30 +198,11 @@
         <w:rPr>
           <w:rFonts w:cstheme="minorHAnsi"/>
           <w:b/>
-          <w:sz w:val="24"/>
-          <w:szCs w:val="24"/>
-        </w:rPr>
-        <w:t xml:space="preserve">It is used to determine the </w:t>
-      </w:r>
-      <w:r>
-        <w:rPr>
-          <w:rFonts w:cstheme="minorHAnsi"/>
-          <w:b/>
-          <w:sz w:val="24"/>
-          <w:szCs w:val="24"/>
-        </w:rPr>
-        <w:t>average</w:t>
-      </w:r>
-      <w:bookmarkStart w:id="0" w:name="_GoBack"/>
-      <w:bookmarkEnd w:id="0"/>
-      <w:r>
-        <w:rPr>
-          <w:rFonts w:cstheme="minorHAnsi"/>
-          <w:b/>
-          <w:sz w:val="24"/>
-          <w:szCs w:val="24"/>
-        </w:rPr>
-        <w:t xml:space="preserve"> case.</w:t>
+          <w:color w:val="000000" w:themeColor="text1"/>
+          <w:sz w:val="24"/>
+          <w:szCs w:val="24"/>
+        </w:rPr>
+        <w:t>It is used to determine the average case.</w:t>
       </w:r>
     </w:p>
     <w:p>
@@ -221,20 +214,34 @@
         <w:rPr>
           <w:rFonts w:cstheme="minorHAnsi"/>
           <w:b/>
-          <w:sz w:val="24"/>
-          <w:szCs w:val="24"/>
-        </w:rPr>
-      </w:pPr>
-      <w:r>
-        <w:rPr>
-          <w:rFonts w:eastAsia="Times New Roman" w:cstheme="minorHAnsi"/>
-          <w:b/>
-          <w:color w:val="273239"/>
-          <w:spacing w:val="2"/>
-          <w:sz w:val="24"/>
-          <w:szCs w:val="24"/>
-        </w:rPr>
-        <w:t>Θ(g(n)) = {f(n): there exist positive constants c1, c2 and n0 such that</w:t>
+          <w:color w:val="000000" w:themeColor="text1"/>
+          <w:sz w:val="24"/>
+          <w:szCs w:val="24"/>
+        </w:rPr>
+      </w:pPr>
+      <w:proofErr w:type="gramStart"/>
+      <w:r>
+        <w:rPr>
+          <w:rFonts w:eastAsia="Times New Roman" w:cstheme="minorHAnsi"/>
+          <w:b/>
+          <w:color w:val="000000" w:themeColor="text1"/>
+          <w:spacing w:val="2"/>
+          <w:sz w:val="24"/>
+          <w:szCs w:val="24"/>
+        </w:rPr>
+        <w:t>Θ(</w:t>
+      </w:r>
+      <w:proofErr w:type="gramEnd"/>
+      <w:r>
+        <w:rPr>
+          <w:rFonts w:eastAsia="Times New Roman" w:cstheme="minorHAnsi"/>
+          <w:b/>
+          <w:color w:val="000000" w:themeColor="text1"/>
+          <w:spacing w:val="2"/>
+          <w:sz w:val="24"/>
+          <w:szCs w:val="24"/>
+        </w:rPr>
+        <w:t>g(n)) = {f(n): there exist positive constants c1, c2 and n0 such that</w:t>
       </w:r>
     </w:p>
     <w:p>
@@ -245,15 +252,16 @@
         <w:jc w:val="both"/>
         <w:rPr>
           <w:rFonts w:cstheme="minorHAnsi"/>
-          <w:sz w:val="24"/>
-          <w:szCs w:val="24"/>
-        </w:rPr>
-      </w:pPr>
-      <w:r>
-        <w:rPr>
-          <w:rFonts w:eastAsia="Times New Roman" w:cstheme="minorHAnsi"/>
-          <w:b/>
-          <w:color w:val="273239"/>
+          <w:color w:val="000000" w:themeColor="text1"/>
+          <w:sz w:val="24"/>
+          <w:szCs w:val="24"/>
+        </w:rPr>
+      </w:pPr>
+      <w:r>
+        <w:rPr>
+          <w:rFonts w:eastAsia="Times New Roman" w:cstheme="minorHAnsi"/>
+          <w:b/>
+          <w:color w:val="000000" w:themeColor="text1"/>
           <w:spacing w:val="2"/>
           <w:sz w:val="24"/>
           <w:szCs w:val="24"/>
@@ -264,12 +272,36 @@
         <w:rPr>
           <w:rFonts w:eastAsia="Times New Roman" w:cstheme="minorHAnsi"/>
           <w:b/>
-          <w:color w:val="273239"/>
-          <w:spacing w:val="2"/>
-          <w:sz w:val="24"/>
-          <w:szCs w:val="24"/>
-        </w:rPr>
-        <w:t xml:space="preserve"> &lt;= c1*g(n) &lt;= f(n) &lt;= c2*g(n) for all n &gt;= n0}.</w:t>
+          <w:color w:val="000000" w:themeColor="text1"/>
+          <w:spacing w:val="2"/>
+          <w:sz w:val="24"/>
+          <w:szCs w:val="24"/>
+        </w:rPr>
+        <w:t xml:space="preserve"> &lt;= c1*</w:t>
+      </w:r>
+      <w:proofErr w:type="gramStart"/>
+      <w:r>
+        <w:rPr>
+          <w:rFonts w:eastAsia="Times New Roman" w:cstheme="minorHAnsi"/>
+          <w:b/>
+          <w:color w:val="000000" w:themeColor="text1"/>
+          <w:spacing w:val="2"/>
+          <w:sz w:val="24"/>
+          <w:szCs w:val="24"/>
+        </w:rPr>
+        <w:t>g(</w:t>
+      </w:r>
+      <w:proofErr w:type="gramEnd"/>
+      <w:r>
+        <w:rPr>
+          <w:rFonts w:eastAsia="Times New Roman" w:cstheme="minorHAnsi"/>
+          <w:b/>
+          <w:color w:val="000000" w:themeColor="text1"/>
+          <w:spacing w:val="2"/>
+          <w:sz w:val="24"/>
+          <w:szCs w:val="24"/>
+        </w:rPr>
+        <w:t>n) &lt;= f(n) &lt;= c2*g(n) for all n &gt;= n0}.</w:t>
       </w:r>
     </w:p>
     <w:p>
@@ -298,21 +330,43 @@
         <w:textAlignment w:val="baseline"/>
         <w:rPr>
           <w:rFonts w:eastAsia="Times New Roman" w:cstheme="minorHAnsi"/>
-          <w:color w:val="273239"/>
-          <w:spacing w:val="2"/>
-          <w:sz w:val="24"/>
-          <w:szCs w:val="24"/>
-        </w:rPr>
-      </w:pPr>
-      <w:r>
-        <w:rPr>
-          <w:rFonts w:eastAsia="Times New Roman" w:cstheme="minorHAnsi"/>
-          <w:color w:val="273239"/>
-          <w:spacing w:val="2"/>
-          <w:sz w:val="24"/>
-          <w:szCs w:val="24"/>
-        </w:rPr>
-        <w:t>The above definition means, if f(n) is theta of g(n), then the value f(n) is always between c1*g(n) and c2*g(n) for large values of n (n &gt;= n0). The definition of theta also requires that f(n) must be non-negative for values of n greater than n0.</w:t>
+          <w:color w:val="000000" w:themeColor="text1"/>
+          <w:spacing w:val="2"/>
+          <w:sz w:val="24"/>
+          <w:szCs w:val="24"/>
+        </w:rPr>
+      </w:pPr>
+      <w:r>
+        <w:rPr>
+          <w:rFonts w:eastAsia="Times New Roman" w:cstheme="minorHAnsi"/>
+          <w:color w:val="000000" w:themeColor="text1"/>
+          <w:spacing w:val="2"/>
+          <w:sz w:val="24"/>
+          <w:szCs w:val="24"/>
+        </w:rPr>
+        <w:t xml:space="preserve">The above definition means, if f(n) is theta of g(n), then the value f(n) is always between c1*g(n) and c2*g(n) for large values of n (n &gt;= n0). The definition of theta also requires that </w:t>
+      </w:r>
+      <w:proofErr w:type="gramStart"/>
+      <w:r>
+        <w:rPr>
+          <w:rFonts w:eastAsia="Times New Roman" w:cstheme="minorHAnsi"/>
+          <w:color w:val="000000" w:themeColor="text1"/>
+          <w:spacing w:val="2"/>
+          <w:sz w:val="24"/>
+          <w:szCs w:val="24"/>
+        </w:rPr>
+        <w:t>f(</w:t>
+      </w:r>
+      <w:proofErr w:type="gramEnd"/>
+      <w:r>
+        <w:rPr>
+          <w:rFonts w:eastAsia="Times New Roman" w:cstheme="minorHAnsi"/>
+          <w:color w:val="000000" w:themeColor="text1"/>
+          <w:spacing w:val="2"/>
+          <w:sz w:val="24"/>
+          <w:szCs w:val="24"/>
+        </w:rPr>
+        <w:t>n) must be non-negative for values of n greater than n0.</w:t>
       </w:r>
     </w:p>
     <w:p>
@@ -341,7 +395,7 @@
         <w:textAlignment w:val="baseline"/>
         <w:rPr>
           <w:rFonts w:eastAsia="Times New Roman" w:cstheme="minorHAnsi"/>
-          <w:color w:val="273239"/>
+          <w:color w:val="000000" w:themeColor="text1"/>
           <w:spacing w:val="2"/>
           <w:sz w:val="24"/>
           <w:szCs w:val="24"/>
@@ -351,7 +405,7 @@
         <w:rPr>
           <w:rFonts w:eastAsia="Times New Roman" w:cstheme="minorHAnsi"/>
           <w:noProof/>
-          <w:color w:val="273239"/>
+          <w:color w:val="000000" w:themeColor="text1"/>
           <w:spacing w:val="2"/>
           <w:sz w:val="24"/>
           <w:szCs w:val="24"/>
@@ -422,7 +476,7 @@
           <w:rFonts w:eastAsia="Times New Roman" w:cstheme="minorHAnsi"/>
           <w:b/>
           <w:i/>
-          <w:color w:val="273239"/>
+          <w:color w:val="000000" w:themeColor="text1"/>
           <w:spacing w:val="2"/>
           <w:sz w:val="24"/>
           <w:szCs w:val="24"/>
@@ -433,7 +487,7 @@
           <w:rFonts w:eastAsia="Times New Roman" w:cstheme="minorHAnsi"/>
           <w:b/>
           <w:i/>
-          <w:color w:val="273239"/>
+          <w:color w:val="000000" w:themeColor="text1"/>
           <w:spacing w:val="2"/>
           <w:sz w:val="24"/>
           <w:szCs w:val="24"/>
@@ -469,7 +523,7 @@
           <w:rFonts w:eastAsia="Times New Roman" w:cstheme="minorHAnsi"/>
           <w:b/>
           <w:i/>
-          <w:color w:val="273239"/>
+          <w:color w:val="000000" w:themeColor="text1"/>
           <w:spacing w:val="2"/>
           <w:sz w:val="24"/>
           <w:szCs w:val="24"/>
@@ -504,7 +558,7 @@
           <w:rFonts w:eastAsia="Times New Roman" w:cstheme="minorHAnsi"/>
           <w:b/>
           <w:i/>
-          <w:color w:val="273239"/>
+          <w:color w:val="000000" w:themeColor="text1"/>
           <w:spacing w:val="2"/>
           <w:sz w:val="24"/>
           <w:szCs w:val="24"/>
@@ -539,7 +593,7 @@
           <w:rFonts w:eastAsia="Times New Roman" w:cstheme="minorHAnsi"/>
           <w:b/>
           <w:i/>
-          <w:color w:val="273239"/>
+          <w:color w:val="000000" w:themeColor="text1"/>
           <w:spacing w:val="2"/>
           <w:sz w:val="24"/>
           <w:szCs w:val="24"/>
@@ -574,7 +628,7 @@
           <w:rFonts w:eastAsia="Times New Roman" w:cstheme="minorHAnsi"/>
           <w:b/>
           <w:i/>
-          <w:color w:val="273239"/>
+          <w:color w:val="000000" w:themeColor="text1"/>
           <w:spacing w:val="2"/>
           <w:sz w:val="24"/>
           <w:szCs w:val="24"/>
@@ -609,7 +663,7 @@
           <w:rFonts w:eastAsia="Times New Roman" w:cstheme="minorHAnsi"/>
           <w:b/>
           <w:i/>
-          <w:color w:val="273239"/>
+          <w:color w:val="000000" w:themeColor="text1"/>
           <w:spacing w:val="2"/>
           <w:sz w:val="24"/>
           <w:szCs w:val="24"/>
@@ -646,7 +700,7 @@
         <w:textAlignment w:val="baseline"/>
         <w:rPr>
           <w:rFonts w:eastAsia="Times New Roman" w:cstheme="minorHAnsi"/>
-          <w:color w:val="273239"/>
+          <w:color w:val="000000" w:themeColor="text1"/>
           <w:spacing w:val="2"/>
           <w:sz w:val="24"/>
           <w:szCs w:val="24"/>
@@ -657,7 +711,7 @@
           <w:rFonts w:eastAsia="Times New Roman" w:cstheme="minorHAnsi"/>
           <w:b/>
           <w:bCs/>
-          <w:color w:val="273239"/>
+          <w:color w:val="000000" w:themeColor="text1"/>
           <w:spacing w:val="2"/>
           <w:sz w:val="24"/>
           <w:szCs w:val="24"/>
@@ -668,7 +722,7 @@
       <w:r>
         <w:rPr>
           <w:rFonts w:eastAsia="Times New Roman" w:cstheme="minorHAnsi"/>
-          <w:color w:val="273239"/>
+          <w:color w:val="000000" w:themeColor="text1"/>
           <w:spacing w:val="2"/>
           <w:sz w:val="24"/>
           <w:szCs w:val="24"/>
@@ -678,7 +732,7 @@
       <w:r>
         <w:rPr>
           <w:rFonts w:eastAsia="Times New Roman" w:cstheme="minorHAnsi"/>
-          <w:color w:val="273239"/>
+          <w:color w:val="000000" w:themeColor="text1"/>
           <w:spacing w:val="2"/>
           <w:sz w:val="24"/>
           <w:szCs w:val="24"/>
@@ -689,28 +743,11 @@
         <w:rPr>
           <w:rFonts w:cstheme="minorHAnsi"/>
           <w:b/>
-          <w:sz w:val="24"/>
-          <w:szCs w:val="24"/>
-        </w:rPr>
-        <w:t xml:space="preserve">It is used to determine the </w:t>
-      </w:r>
-      <w:r>
-        <w:rPr>
-          <w:rFonts w:cstheme="minorHAnsi"/>
-          <w:b/>
-          <w:sz w:val="24"/>
-          <w:szCs w:val="24"/>
-        </w:rPr>
-        <w:t>worst</w:t>
-      </w:r>
-      <w:r>
-        <w:rPr>
-          <w:rFonts w:cstheme="minorHAnsi"/>
-          <w:b/>
-          <w:sz w:val="24"/>
-          <w:szCs w:val="24"/>
-        </w:rPr>
-        <w:t xml:space="preserve"> case.</w:t>
+          <w:color w:val="000000" w:themeColor="text1"/>
+          <w:sz w:val="24"/>
+          <w:szCs w:val="24"/>
+        </w:rPr>
+        <w:t>It is used to determine the worst case.</w:t>
       </w:r>
     </w:p>
     <w:p>
@@ -721,18 +758,32 @@
         <w:rPr>
           <w:rFonts w:cstheme="minorHAnsi"/>
           <w:b/>
-          <w:sz w:val="24"/>
-          <w:szCs w:val="24"/>
-        </w:rPr>
-      </w:pPr>
-      <w:r>
-        <w:rPr>
-          <w:rFonts w:cstheme="minorHAnsi"/>
-          <w:b/>
-          <w:sz w:val="24"/>
-          <w:szCs w:val="24"/>
-        </w:rPr>
-        <w:t xml:space="preserve">O(g(n)) = { f(n): there exist positive constants c and n0 such that </w:t>
+          <w:color w:val="000000" w:themeColor="text1"/>
+          <w:sz w:val="24"/>
+          <w:szCs w:val="24"/>
+        </w:rPr>
+      </w:pPr>
+      <w:proofErr w:type="gramStart"/>
+      <w:r>
+        <w:rPr>
+          <w:rFonts w:cstheme="minorHAnsi"/>
+          <w:b/>
+          <w:color w:val="000000" w:themeColor="text1"/>
+          <w:sz w:val="24"/>
+          <w:szCs w:val="24"/>
+        </w:rPr>
+        <w:t>O(</w:t>
+      </w:r>
+      <w:proofErr w:type="gramEnd"/>
+      <w:r>
+        <w:rPr>
+          <w:rFonts w:cstheme="minorHAnsi"/>
+          <w:b/>
+          <w:color w:val="000000" w:themeColor="text1"/>
+          <w:sz w:val="24"/>
+          <w:szCs w:val="24"/>
+        </w:rPr>
+        <w:t xml:space="preserve">g(n)) = { f(n): there exist positive constants c and n0 such that </w:t>
       </w:r>
     </w:p>
     <w:p>
@@ -743,15 +794,16 @@
         <w:rPr>
           <w:rFonts w:cstheme="minorHAnsi"/>
           <w:b/>
-          <w:sz w:val="24"/>
-          <w:szCs w:val="24"/>
-        </w:rPr>
-      </w:pPr>
-      <w:r>
-        <w:rPr>
-          <w:rFonts w:eastAsia="Times New Roman" w:cstheme="minorHAnsi"/>
-          <w:b/>
-          <w:color w:val="273239"/>
+          <w:color w:val="000000" w:themeColor="text1"/>
+          <w:sz w:val="24"/>
+          <w:szCs w:val="24"/>
+        </w:rPr>
+      </w:pPr>
+      <w:r>
+        <w:rPr>
+          <w:rFonts w:eastAsia="Times New Roman" w:cstheme="minorHAnsi"/>
+          <w:b/>
+          <w:color w:val="000000" w:themeColor="text1"/>
           <w:spacing w:val="2"/>
           <w:sz w:val="24"/>
           <w:szCs w:val="24"/>
@@ -762,10 +814,33 @@
         <w:rPr>
           <w:rFonts w:cstheme="minorHAnsi"/>
           <w:b/>
-          <w:sz w:val="24"/>
-          <w:szCs w:val="24"/>
-        </w:rPr>
-        <w:t xml:space="preserve"> &lt;= f(n) &lt;= c*g(n) for all n &gt;= n0}</w:t>
+          <w:color w:val="000000" w:themeColor="text1"/>
+          <w:sz w:val="24"/>
+          <w:szCs w:val="24"/>
+        </w:rPr>
+        <w:t xml:space="preserve"> &lt;= </w:t>
+      </w:r>
+      <w:proofErr w:type="gramStart"/>
+      <w:r>
+        <w:rPr>
+          <w:rFonts w:cstheme="minorHAnsi"/>
+          <w:b/>
+          <w:color w:val="000000" w:themeColor="text1"/>
+          <w:sz w:val="24"/>
+          <w:szCs w:val="24"/>
+        </w:rPr>
+        <w:t>f(</w:t>
+      </w:r>
+      <w:proofErr w:type="gramEnd"/>
+      <w:r>
+        <w:rPr>
+          <w:rFonts w:cstheme="minorHAnsi"/>
+          <w:b/>
+          <w:color w:val="000000" w:themeColor="text1"/>
+          <w:sz w:val="24"/>
+          <w:szCs w:val="24"/>
+        </w:rPr>
+        <w:t>n) &lt;= c*g(n) for all n &gt;= n0}</w:t>
       </w:r>
     </w:p>
     <w:p>
@@ -776,6 +851,7 @@
         <w:rPr>
           <w:rFonts w:cstheme="minorHAnsi"/>
           <w:b/>
+          <w:color w:val="000000" w:themeColor="text1"/>
           <w:sz w:val="24"/>
           <w:szCs w:val="24"/>
         </w:rPr>
@@ -785,6 +861,7 @@
           <w:rFonts w:cstheme="minorHAnsi"/>
           <w:b/>
           <w:noProof/>
+          <w:color w:val="000000" w:themeColor="text1"/>
           <w:sz w:val="24"/>
           <w:szCs w:val="24"/>
           <w:lang w:val="en-IN" w:eastAsia="en-IN"/>
@@ -854,7 +931,7 @@
           <w:rFonts w:eastAsia="Times New Roman" w:cstheme="minorHAnsi"/>
           <w:b/>
           <w:i/>
-          <w:color w:val="273239"/>
+          <w:color w:val="000000" w:themeColor="text1"/>
           <w:spacing w:val="2"/>
           <w:sz w:val="24"/>
           <w:szCs w:val="24"/>
@@ -865,7 +942,7 @@
           <w:rFonts w:eastAsia="Times New Roman" w:cstheme="minorHAnsi"/>
           <w:b/>
           <w:i/>
-          <w:color w:val="273239"/>
+          <w:color w:val="000000" w:themeColor="text1"/>
           <w:spacing w:val="2"/>
           <w:sz w:val="24"/>
           <w:szCs w:val="24"/>
@@ -877,7 +954,7 @@
           <w:rFonts w:eastAsia="Times New Roman" w:cstheme="minorHAnsi"/>
           <w:b/>
           <w:i/>
-          <w:color w:val="273239"/>
+          <w:color w:val="000000" w:themeColor="text1"/>
           <w:spacing w:val="2"/>
           <w:sz w:val="24"/>
           <w:szCs w:val="24"/>
@@ -889,7 +966,7 @@
           <w:rFonts w:eastAsia="Times New Roman" w:cstheme="minorHAnsi"/>
           <w:b/>
           <w:i/>
-          <w:color w:val="273239"/>
+          <w:color w:val="000000" w:themeColor="text1"/>
           <w:spacing w:val="2"/>
           <w:sz w:val="24"/>
           <w:szCs w:val="24"/>
@@ -901,7 +978,7 @@
           <w:rFonts w:eastAsia="Times New Roman" w:cstheme="minorHAnsi"/>
           <w:b/>
           <w:i/>
-          <w:color w:val="273239"/>
+          <w:color w:val="000000" w:themeColor="text1"/>
           <w:spacing w:val="2"/>
           <w:sz w:val="24"/>
           <w:szCs w:val="24"/>
@@ -913,7 +990,7 @@
           <w:rFonts w:eastAsia="Times New Roman" w:cstheme="minorHAnsi"/>
           <w:b/>
           <w:i/>
-          <w:color w:val="273239"/>
+          <w:color w:val="000000" w:themeColor="text1"/>
           <w:spacing w:val="2"/>
           <w:sz w:val="24"/>
           <w:szCs w:val="24"/>
@@ -949,12 +1026,163 @@
           <w:rFonts w:eastAsia="Times New Roman" w:cstheme="minorHAnsi"/>
           <w:b/>
           <w:i/>
-          <w:color w:val="273239"/>
-          <w:spacing w:val="2"/>
-          <w:sz w:val="24"/>
-          <w:szCs w:val="24"/>
-        </w:rPr>
-      </w:pPr>
+          <w:color w:val="000000" w:themeColor="text1"/>
+          <w:spacing w:val="2"/>
+          <w:sz w:val="24"/>
+          <w:szCs w:val="24"/>
+        </w:rPr>
+      </w:pPr>
+    </w:p>
+    <w:p>
+      <w:pPr>
+        <w:pStyle w:val="ListParagraph"/>
+        <w:numPr>
+          <w:ilvl w:val="0"/>
+          <w:numId w:val="2"/>
+        </w:numPr>
+        <w:spacing w:line="276" w:lineRule="auto"/>
+        <w:jc w:val="both"/>
+        <w:rPr>
+          <w:rFonts w:cstheme="minorHAnsi"/>
+          <w:color w:val="000000" w:themeColor="text1"/>
+          <w:sz w:val="24"/>
+          <w:szCs w:val="24"/>
+        </w:rPr>
+      </w:pPr>
+      <w:r>
+        <w:rPr>
+          <w:rFonts w:cstheme="minorHAnsi"/>
+          <w:b/>
+          <w:bCs/>
+          <w:color w:val="000000" w:themeColor="text1"/>
+          <w:sz w:val="24"/>
+          <w:szCs w:val="24"/>
+        </w:rPr>
+        <w:t>Ω Notation:</w:t>
+      </w:r>
+      <w:r>
+        <w:rPr>
+          <w:rFonts w:cstheme="minorHAnsi"/>
+          <w:color w:val="000000" w:themeColor="text1"/>
+          <w:sz w:val="24"/>
+          <w:szCs w:val="24"/>
+        </w:rPr>
+        <w:t> Ω notation provides an asymptotic lower bound.</w:t>
+      </w:r>
+      <w:r>
+        <w:rPr>
+          <w:rFonts w:cstheme="minorHAnsi"/>
+          <w:b/>
+          <w:color w:val="000000" w:themeColor="text1"/>
+          <w:sz w:val="24"/>
+          <w:szCs w:val="24"/>
+        </w:rPr>
+        <w:t xml:space="preserve"> It is used to determine the best case.</w:t>
+      </w:r>
+    </w:p>
+    <w:p>
+      <w:pPr>
+        <w:pStyle w:val="ListParagraph"/>
+        <w:spacing w:line="276" w:lineRule="auto"/>
+        <w:ind w:left="1080"/>
+        <w:jc w:val="both"/>
+        <w:rPr>
+          <w:rFonts w:cstheme="minorHAnsi"/>
+          <w:b/>
+          <w:color w:val="000000" w:themeColor="text1"/>
+          <w:sz w:val="24"/>
+          <w:szCs w:val="24"/>
+        </w:rPr>
+      </w:pPr>
+      <w:r>
+        <w:rPr>
+          <w:rFonts w:cstheme="minorHAnsi"/>
+          <w:b/>
+          <w:color w:val="000000" w:themeColor="text1"/>
+          <w:sz w:val="24"/>
+          <w:szCs w:val="24"/>
+        </w:rPr>
+        <w:t>Ω (</w:t>
+      </w:r>
+      <w:proofErr w:type="gramStart"/>
+      <w:r>
+        <w:rPr>
+          <w:rFonts w:cstheme="minorHAnsi"/>
+          <w:b/>
+          <w:color w:val="000000" w:themeColor="text1"/>
+          <w:sz w:val="24"/>
+          <w:szCs w:val="24"/>
+        </w:rPr>
+        <w:t>g(</w:t>
+      </w:r>
+      <w:proofErr w:type="gramEnd"/>
+      <w:r>
+        <w:rPr>
+          <w:rFonts w:cstheme="minorHAnsi"/>
+          <w:b/>
+          <w:color w:val="000000" w:themeColor="text1"/>
+          <w:sz w:val="24"/>
+          <w:szCs w:val="24"/>
+        </w:rPr>
+        <w:t xml:space="preserve">n)) = {f(n): there exist positive constants c and n0 such that </w:t>
+      </w:r>
+    </w:p>
+    <w:p>
+      <w:pPr>
+        <w:pStyle w:val="ListParagraph"/>
+        <w:spacing w:line="276" w:lineRule="auto"/>
+        <w:ind w:left="1080"/>
+        <w:jc w:val="both"/>
+        <w:rPr>
+          <w:rFonts w:cstheme="minorHAnsi"/>
+          <w:b/>
+          <w:color w:val="000000" w:themeColor="text1"/>
+          <w:sz w:val="24"/>
+          <w:szCs w:val="24"/>
+        </w:rPr>
+      </w:pPr>
+      <w:r>
+        <w:rPr>
+          <w:rFonts w:cstheme="minorHAnsi"/>
+          <w:b/>
+          <w:color w:val="000000" w:themeColor="text1"/>
+          <w:sz w:val="24"/>
+          <w:szCs w:val="24"/>
+        </w:rPr>
+        <w:t xml:space="preserve">n0 </w:t>
+      </w:r>
+      <w:r>
+        <w:rPr>
+          <w:rFonts w:cstheme="minorHAnsi"/>
+          <w:b/>
+          <w:color w:val="000000" w:themeColor="text1"/>
+          <w:sz w:val="24"/>
+          <w:szCs w:val="24"/>
+        </w:rPr>
+        <w:t>&lt;= c*</w:t>
+      </w:r>
+      <w:proofErr w:type="gramStart"/>
+      <w:r>
+        <w:rPr>
+          <w:rFonts w:cstheme="minorHAnsi"/>
+          <w:b/>
+          <w:color w:val="000000" w:themeColor="text1"/>
+          <w:sz w:val="24"/>
+          <w:szCs w:val="24"/>
+        </w:rPr>
+        <w:t>g(</w:t>
+      </w:r>
+      <w:proofErr w:type="gramEnd"/>
+      <w:r>
+        <w:rPr>
+          <w:rFonts w:cstheme="minorHAnsi"/>
+          <w:b/>
+          <w:color w:val="000000" w:themeColor="text1"/>
+          <w:sz w:val="24"/>
+          <w:szCs w:val="24"/>
+        </w:rPr>
+        <w:t>n) &lt;= f(n) for all n &gt;= n0}</w:t>
+      </w:r>
     </w:p>
     <w:p>
       <w:pPr>
@@ -981,15 +1209,61 @@
         <w:jc w:val="both"/>
         <w:textAlignment w:val="baseline"/>
         <w:rPr>
-          <w:rFonts w:eastAsia="Times New Roman" w:cstheme="minorHAnsi"/>
+          <w:rFonts w:cstheme="minorHAnsi"/>
           <w:b/>
           <w:i/>
-          <w:color w:val="273239"/>
-          <w:spacing w:val="2"/>
-          <w:sz w:val="24"/>
-          <w:szCs w:val="24"/>
-        </w:rPr>
-      </w:pPr>
+          <w:color w:val="000000" w:themeColor="text1"/>
+          <w:sz w:val="24"/>
+          <w:szCs w:val="24"/>
+        </w:rPr>
+      </w:pPr>
+      <w:r>
+        <w:rPr>
+          <w:rFonts w:eastAsia="Times New Roman" w:cstheme="minorHAnsi"/>
+          <w:b/>
+          <w:i/>
+          <w:color w:val="000000" w:themeColor="text1"/>
+          <w:spacing w:val="2"/>
+          <w:sz w:val="24"/>
+          <w:szCs w:val="24"/>
+        </w:rPr>
+        <w:t>Note: Omega</w:t>
+      </w:r>
+      <w:r>
+        <w:rPr>
+          <w:rFonts w:eastAsia="Times New Roman" w:cstheme="minorHAnsi"/>
+          <w:b/>
+          <w:i/>
+          <w:color w:val="000000" w:themeColor="text1"/>
+          <w:spacing w:val="2"/>
+          <w:sz w:val="24"/>
+          <w:szCs w:val="24"/>
+        </w:rPr>
+        <w:t xml:space="preserve"> provides </w:t>
+      </w:r>
+      <w:r>
+        <w:rPr>
+          <w:rFonts w:eastAsia="Times New Roman" w:cstheme="minorHAnsi"/>
+          <w:b/>
+          <w:i/>
+          <w:color w:val="000000" w:themeColor="text1"/>
+          <w:spacing w:val="2"/>
+          <w:sz w:val="24"/>
+          <w:szCs w:val="24"/>
+        </w:rPr>
+        <w:t xml:space="preserve">lower bound. </w:t>
+      </w:r>
+      <w:r>
+        <w:rPr>
+          <w:rFonts w:cstheme="minorHAnsi"/>
+          <w:b/>
+          <w:i/>
+          <w:color w:val="000000" w:themeColor="text1"/>
+          <w:sz w:val="24"/>
+          <w:szCs w:val="24"/>
+        </w:rPr>
+        <w:t>Omega notation is the least used notation among all three.</w:t>
+      </w:r>
     </w:p>
     <w:p>
       <w:pPr>
@@ -1012,20 +1286,686 @@
           <w:tab w:val="left" w:pos="14656"/>
         </w:tabs>
         <w:spacing w:after="150" w:line="240" w:lineRule="auto"/>
-        <w:ind w:left="916"/>
         <w:jc w:val="both"/>
         <w:textAlignment w:val="baseline"/>
         <w:rPr>
           <w:rFonts w:eastAsia="Times New Roman" w:cstheme="minorHAnsi"/>
           <w:b/>
           <w:i/>
-          <w:color w:val="273239"/>
-          <w:spacing w:val="2"/>
-          <w:sz w:val="24"/>
-          <w:szCs w:val="24"/>
-        </w:rPr>
-      </w:pPr>
+          <w:color w:val="000000" w:themeColor="text1"/>
+          <w:spacing w:val="2"/>
+          <w:sz w:val="24"/>
+          <w:szCs w:val="24"/>
+        </w:rPr>
+      </w:pPr>
+      <w:r>
+        <w:rPr>
+          <w:rFonts w:eastAsia="Times New Roman" w:cstheme="minorHAnsi"/>
+          <w:color w:val="000000" w:themeColor="text1"/>
+          <w:sz w:val="24"/>
+          <w:szCs w:val="24"/>
+        </w:rPr>
+        <w:t xml:space="preserve">P.S.: </w:t>
+      </w:r>
     </w:p>
+    <w:tbl>
+      <w:tblPr>
+        <w:tblStyle w:val="TableGrid"/>
+        <w:tblW w:w="0" w:type="auto"/>
+        <w:tblLook w:val="04A0" w:firstRow="1" w:lastRow="0" w:firstColumn="1" w:lastColumn="0" w:noHBand="0" w:noVBand="1"/>
+      </w:tblPr>
+      <w:tblGrid>
+        <w:gridCol w:w="2263"/>
+        <w:gridCol w:w="1418"/>
+        <w:gridCol w:w="5669"/>
+      </w:tblGrid>
+      <w:tr>
+        <w:tc>
+          <w:tcPr>
+            <w:tcW w:w="2263" w:type="dxa"/>
+          </w:tcPr>
+          <w:p>
+            <w:pPr>
+              <w:tabs>
+                <w:tab w:val="left" w:pos="916"/>
+                <w:tab w:val="left" w:pos="1832"/>
+                <w:tab w:val="left" w:pos="2748"/>
+                <w:tab w:val="left" w:pos="3664"/>
+                <w:tab w:val="left" w:pos="4580"/>
+                <w:tab w:val="left" w:pos="5496"/>
+                <w:tab w:val="left" w:pos="6412"/>
+                <w:tab w:val="left" w:pos="7328"/>
+                <w:tab w:val="left" w:pos="8244"/>
+                <w:tab w:val="left" w:pos="9160"/>
+                <w:tab w:val="left" w:pos="10076"/>
+                <w:tab w:val="left" w:pos="10992"/>
+                <w:tab w:val="left" w:pos="11908"/>
+                <w:tab w:val="left" w:pos="12824"/>
+                <w:tab w:val="left" w:pos="13740"/>
+                <w:tab w:val="left" w:pos="14656"/>
+              </w:tabs>
+              <w:spacing w:after="150"/>
+              <w:jc w:val="both"/>
+              <w:textAlignment w:val="baseline"/>
+              <w:rPr>
+                <w:rFonts w:eastAsia="Times New Roman" w:cstheme="minorHAnsi"/>
+                <w:b/>
+                <w:color w:val="000000" w:themeColor="text1"/>
+                <w:spacing w:val="2"/>
+                <w:sz w:val="24"/>
+                <w:szCs w:val="24"/>
+              </w:rPr>
+            </w:pPr>
+            <w:r>
+              <w:rPr>
+                <w:rFonts w:eastAsia="Times New Roman" w:cstheme="minorHAnsi"/>
+                <w:b/>
+                <w:color w:val="000000" w:themeColor="text1"/>
+                <w:spacing w:val="2"/>
+                <w:sz w:val="24"/>
+                <w:szCs w:val="24"/>
+              </w:rPr>
+              <w:t>Scenario</w:t>
+            </w:r>
+          </w:p>
+        </w:tc>
+        <w:tc>
+          <w:tcPr>
+            <w:tcW w:w="1418" w:type="dxa"/>
+          </w:tcPr>
+          <w:p>
+            <w:pPr>
+              <w:tabs>
+                <w:tab w:val="left" w:pos="916"/>
+                <w:tab w:val="left" w:pos="1832"/>
+                <w:tab w:val="left" w:pos="2748"/>
+                <w:tab w:val="left" w:pos="3664"/>
+                <w:tab w:val="left" w:pos="4580"/>
+                <w:tab w:val="left" w:pos="5496"/>
+                <w:tab w:val="left" w:pos="6412"/>
+                <w:tab w:val="left" w:pos="7328"/>
+                <w:tab w:val="left" w:pos="8244"/>
+                <w:tab w:val="left" w:pos="9160"/>
+                <w:tab w:val="left" w:pos="10076"/>
+                <w:tab w:val="left" w:pos="10992"/>
+                <w:tab w:val="left" w:pos="11908"/>
+                <w:tab w:val="left" w:pos="12824"/>
+                <w:tab w:val="left" w:pos="13740"/>
+                <w:tab w:val="left" w:pos="14656"/>
+              </w:tabs>
+              <w:spacing w:after="150"/>
+              <w:jc w:val="both"/>
+              <w:textAlignment w:val="baseline"/>
+              <w:rPr>
+                <w:rFonts w:eastAsia="Times New Roman" w:cstheme="minorHAnsi"/>
+                <w:b/>
+                <w:color w:val="000000" w:themeColor="text1"/>
+                <w:spacing w:val="2"/>
+                <w:sz w:val="24"/>
+                <w:szCs w:val="24"/>
+              </w:rPr>
+            </w:pPr>
+            <w:r>
+              <w:rPr>
+                <w:rFonts w:eastAsia="Times New Roman" w:cstheme="minorHAnsi"/>
+                <w:b/>
+                <w:color w:val="000000" w:themeColor="text1"/>
+                <w:spacing w:val="2"/>
+                <w:sz w:val="24"/>
+                <w:szCs w:val="24"/>
+              </w:rPr>
+              <w:t>Result</w:t>
+            </w:r>
+          </w:p>
+        </w:tc>
+        <w:tc>
+          <w:tcPr>
+            <w:tcW w:w="5669" w:type="dxa"/>
+          </w:tcPr>
+          <w:p>
+            <w:pPr>
+              <w:tabs>
+                <w:tab w:val="left" w:pos="916"/>
+                <w:tab w:val="left" w:pos="1832"/>
+                <w:tab w:val="left" w:pos="2748"/>
+                <w:tab w:val="left" w:pos="3664"/>
+                <w:tab w:val="left" w:pos="4580"/>
+                <w:tab w:val="left" w:pos="5496"/>
+                <w:tab w:val="left" w:pos="6412"/>
+                <w:tab w:val="left" w:pos="7328"/>
+                <w:tab w:val="left" w:pos="8244"/>
+                <w:tab w:val="left" w:pos="9160"/>
+                <w:tab w:val="left" w:pos="10076"/>
+                <w:tab w:val="left" w:pos="10992"/>
+                <w:tab w:val="left" w:pos="11908"/>
+                <w:tab w:val="left" w:pos="12824"/>
+                <w:tab w:val="left" w:pos="13740"/>
+                <w:tab w:val="left" w:pos="14656"/>
+              </w:tabs>
+              <w:spacing w:after="150"/>
+              <w:jc w:val="both"/>
+              <w:textAlignment w:val="baseline"/>
+              <w:rPr>
+                <w:rFonts w:eastAsia="Times New Roman" w:cstheme="minorHAnsi"/>
+                <w:b/>
+                <w:color w:val="000000" w:themeColor="text1"/>
+                <w:spacing w:val="2"/>
+                <w:sz w:val="24"/>
+                <w:szCs w:val="24"/>
+              </w:rPr>
+            </w:pPr>
+            <w:r>
+              <w:rPr>
+                <w:rFonts w:eastAsia="Times New Roman" w:cstheme="minorHAnsi"/>
+                <w:b/>
+                <w:color w:val="000000" w:themeColor="text1"/>
+                <w:spacing w:val="2"/>
+                <w:sz w:val="24"/>
+                <w:szCs w:val="24"/>
+              </w:rPr>
+              <w:t>Description</w:t>
+            </w:r>
+          </w:p>
+        </w:tc>
+      </w:tr>
+      <w:tr>
+        <w:tc>
+          <w:tcPr>
+            <w:tcW w:w="2263" w:type="dxa"/>
+          </w:tcPr>
+          <w:p>
+            <w:pPr>
+              <w:tabs>
+                <w:tab w:val="left" w:pos="916"/>
+                <w:tab w:val="left" w:pos="1832"/>
+                <w:tab w:val="left" w:pos="2748"/>
+                <w:tab w:val="left" w:pos="3664"/>
+                <w:tab w:val="left" w:pos="4580"/>
+                <w:tab w:val="left" w:pos="5496"/>
+                <w:tab w:val="left" w:pos="6412"/>
+                <w:tab w:val="left" w:pos="7328"/>
+                <w:tab w:val="left" w:pos="8244"/>
+                <w:tab w:val="left" w:pos="9160"/>
+                <w:tab w:val="left" w:pos="10076"/>
+                <w:tab w:val="left" w:pos="10992"/>
+                <w:tab w:val="left" w:pos="11908"/>
+                <w:tab w:val="left" w:pos="12824"/>
+                <w:tab w:val="left" w:pos="13740"/>
+                <w:tab w:val="left" w:pos="14656"/>
+              </w:tabs>
+              <w:spacing w:after="150"/>
+              <w:jc w:val="both"/>
+              <w:textAlignment w:val="baseline"/>
+              <w:rPr>
+                <w:rFonts w:eastAsia="Times New Roman" w:cstheme="minorHAnsi"/>
+                <w:color w:val="000000" w:themeColor="text1"/>
+                <w:spacing w:val="2"/>
+                <w:sz w:val="24"/>
+                <w:szCs w:val="24"/>
+              </w:rPr>
+            </w:pPr>
+            <w:r>
+              <w:rPr>
+                <w:rFonts w:eastAsia="Times New Roman" w:cstheme="minorHAnsi"/>
+                <w:color w:val="000000" w:themeColor="text1"/>
+                <w:spacing w:val="2"/>
+                <w:sz w:val="24"/>
+                <w:szCs w:val="24"/>
+              </w:rPr>
+              <w:t>Best case</w:t>
+            </w:r>
+          </w:p>
+        </w:tc>
+        <w:tc>
+          <w:tcPr>
+            <w:tcW w:w="1418" w:type="dxa"/>
+          </w:tcPr>
+          <w:p>
+            <w:pPr>
+              <w:tabs>
+                <w:tab w:val="left" w:pos="916"/>
+                <w:tab w:val="left" w:pos="1832"/>
+                <w:tab w:val="left" w:pos="2748"/>
+                <w:tab w:val="left" w:pos="3664"/>
+                <w:tab w:val="left" w:pos="4580"/>
+                <w:tab w:val="left" w:pos="5496"/>
+                <w:tab w:val="left" w:pos="6412"/>
+                <w:tab w:val="left" w:pos="7328"/>
+                <w:tab w:val="left" w:pos="8244"/>
+                <w:tab w:val="left" w:pos="9160"/>
+                <w:tab w:val="left" w:pos="10076"/>
+                <w:tab w:val="left" w:pos="10992"/>
+                <w:tab w:val="left" w:pos="11908"/>
+                <w:tab w:val="left" w:pos="12824"/>
+                <w:tab w:val="left" w:pos="13740"/>
+                <w:tab w:val="left" w:pos="14656"/>
+              </w:tabs>
+              <w:spacing w:after="150"/>
+              <w:jc w:val="both"/>
+              <w:textAlignment w:val="baseline"/>
+              <w:rPr>
+                <w:rFonts w:eastAsia="Times New Roman" w:cstheme="minorHAnsi"/>
+                <w:color w:val="000000" w:themeColor="text1"/>
+                <w:spacing w:val="2"/>
+                <w:sz w:val="24"/>
+                <w:szCs w:val="24"/>
+              </w:rPr>
+            </w:pPr>
+            <w:r>
+              <w:rPr>
+                <w:rFonts w:cstheme="minorHAnsi"/>
+                <w:color w:val="000000" w:themeColor="text1"/>
+                <w:sz w:val="24"/>
+                <w:szCs w:val="24"/>
+              </w:rPr>
+              <w:t>Ω (1)</w:t>
+            </w:r>
+          </w:p>
+        </w:tc>
+        <w:tc>
+          <w:tcPr>
+            <w:tcW w:w="5669" w:type="dxa"/>
+          </w:tcPr>
+          <w:p>
+            <w:pPr>
+              <w:tabs>
+                <w:tab w:val="left" w:pos="916"/>
+                <w:tab w:val="left" w:pos="1832"/>
+                <w:tab w:val="left" w:pos="2748"/>
+                <w:tab w:val="left" w:pos="3664"/>
+                <w:tab w:val="left" w:pos="4580"/>
+                <w:tab w:val="left" w:pos="5496"/>
+                <w:tab w:val="left" w:pos="6412"/>
+                <w:tab w:val="left" w:pos="7328"/>
+                <w:tab w:val="left" w:pos="8244"/>
+                <w:tab w:val="left" w:pos="9160"/>
+                <w:tab w:val="left" w:pos="10076"/>
+                <w:tab w:val="left" w:pos="10992"/>
+                <w:tab w:val="left" w:pos="11908"/>
+                <w:tab w:val="left" w:pos="12824"/>
+                <w:tab w:val="left" w:pos="13740"/>
+                <w:tab w:val="left" w:pos="14656"/>
+              </w:tabs>
+              <w:spacing w:after="150"/>
+              <w:jc w:val="both"/>
+              <w:textAlignment w:val="baseline"/>
+              <w:rPr>
+                <w:rFonts w:cstheme="minorHAnsi"/>
+                <w:color w:val="000000" w:themeColor="text1"/>
+                <w:sz w:val="24"/>
+                <w:szCs w:val="24"/>
+              </w:rPr>
+            </w:pPr>
+          </w:p>
+        </w:tc>
+      </w:tr>
+      <w:tr>
+        <w:tc>
+          <w:tcPr>
+            <w:tcW w:w="2263" w:type="dxa"/>
+          </w:tcPr>
+          <w:p>
+            <w:pPr>
+              <w:tabs>
+                <w:tab w:val="left" w:pos="916"/>
+                <w:tab w:val="left" w:pos="1832"/>
+                <w:tab w:val="left" w:pos="2748"/>
+                <w:tab w:val="left" w:pos="3664"/>
+                <w:tab w:val="left" w:pos="4580"/>
+                <w:tab w:val="left" w:pos="5496"/>
+                <w:tab w:val="left" w:pos="6412"/>
+                <w:tab w:val="left" w:pos="7328"/>
+                <w:tab w:val="left" w:pos="8244"/>
+                <w:tab w:val="left" w:pos="9160"/>
+                <w:tab w:val="left" w:pos="10076"/>
+                <w:tab w:val="left" w:pos="10992"/>
+                <w:tab w:val="left" w:pos="11908"/>
+                <w:tab w:val="left" w:pos="12824"/>
+                <w:tab w:val="left" w:pos="13740"/>
+                <w:tab w:val="left" w:pos="14656"/>
+              </w:tabs>
+              <w:spacing w:after="150"/>
+              <w:jc w:val="both"/>
+              <w:textAlignment w:val="baseline"/>
+              <w:rPr>
+                <w:rFonts w:eastAsia="Times New Roman" w:cstheme="minorHAnsi"/>
+                <w:color w:val="000000" w:themeColor="text1"/>
+                <w:spacing w:val="2"/>
+                <w:sz w:val="24"/>
+                <w:szCs w:val="24"/>
+              </w:rPr>
+            </w:pPr>
+            <w:r>
+              <w:rPr>
+                <w:rFonts w:eastAsia="Times New Roman" w:cstheme="minorHAnsi"/>
+                <w:color w:val="000000" w:themeColor="text1"/>
+                <w:spacing w:val="2"/>
+                <w:sz w:val="24"/>
+                <w:szCs w:val="24"/>
+              </w:rPr>
+              <w:t>Average case</w:t>
+            </w:r>
+          </w:p>
+        </w:tc>
+        <w:tc>
+          <w:tcPr>
+            <w:tcW w:w="1418" w:type="dxa"/>
+          </w:tcPr>
+          <w:p>
+            <w:pPr>
+              <w:tabs>
+                <w:tab w:val="left" w:pos="916"/>
+                <w:tab w:val="left" w:pos="1832"/>
+                <w:tab w:val="left" w:pos="2748"/>
+                <w:tab w:val="left" w:pos="3664"/>
+                <w:tab w:val="left" w:pos="4580"/>
+                <w:tab w:val="left" w:pos="5496"/>
+                <w:tab w:val="left" w:pos="6412"/>
+                <w:tab w:val="left" w:pos="7328"/>
+                <w:tab w:val="left" w:pos="8244"/>
+                <w:tab w:val="left" w:pos="9160"/>
+                <w:tab w:val="left" w:pos="10076"/>
+                <w:tab w:val="left" w:pos="10992"/>
+                <w:tab w:val="left" w:pos="11908"/>
+                <w:tab w:val="left" w:pos="12824"/>
+                <w:tab w:val="left" w:pos="13740"/>
+                <w:tab w:val="left" w:pos="14656"/>
+              </w:tabs>
+              <w:spacing w:after="150"/>
+              <w:jc w:val="both"/>
+              <w:textAlignment w:val="baseline"/>
+              <w:rPr>
+                <w:rFonts w:eastAsia="Times New Roman" w:cstheme="minorHAnsi"/>
+                <w:color w:val="000000" w:themeColor="text1"/>
+                <w:spacing w:val="2"/>
+                <w:sz w:val="24"/>
+                <w:szCs w:val="24"/>
+              </w:rPr>
+            </w:pPr>
+            <w:r>
+              <w:rPr>
+                <w:rFonts w:eastAsia="Times New Roman" w:cstheme="minorHAnsi"/>
+                <w:color w:val="000000" w:themeColor="text1"/>
+                <w:spacing w:val="2"/>
+                <w:sz w:val="24"/>
+                <w:szCs w:val="24"/>
+              </w:rPr>
+              <w:t>Θ</w:t>
+            </w:r>
+            <w:r>
+              <w:rPr>
+                <w:rFonts w:eastAsia="Times New Roman" w:cstheme="minorHAnsi"/>
+                <w:color w:val="000000" w:themeColor="text1"/>
+                <w:spacing w:val="2"/>
+                <w:sz w:val="24"/>
+                <w:szCs w:val="24"/>
+              </w:rPr>
+              <w:t xml:space="preserve"> </w:t>
+            </w:r>
+            <w:r>
+              <w:rPr>
+                <w:rFonts w:eastAsia="Times New Roman" w:cstheme="minorHAnsi"/>
+                <w:color w:val="000000" w:themeColor="text1"/>
+                <w:spacing w:val="2"/>
+                <w:sz w:val="24"/>
+                <w:szCs w:val="24"/>
+              </w:rPr>
+              <w:t>(</w:t>
+            </w:r>
+            <w:r>
+              <w:rPr>
+                <w:rFonts w:eastAsia="Times New Roman" w:cstheme="minorHAnsi"/>
+                <w:color w:val="000000" w:themeColor="text1"/>
+                <w:spacing w:val="2"/>
+                <w:sz w:val="24"/>
+                <w:szCs w:val="24"/>
+              </w:rPr>
+              <w:t>n+</w:t>
+            </w:r>
+            <w:r>
+              <w:rPr>
+                <w:rFonts w:eastAsia="Times New Roman" w:cstheme="minorHAnsi"/>
+                <w:color w:val="000000" w:themeColor="text1"/>
+                <w:spacing w:val="2"/>
+                <w:sz w:val="24"/>
+                <w:szCs w:val="24"/>
+              </w:rPr>
+              <w:t>1</w:t>
+            </w:r>
+            <w:r>
+              <w:rPr>
+                <w:rFonts w:eastAsia="Times New Roman" w:cstheme="minorHAnsi"/>
+                <w:color w:val="000000" w:themeColor="text1"/>
+                <w:spacing w:val="2"/>
+                <w:sz w:val="24"/>
+                <w:szCs w:val="24"/>
+              </w:rPr>
+              <w:t>/2</w:t>
+            </w:r>
+            <w:r>
+              <w:rPr>
+                <w:rFonts w:eastAsia="Times New Roman" w:cstheme="minorHAnsi"/>
+                <w:color w:val="000000" w:themeColor="text1"/>
+                <w:spacing w:val="2"/>
+                <w:sz w:val="24"/>
+                <w:szCs w:val="24"/>
+              </w:rPr>
+              <w:t>)</w:t>
+            </w:r>
+          </w:p>
+        </w:tc>
+        <w:tc>
+          <w:tcPr>
+            <w:tcW w:w="5669" w:type="dxa"/>
+          </w:tcPr>
+          <w:p>
+            <w:pPr>
+              <w:tabs>
+                <w:tab w:val="left" w:pos="916"/>
+                <w:tab w:val="left" w:pos="1832"/>
+                <w:tab w:val="left" w:pos="2748"/>
+                <w:tab w:val="left" w:pos="3664"/>
+                <w:tab w:val="left" w:pos="4580"/>
+                <w:tab w:val="left" w:pos="5496"/>
+                <w:tab w:val="left" w:pos="6412"/>
+                <w:tab w:val="left" w:pos="7328"/>
+                <w:tab w:val="left" w:pos="8244"/>
+                <w:tab w:val="left" w:pos="9160"/>
+                <w:tab w:val="left" w:pos="10076"/>
+                <w:tab w:val="left" w:pos="10992"/>
+                <w:tab w:val="left" w:pos="11908"/>
+                <w:tab w:val="left" w:pos="12824"/>
+                <w:tab w:val="left" w:pos="13740"/>
+                <w:tab w:val="left" w:pos="14656"/>
+              </w:tabs>
+              <w:spacing w:after="150"/>
+              <w:jc w:val="both"/>
+              <w:textAlignment w:val="baseline"/>
+              <w:rPr>
+                <w:rFonts w:eastAsia="Times New Roman" w:cstheme="minorHAnsi"/>
+                <w:color w:val="000000" w:themeColor="text1"/>
+                <w:spacing w:val="2"/>
+                <w:sz w:val="24"/>
+                <w:szCs w:val="24"/>
+              </w:rPr>
+            </w:pPr>
+          </w:p>
+        </w:tc>
+      </w:tr>
+      <w:tr>
+        <w:tc>
+          <w:tcPr>
+            <w:tcW w:w="2263" w:type="dxa"/>
+          </w:tcPr>
+          <w:p>
+            <w:pPr>
+              <w:tabs>
+                <w:tab w:val="left" w:pos="916"/>
+                <w:tab w:val="left" w:pos="1832"/>
+                <w:tab w:val="left" w:pos="2748"/>
+                <w:tab w:val="left" w:pos="3664"/>
+                <w:tab w:val="left" w:pos="4580"/>
+                <w:tab w:val="left" w:pos="5496"/>
+                <w:tab w:val="left" w:pos="6412"/>
+                <w:tab w:val="left" w:pos="7328"/>
+                <w:tab w:val="left" w:pos="8244"/>
+                <w:tab w:val="left" w:pos="9160"/>
+                <w:tab w:val="left" w:pos="10076"/>
+                <w:tab w:val="left" w:pos="10992"/>
+                <w:tab w:val="left" w:pos="11908"/>
+                <w:tab w:val="left" w:pos="12824"/>
+                <w:tab w:val="left" w:pos="13740"/>
+                <w:tab w:val="left" w:pos="14656"/>
+              </w:tabs>
+              <w:spacing w:after="150"/>
+              <w:jc w:val="both"/>
+              <w:textAlignment w:val="baseline"/>
+              <w:rPr>
+                <w:rFonts w:eastAsia="Times New Roman" w:cstheme="minorHAnsi"/>
+                <w:color w:val="000000" w:themeColor="text1"/>
+                <w:spacing w:val="2"/>
+                <w:sz w:val="24"/>
+                <w:szCs w:val="24"/>
+              </w:rPr>
+            </w:pPr>
+            <w:r>
+              <w:rPr>
+                <w:rFonts w:eastAsia="Times New Roman" w:cstheme="minorHAnsi"/>
+                <w:color w:val="000000" w:themeColor="text1"/>
+                <w:spacing w:val="2"/>
+                <w:sz w:val="24"/>
+                <w:szCs w:val="24"/>
+              </w:rPr>
+              <w:t>Worst</w:t>
+            </w:r>
+            <w:r>
+              <w:rPr>
+                <w:rFonts w:eastAsia="Times New Roman" w:cstheme="minorHAnsi"/>
+                <w:color w:val="000000" w:themeColor="text1"/>
+                <w:spacing w:val="2"/>
+                <w:sz w:val="24"/>
+                <w:szCs w:val="24"/>
+              </w:rPr>
+              <w:t xml:space="preserve"> case</w:t>
+            </w:r>
+          </w:p>
+        </w:tc>
+        <w:tc>
+          <w:tcPr>
+            <w:tcW w:w="1418" w:type="dxa"/>
+          </w:tcPr>
+          <w:p>
+            <w:pPr>
+              <w:tabs>
+                <w:tab w:val="left" w:pos="916"/>
+                <w:tab w:val="left" w:pos="1832"/>
+                <w:tab w:val="left" w:pos="2748"/>
+                <w:tab w:val="left" w:pos="3664"/>
+                <w:tab w:val="left" w:pos="4580"/>
+                <w:tab w:val="left" w:pos="5496"/>
+                <w:tab w:val="left" w:pos="6412"/>
+                <w:tab w:val="left" w:pos="7328"/>
+                <w:tab w:val="left" w:pos="8244"/>
+                <w:tab w:val="left" w:pos="9160"/>
+                <w:tab w:val="left" w:pos="10076"/>
+                <w:tab w:val="left" w:pos="10992"/>
+                <w:tab w:val="left" w:pos="11908"/>
+                <w:tab w:val="left" w:pos="12824"/>
+                <w:tab w:val="left" w:pos="13740"/>
+                <w:tab w:val="left" w:pos="14656"/>
+              </w:tabs>
+              <w:spacing w:after="150"/>
+              <w:jc w:val="both"/>
+              <w:textAlignment w:val="baseline"/>
+              <w:rPr>
+                <w:rFonts w:eastAsia="Times New Roman" w:cstheme="minorHAnsi"/>
+                <w:color w:val="000000" w:themeColor="text1"/>
+                <w:spacing w:val="2"/>
+                <w:sz w:val="24"/>
+                <w:szCs w:val="24"/>
+              </w:rPr>
+            </w:pPr>
+            <w:r>
+              <w:rPr>
+                <w:rFonts w:eastAsia="Times New Roman" w:cstheme="minorHAnsi"/>
+                <w:color w:val="000000" w:themeColor="text1"/>
+                <w:spacing w:val="2"/>
+                <w:sz w:val="24"/>
+                <w:szCs w:val="24"/>
+              </w:rPr>
+              <w:t>O</w:t>
+            </w:r>
+            <w:r>
+              <w:rPr>
+                <w:rFonts w:eastAsia="Times New Roman" w:cstheme="minorHAnsi"/>
+                <w:color w:val="000000" w:themeColor="text1"/>
+                <w:spacing w:val="2"/>
+                <w:sz w:val="24"/>
+                <w:szCs w:val="24"/>
+              </w:rPr>
+              <w:t xml:space="preserve"> </w:t>
+            </w:r>
+            <w:r>
+              <w:rPr>
+                <w:rFonts w:eastAsia="Times New Roman" w:cstheme="minorHAnsi"/>
+                <w:color w:val="000000" w:themeColor="text1"/>
+                <w:spacing w:val="2"/>
+                <w:sz w:val="24"/>
+                <w:szCs w:val="24"/>
+              </w:rPr>
+              <w:t>(n)</w:t>
+            </w:r>
+          </w:p>
+        </w:tc>
+        <w:tc>
+          <w:tcPr>
+            <w:tcW w:w="5669" w:type="dxa"/>
+          </w:tcPr>
+          <w:p>
+            <w:pPr>
+              <w:tabs>
+                <w:tab w:val="left" w:pos="916"/>
+                <w:tab w:val="left" w:pos="1832"/>
+                <w:tab w:val="left" w:pos="2748"/>
+                <w:tab w:val="left" w:pos="3664"/>
+                <w:tab w:val="left" w:pos="4580"/>
+                <w:tab w:val="left" w:pos="5496"/>
+                <w:tab w:val="left" w:pos="6412"/>
+                <w:tab w:val="left" w:pos="7328"/>
+                <w:tab w:val="left" w:pos="8244"/>
+                <w:tab w:val="left" w:pos="9160"/>
+                <w:tab w:val="left" w:pos="10076"/>
+                <w:tab w:val="left" w:pos="10992"/>
+                <w:tab w:val="left" w:pos="11908"/>
+                <w:tab w:val="left" w:pos="12824"/>
+                <w:tab w:val="left" w:pos="13740"/>
+                <w:tab w:val="left" w:pos="14656"/>
+              </w:tabs>
+              <w:spacing w:after="150"/>
+              <w:jc w:val="both"/>
+              <w:textAlignment w:val="baseline"/>
+              <w:rPr>
+                <w:rFonts w:eastAsia="Times New Roman" w:cstheme="minorHAnsi"/>
+                <w:color w:val="000000" w:themeColor="text1"/>
+                <w:spacing w:val="2"/>
+                <w:sz w:val="24"/>
+                <w:szCs w:val="24"/>
+              </w:rPr>
+            </w:pPr>
+            <w:r>
+              <w:rPr>
+                <w:rFonts w:eastAsia="Times New Roman" w:cstheme="minorHAnsi"/>
+                <w:color w:val="000000" w:themeColor="text1"/>
+                <w:spacing w:val="2"/>
+                <w:sz w:val="24"/>
+                <w:szCs w:val="24"/>
+              </w:rPr>
+              <w:t>Max time which our code might take</w:t>
+            </w:r>
+          </w:p>
+        </w:tc>
+      </w:tr>
+    </w:tbl>
     <w:p>
       <w:pPr>
         <w:tabs>
@@ -1047,14 +1987,13 @@
           <w:tab w:val="left" w:pos="14656"/>
         </w:tabs>
         <w:spacing w:after="150" w:line="240" w:lineRule="auto"/>
-        <w:ind w:left="916"/>
         <w:jc w:val="both"/>
         <w:textAlignment w:val="baseline"/>
         <w:rPr>
           <w:rFonts w:eastAsia="Times New Roman" w:cstheme="minorHAnsi"/>
           <w:b/>
           <w:i/>
-          <w:color w:val="273239"/>
+          <w:color w:val="000000" w:themeColor="text1"/>
           <w:spacing w:val="2"/>
           <w:sz w:val="24"/>
           <w:szCs w:val="24"/>
@@ -1082,14 +2021,12 @@
           <w:tab w:val="left" w:pos="14656"/>
         </w:tabs>
         <w:spacing w:after="150" w:line="240" w:lineRule="auto"/>
-        <w:ind w:left="916"/>
         <w:jc w:val="both"/>
         <w:textAlignment w:val="baseline"/>
         <w:rPr>
           <w:rFonts w:eastAsia="Times New Roman" w:cstheme="minorHAnsi"/>
           <w:b/>
-          <w:i/>
-          <w:color w:val="273239"/>
+          <w:color w:val="000000" w:themeColor="text1"/>
           <w:spacing w:val="2"/>
           <w:sz w:val="24"/>
           <w:szCs w:val="24"/>
@@ -1117,538 +2054,173 @@
           <w:tab w:val="left" w:pos="14656"/>
         </w:tabs>
         <w:spacing w:after="150" w:line="240" w:lineRule="auto"/>
-        <w:ind w:left="916"/>
         <w:jc w:val="both"/>
         <w:textAlignment w:val="baseline"/>
         <w:rPr>
           <w:rFonts w:eastAsia="Times New Roman" w:cstheme="minorHAnsi"/>
           <w:b/>
-          <w:i/>
-          <w:color w:val="273239"/>
-          <w:spacing w:val="2"/>
-          <w:sz w:val="24"/>
-          <w:szCs w:val="24"/>
-        </w:rPr>
-      </w:pPr>
-    </w:p>
-    <w:p>
-      <w:pPr>
-        <w:tabs>
-          <w:tab w:val="left" w:pos="916"/>
-          <w:tab w:val="left" w:pos="1832"/>
-          <w:tab w:val="left" w:pos="2748"/>
-          <w:tab w:val="left" w:pos="3664"/>
-          <w:tab w:val="left" w:pos="4580"/>
-          <w:tab w:val="left" w:pos="5496"/>
-          <w:tab w:val="left" w:pos="6412"/>
-          <w:tab w:val="left" w:pos="7328"/>
-          <w:tab w:val="left" w:pos="8244"/>
-          <w:tab w:val="left" w:pos="9160"/>
-          <w:tab w:val="left" w:pos="10076"/>
-          <w:tab w:val="left" w:pos="10992"/>
-          <w:tab w:val="left" w:pos="11908"/>
-          <w:tab w:val="left" w:pos="12824"/>
-          <w:tab w:val="left" w:pos="13740"/>
-          <w:tab w:val="left" w:pos="14656"/>
-        </w:tabs>
-        <w:spacing w:after="150" w:line="240" w:lineRule="auto"/>
-        <w:ind w:left="916"/>
-        <w:jc w:val="both"/>
-        <w:textAlignment w:val="baseline"/>
-        <w:rPr>
-          <w:rFonts w:eastAsia="Times New Roman" w:cstheme="minorHAnsi"/>
-          <w:b/>
-          <w:i/>
-          <w:color w:val="273239"/>
-          <w:spacing w:val="2"/>
-          <w:sz w:val="24"/>
-          <w:szCs w:val="24"/>
-        </w:rPr>
-      </w:pPr>
-    </w:p>
-    <w:p>
-      <w:pPr>
-        <w:tabs>
-          <w:tab w:val="left" w:pos="916"/>
-          <w:tab w:val="left" w:pos="1832"/>
-          <w:tab w:val="left" w:pos="2748"/>
-          <w:tab w:val="left" w:pos="3664"/>
-          <w:tab w:val="left" w:pos="4580"/>
-          <w:tab w:val="left" w:pos="5496"/>
-          <w:tab w:val="left" w:pos="6412"/>
-          <w:tab w:val="left" w:pos="7328"/>
-          <w:tab w:val="left" w:pos="8244"/>
-          <w:tab w:val="left" w:pos="9160"/>
-          <w:tab w:val="left" w:pos="10076"/>
-          <w:tab w:val="left" w:pos="10992"/>
-          <w:tab w:val="left" w:pos="11908"/>
-          <w:tab w:val="left" w:pos="12824"/>
-          <w:tab w:val="left" w:pos="13740"/>
-          <w:tab w:val="left" w:pos="14656"/>
-        </w:tabs>
-        <w:spacing w:after="150" w:line="240" w:lineRule="auto"/>
-        <w:ind w:left="916"/>
-        <w:jc w:val="both"/>
-        <w:textAlignment w:val="baseline"/>
-        <w:rPr>
-          <w:rFonts w:eastAsia="Times New Roman" w:cstheme="minorHAnsi"/>
-          <w:b/>
-          <w:i/>
-          <w:color w:val="273239"/>
-          <w:spacing w:val="2"/>
-          <w:sz w:val="24"/>
-          <w:szCs w:val="24"/>
-        </w:rPr>
-      </w:pPr>
-    </w:p>
-    <w:p>
-      <w:pPr>
-        <w:tabs>
-          <w:tab w:val="left" w:pos="916"/>
-          <w:tab w:val="left" w:pos="1832"/>
-          <w:tab w:val="left" w:pos="2748"/>
-          <w:tab w:val="left" w:pos="3664"/>
-          <w:tab w:val="left" w:pos="4580"/>
-          <w:tab w:val="left" w:pos="5496"/>
-          <w:tab w:val="left" w:pos="6412"/>
-          <w:tab w:val="left" w:pos="7328"/>
-          <w:tab w:val="left" w:pos="8244"/>
-          <w:tab w:val="left" w:pos="9160"/>
-          <w:tab w:val="left" w:pos="10076"/>
-          <w:tab w:val="left" w:pos="10992"/>
-          <w:tab w:val="left" w:pos="11908"/>
-          <w:tab w:val="left" w:pos="12824"/>
-          <w:tab w:val="left" w:pos="13740"/>
-          <w:tab w:val="left" w:pos="14656"/>
-        </w:tabs>
-        <w:spacing w:after="150" w:line="240" w:lineRule="auto"/>
-        <w:ind w:left="916"/>
-        <w:jc w:val="both"/>
-        <w:textAlignment w:val="baseline"/>
-        <w:rPr>
-          <w:rFonts w:eastAsia="Times New Roman" w:cstheme="minorHAnsi"/>
-          <w:b/>
-          <w:i/>
-          <w:color w:val="273239"/>
-          <w:spacing w:val="2"/>
-          <w:sz w:val="24"/>
-          <w:szCs w:val="24"/>
-        </w:rPr>
-      </w:pPr>
-    </w:p>
-    <w:p>
-      <w:pPr>
-        <w:tabs>
-          <w:tab w:val="left" w:pos="916"/>
-          <w:tab w:val="left" w:pos="1832"/>
-          <w:tab w:val="left" w:pos="2748"/>
-          <w:tab w:val="left" w:pos="3664"/>
-          <w:tab w:val="left" w:pos="4580"/>
-          <w:tab w:val="left" w:pos="5496"/>
-          <w:tab w:val="left" w:pos="6412"/>
-          <w:tab w:val="left" w:pos="7328"/>
-          <w:tab w:val="left" w:pos="8244"/>
-          <w:tab w:val="left" w:pos="9160"/>
-          <w:tab w:val="left" w:pos="10076"/>
-          <w:tab w:val="left" w:pos="10992"/>
-          <w:tab w:val="left" w:pos="11908"/>
-          <w:tab w:val="left" w:pos="12824"/>
-          <w:tab w:val="left" w:pos="13740"/>
-          <w:tab w:val="left" w:pos="14656"/>
-        </w:tabs>
-        <w:spacing w:after="150" w:line="240" w:lineRule="auto"/>
-        <w:ind w:left="916"/>
-        <w:jc w:val="both"/>
-        <w:textAlignment w:val="baseline"/>
-        <w:rPr>
-          <w:rFonts w:eastAsia="Times New Roman" w:cstheme="minorHAnsi"/>
-          <w:b/>
-          <w:i/>
-          <w:color w:val="273239"/>
-          <w:spacing w:val="2"/>
-          <w:sz w:val="24"/>
-          <w:szCs w:val="24"/>
-        </w:rPr>
-      </w:pPr>
-    </w:p>
-    <w:p>
-      <w:pPr>
-        <w:tabs>
-          <w:tab w:val="left" w:pos="916"/>
-          <w:tab w:val="left" w:pos="1832"/>
-          <w:tab w:val="left" w:pos="2748"/>
-          <w:tab w:val="left" w:pos="3664"/>
-          <w:tab w:val="left" w:pos="4580"/>
-          <w:tab w:val="left" w:pos="5496"/>
-          <w:tab w:val="left" w:pos="6412"/>
-          <w:tab w:val="left" w:pos="7328"/>
-          <w:tab w:val="left" w:pos="8244"/>
-          <w:tab w:val="left" w:pos="9160"/>
-          <w:tab w:val="left" w:pos="10076"/>
-          <w:tab w:val="left" w:pos="10992"/>
-          <w:tab w:val="left" w:pos="11908"/>
-          <w:tab w:val="left" w:pos="12824"/>
-          <w:tab w:val="left" w:pos="13740"/>
-          <w:tab w:val="left" w:pos="14656"/>
-        </w:tabs>
-        <w:spacing w:after="150" w:line="240" w:lineRule="auto"/>
-        <w:ind w:left="916"/>
-        <w:jc w:val="both"/>
-        <w:textAlignment w:val="baseline"/>
-        <w:rPr>
-          <w:rFonts w:eastAsia="Times New Roman" w:cstheme="minorHAnsi"/>
-          <w:b/>
-          <w:i/>
-          <w:color w:val="273239"/>
-          <w:spacing w:val="2"/>
-          <w:sz w:val="24"/>
-          <w:szCs w:val="24"/>
-        </w:rPr>
-      </w:pPr>
-    </w:p>
-    <w:p>
-      <w:pPr>
-        <w:tabs>
-          <w:tab w:val="left" w:pos="916"/>
-          <w:tab w:val="left" w:pos="1832"/>
-          <w:tab w:val="left" w:pos="2748"/>
-          <w:tab w:val="left" w:pos="3664"/>
-          <w:tab w:val="left" w:pos="4580"/>
-          <w:tab w:val="left" w:pos="5496"/>
-          <w:tab w:val="left" w:pos="6412"/>
-          <w:tab w:val="left" w:pos="7328"/>
-          <w:tab w:val="left" w:pos="8244"/>
-          <w:tab w:val="left" w:pos="9160"/>
-          <w:tab w:val="left" w:pos="10076"/>
-          <w:tab w:val="left" w:pos="10992"/>
-          <w:tab w:val="left" w:pos="11908"/>
-          <w:tab w:val="left" w:pos="12824"/>
-          <w:tab w:val="left" w:pos="13740"/>
-          <w:tab w:val="left" w:pos="14656"/>
-        </w:tabs>
-        <w:spacing w:after="150" w:line="240" w:lineRule="auto"/>
-        <w:ind w:left="916"/>
-        <w:jc w:val="both"/>
-        <w:textAlignment w:val="baseline"/>
-        <w:rPr>
-          <w:rFonts w:eastAsia="Times New Roman" w:cstheme="minorHAnsi"/>
-          <w:b/>
-          <w:i/>
-          <w:color w:val="273239"/>
-          <w:spacing w:val="2"/>
-          <w:sz w:val="24"/>
-          <w:szCs w:val="24"/>
-        </w:rPr>
-      </w:pPr>
-    </w:p>
-    <w:p>
-      <w:pPr>
-        <w:tabs>
-          <w:tab w:val="left" w:pos="916"/>
-          <w:tab w:val="left" w:pos="1832"/>
-          <w:tab w:val="left" w:pos="2748"/>
-          <w:tab w:val="left" w:pos="3664"/>
-          <w:tab w:val="left" w:pos="4580"/>
-          <w:tab w:val="left" w:pos="5496"/>
-          <w:tab w:val="left" w:pos="6412"/>
-          <w:tab w:val="left" w:pos="7328"/>
-          <w:tab w:val="left" w:pos="8244"/>
-          <w:tab w:val="left" w:pos="9160"/>
-          <w:tab w:val="left" w:pos="10076"/>
-          <w:tab w:val="left" w:pos="10992"/>
-          <w:tab w:val="left" w:pos="11908"/>
-          <w:tab w:val="left" w:pos="12824"/>
-          <w:tab w:val="left" w:pos="13740"/>
-          <w:tab w:val="left" w:pos="14656"/>
-        </w:tabs>
-        <w:spacing w:after="150" w:line="240" w:lineRule="auto"/>
-        <w:ind w:left="916"/>
-        <w:jc w:val="both"/>
-        <w:textAlignment w:val="baseline"/>
-        <w:rPr>
-          <w:rFonts w:eastAsia="Times New Roman" w:cstheme="minorHAnsi"/>
-          <w:b/>
-          <w:i/>
-          <w:color w:val="273239"/>
-          <w:spacing w:val="2"/>
-          <w:sz w:val="24"/>
-          <w:szCs w:val="24"/>
-        </w:rPr>
-      </w:pPr>
-    </w:p>
-    <w:p>
-      <w:pPr>
-        <w:tabs>
-          <w:tab w:val="left" w:pos="916"/>
-          <w:tab w:val="left" w:pos="1832"/>
-          <w:tab w:val="left" w:pos="2748"/>
-          <w:tab w:val="left" w:pos="3664"/>
-          <w:tab w:val="left" w:pos="4580"/>
-          <w:tab w:val="left" w:pos="5496"/>
-          <w:tab w:val="left" w:pos="6412"/>
-          <w:tab w:val="left" w:pos="7328"/>
-          <w:tab w:val="left" w:pos="8244"/>
-          <w:tab w:val="left" w:pos="9160"/>
-          <w:tab w:val="left" w:pos="10076"/>
-          <w:tab w:val="left" w:pos="10992"/>
-          <w:tab w:val="left" w:pos="11908"/>
-          <w:tab w:val="left" w:pos="12824"/>
-          <w:tab w:val="left" w:pos="13740"/>
-          <w:tab w:val="left" w:pos="14656"/>
-        </w:tabs>
-        <w:spacing w:after="150" w:line="240" w:lineRule="auto"/>
-        <w:ind w:left="916"/>
-        <w:jc w:val="both"/>
-        <w:textAlignment w:val="baseline"/>
-        <w:rPr>
-          <w:rFonts w:eastAsia="Times New Roman" w:cstheme="minorHAnsi"/>
-          <w:b/>
-          <w:i/>
-          <w:color w:val="273239"/>
-          <w:spacing w:val="2"/>
-          <w:sz w:val="24"/>
-          <w:szCs w:val="24"/>
-        </w:rPr>
-      </w:pPr>
-    </w:p>
-    <w:p>
-      <w:pPr>
-        <w:pStyle w:val="ListParagraph"/>
-        <w:numPr>
-          <w:ilvl w:val="0"/>
-          <w:numId w:val="2"/>
-        </w:numPr>
-        <w:spacing w:line="276" w:lineRule="auto"/>
-        <w:jc w:val="both"/>
-        <w:rPr>
-          <w:rFonts w:cstheme="minorHAnsi"/>
-          <w:sz w:val="24"/>
-          <w:szCs w:val="24"/>
-        </w:rPr>
-      </w:pPr>
-      <w:r>
-        <w:rPr>
-          <w:rFonts w:cstheme="minorHAnsi"/>
-          <w:b/>
-          <w:bCs/>
+          <w:color w:val="000000" w:themeColor="text1"/>
+          <w:spacing w:val="2"/>
+          <w:sz w:val="24"/>
+          <w:szCs w:val="24"/>
+        </w:rPr>
+      </w:pPr>
+      <w:r>
+        <w:rPr>
+          <w:rFonts w:eastAsia="Times New Roman" w:cstheme="minorHAnsi"/>
+          <w:b/>
+          <w:color w:val="000000" w:themeColor="text1"/>
+          <w:spacing w:val="2"/>
           <w:sz w:val="24"/>
           <w:szCs w:val="24"/>
         </w:rPr>
         <w:lastRenderedPageBreak/>
-        <w:t>Ω Notation:</w:t>
-      </w:r>
-      <w:r>
-        <w:rPr>
-          <w:rFonts w:cstheme="minorHAnsi"/>
-          <w:sz w:val="24"/>
-          <w:szCs w:val="24"/>
-        </w:rPr>
-        <w:t> Ω notation provides an asymptotic lower bound.</w:t>
-      </w:r>
-      <w:r>
-        <w:rPr>
-          <w:rFonts w:cstheme="minorHAnsi"/>
-          <w:b/>
-          <w:sz w:val="24"/>
-          <w:szCs w:val="24"/>
-        </w:rPr>
-        <w:t xml:space="preserve"> It is used to determine the best case.</w:t>
-      </w:r>
-    </w:p>
-    <w:p>
-      <w:pPr>
-        <w:pStyle w:val="ListParagraph"/>
-        <w:spacing w:line="276" w:lineRule="auto"/>
-        <w:ind w:left="1080"/>
-        <w:jc w:val="both"/>
-        <w:rPr>
-          <w:rFonts w:cstheme="minorHAnsi"/>
-          <w:b/>
-          <w:sz w:val="24"/>
-          <w:szCs w:val="24"/>
-        </w:rPr>
-      </w:pPr>
-      <w:r>
-        <w:rPr>
-          <w:rFonts w:cstheme="minorHAnsi"/>
-          <w:b/>
-          <w:sz w:val="24"/>
-          <w:szCs w:val="24"/>
-        </w:rPr>
-        <w:t xml:space="preserve">Ω (g(n)) = {f(n): there exist positive constants c and n0 such that </w:t>
-      </w:r>
-    </w:p>
-    <w:p>
-      <w:pPr>
-        <w:pStyle w:val="ListParagraph"/>
-        <w:spacing w:line="276" w:lineRule="auto"/>
-        <w:ind w:left="1080"/>
-        <w:jc w:val="both"/>
-        <w:rPr>
-          <w:rFonts w:cstheme="minorHAnsi"/>
-          <w:b/>
-          <w:sz w:val="24"/>
-          <w:szCs w:val="24"/>
-        </w:rPr>
-      </w:pPr>
-      <w:r>
-        <w:rPr>
-          <w:rFonts w:cstheme="minorHAnsi"/>
-          <w:b/>
-          <w:sz w:val="24"/>
-          <w:szCs w:val="24"/>
-        </w:rPr>
-        <w:t xml:space="preserve">n0 </w:t>
-      </w:r>
-      <w:r>
-        <w:rPr>
-          <w:rFonts w:cstheme="minorHAnsi"/>
-          <w:b/>
-          <w:sz w:val="24"/>
-          <w:szCs w:val="24"/>
-        </w:rPr>
-        <w:t>&lt;= c*g(n) &lt;= f(n) for all n &gt;= n0}</w:t>
-      </w:r>
-    </w:p>
-    <w:p>
-      <w:pPr>
-        <w:pStyle w:val="ListParagraph"/>
-        <w:spacing w:line="276" w:lineRule="auto"/>
-        <w:ind w:left="1080"/>
-        <w:jc w:val="both"/>
-        <w:rPr>
-          <w:rFonts w:cstheme="minorHAnsi"/>
-          <w:sz w:val="24"/>
-          <w:szCs w:val="24"/>
-        </w:rPr>
-      </w:pPr>
-    </w:p>
-    <w:p>
-      <w:pPr>
-        <w:tabs>
-          <w:tab w:val="left" w:pos="916"/>
-          <w:tab w:val="left" w:pos="1832"/>
-          <w:tab w:val="left" w:pos="2748"/>
-          <w:tab w:val="left" w:pos="3664"/>
-          <w:tab w:val="left" w:pos="4580"/>
-          <w:tab w:val="left" w:pos="5496"/>
-          <w:tab w:val="left" w:pos="6412"/>
-          <w:tab w:val="left" w:pos="7328"/>
-          <w:tab w:val="left" w:pos="8244"/>
-          <w:tab w:val="left" w:pos="9160"/>
-          <w:tab w:val="left" w:pos="10076"/>
-          <w:tab w:val="left" w:pos="10992"/>
-          <w:tab w:val="left" w:pos="11908"/>
-          <w:tab w:val="left" w:pos="12824"/>
-          <w:tab w:val="left" w:pos="13740"/>
-          <w:tab w:val="left" w:pos="14656"/>
-        </w:tabs>
-        <w:spacing w:after="150" w:line="240" w:lineRule="auto"/>
-        <w:ind w:left="916"/>
-        <w:jc w:val="both"/>
-        <w:textAlignment w:val="baseline"/>
-        <w:rPr>
-          <w:rFonts w:eastAsia="Times New Roman" w:cstheme="minorHAnsi"/>
-          <w:b/>
-          <w:i/>
-          <w:color w:val="273239"/>
-          <w:spacing w:val="2"/>
-          <w:sz w:val="24"/>
-          <w:szCs w:val="24"/>
-        </w:rPr>
-      </w:pPr>
-      <w:r>
-        <w:rPr>
-          <w:rFonts w:eastAsia="Times New Roman" w:cstheme="minorHAnsi"/>
-          <w:b/>
-          <w:i/>
-          <w:color w:val="273239"/>
-          <w:spacing w:val="2"/>
-          <w:sz w:val="24"/>
-          <w:szCs w:val="24"/>
-        </w:rPr>
-        <w:t xml:space="preserve">Note: </w:t>
-      </w:r>
-      <w:r>
-        <w:rPr>
-          <w:rFonts w:eastAsia="Times New Roman" w:cstheme="minorHAnsi"/>
-          <w:b/>
-          <w:i/>
-          <w:color w:val="273239"/>
-          <w:spacing w:val="2"/>
-          <w:sz w:val="24"/>
-          <w:szCs w:val="24"/>
-        </w:rPr>
-        <w:t>Omega</w:t>
-      </w:r>
-      <w:r>
-        <w:rPr>
-          <w:rFonts w:eastAsia="Times New Roman" w:cstheme="minorHAnsi"/>
-          <w:b/>
-          <w:i/>
-          <w:color w:val="273239"/>
-          <w:spacing w:val="2"/>
-          <w:sz w:val="24"/>
-          <w:szCs w:val="24"/>
-        </w:rPr>
-        <w:t xml:space="preserve"> provides </w:t>
-      </w:r>
-      <w:r>
-        <w:rPr>
-          <w:rFonts w:eastAsia="Times New Roman" w:cstheme="minorHAnsi"/>
-          <w:b/>
-          <w:i/>
-          <w:color w:val="273239"/>
-          <w:spacing w:val="2"/>
-          <w:sz w:val="24"/>
-          <w:szCs w:val="24"/>
-        </w:rPr>
-        <w:t>lower</w:t>
-      </w:r>
-      <w:r>
-        <w:rPr>
-          <w:rFonts w:eastAsia="Times New Roman" w:cstheme="minorHAnsi"/>
-          <w:b/>
-          <w:i/>
-          <w:color w:val="273239"/>
-          <w:spacing w:val="2"/>
-          <w:sz w:val="24"/>
-          <w:szCs w:val="24"/>
-        </w:rPr>
-        <w:t xml:space="preserve"> bound</w:t>
-      </w:r>
-      <w:r>
-        <w:rPr>
-          <w:rFonts w:eastAsia="Times New Roman" w:cstheme="minorHAnsi"/>
-          <w:b/>
-          <w:i/>
-          <w:color w:val="273239"/>
-          <w:spacing w:val="2"/>
-          <w:sz w:val="24"/>
-          <w:szCs w:val="24"/>
-        </w:rPr>
-        <w:t xml:space="preserve">. </w:t>
-      </w:r>
-      <w:r>
-        <w:rPr>
-          <w:rFonts w:cstheme="minorHAnsi"/>
-          <w:b/>
-          <w:i/>
-          <w:sz w:val="24"/>
-          <w:szCs w:val="24"/>
-        </w:rPr>
-        <w:t>Omega notation is the least used notation among all three</w:t>
-      </w:r>
-      <w:r>
-        <w:rPr>
-          <w:rFonts w:cstheme="minorHAnsi"/>
-          <w:b/>
-          <w:i/>
-          <w:sz w:val="24"/>
-          <w:szCs w:val="24"/>
-        </w:rPr>
-        <w:t>.</w:t>
-      </w:r>
+        <w:t>O</w:t>
+      </w:r>
+      <w:r>
+        <w:rPr>
+          <w:rFonts w:eastAsia="Times New Roman" w:cstheme="minorHAnsi"/>
+          <w:b/>
+          <w:color w:val="000000" w:themeColor="text1"/>
+          <w:spacing w:val="2"/>
+          <w:sz w:val="24"/>
+          <w:szCs w:val="24"/>
+        </w:rPr>
+        <w:t>rder of time complexity</w:t>
+      </w:r>
+      <w:r>
+        <w:rPr>
+          <w:rFonts w:eastAsia="Times New Roman" w:cstheme="minorHAnsi"/>
+          <w:b/>
+          <w:color w:val="000000" w:themeColor="text1"/>
+          <w:spacing w:val="2"/>
+          <w:sz w:val="24"/>
+          <w:szCs w:val="24"/>
+        </w:rPr>
+        <w:t>:</w:t>
+      </w:r>
+      <w:r>
+        <w:rPr>
+          <w:rFonts w:eastAsia="Times New Roman" w:cstheme="minorHAnsi"/>
+          <w:b/>
+          <w:color w:val="000000" w:themeColor="text1"/>
+          <w:spacing w:val="2"/>
+          <w:sz w:val="24"/>
+          <w:szCs w:val="24"/>
+        </w:rPr>
+        <w:t xml:space="preserve"> </w:t>
+      </w:r>
+      <w:proofErr w:type="gramStart"/>
+      <w:r>
+        <w:rPr>
+          <w:rFonts w:eastAsia="Times New Roman" w:cstheme="minorHAnsi"/>
+          <w:color w:val="000000" w:themeColor="text1"/>
+          <w:spacing w:val="2"/>
+          <w:sz w:val="24"/>
+          <w:szCs w:val="24"/>
+        </w:rPr>
+        <w:t>O(</w:t>
+      </w:r>
+      <w:proofErr w:type="spellStart"/>
+      <w:proofErr w:type="gramEnd"/>
+      <w:r>
+        <w:rPr>
+          <w:rFonts w:eastAsia="Times New Roman" w:cstheme="minorHAnsi"/>
+          <w:color w:val="000000" w:themeColor="text1"/>
+          <w:spacing w:val="2"/>
+          <w:sz w:val="24"/>
+          <w:szCs w:val="24"/>
+        </w:rPr>
+        <w:t>n</w:t>
+      </w:r>
+      <w:r>
+        <w:rPr>
+          <w:rFonts w:eastAsia="Times New Roman" w:cstheme="minorHAnsi"/>
+          <w:color w:val="000000" w:themeColor="text1"/>
+          <w:spacing w:val="2"/>
+          <w:sz w:val="24"/>
+          <w:szCs w:val="24"/>
+          <w:vertAlign w:val="superscript"/>
+        </w:rPr>
+        <w:t>n</w:t>
+      </w:r>
+      <w:proofErr w:type="spellEnd"/>
+      <w:r>
+        <w:rPr>
+          <w:rFonts w:eastAsia="Times New Roman" w:cstheme="minorHAnsi"/>
+          <w:color w:val="000000" w:themeColor="text1"/>
+          <w:spacing w:val="2"/>
+          <w:sz w:val="24"/>
+          <w:szCs w:val="24"/>
+        </w:rPr>
+        <w:t>) &gt; O(n!) &gt; O(n</w:t>
+      </w:r>
+      <w:r>
+        <w:rPr>
+          <w:rFonts w:eastAsia="Times New Roman" w:cstheme="minorHAnsi"/>
+          <w:color w:val="000000" w:themeColor="text1"/>
+          <w:spacing w:val="2"/>
+          <w:sz w:val="24"/>
+          <w:szCs w:val="24"/>
+          <w:vertAlign w:val="superscript"/>
+        </w:rPr>
+        <w:t>3</w:t>
+      </w:r>
+      <w:r>
+        <w:rPr>
+          <w:rFonts w:eastAsia="Times New Roman" w:cstheme="minorHAnsi"/>
+          <w:color w:val="000000" w:themeColor="text1"/>
+          <w:spacing w:val="2"/>
+          <w:sz w:val="24"/>
+          <w:szCs w:val="24"/>
+        </w:rPr>
+        <w:t>) &gt; O(n</w:t>
+      </w:r>
+      <w:r>
+        <w:rPr>
+          <w:rFonts w:eastAsia="Times New Roman" w:cstheme="minorHAnsi"/>
+          <w:color w:val="000000" w:themeColor="text1"/>
+          <w:spacing w:val="2"/>
+          <w:sz w:val="24"/>
+          <w:szCs w:val="24"/>
+          <w:vertAlign w:val="superscript"/>
+        </w:rPr>
+        <w:t>2</w:t>
+      </w:r>
+      <w:r>
+        <w:rPr>
+          <w:rFonts w:eastAsia="Times New Roman" w:cstheme="minorHAnsi"/>
+          <w:color w:val="000000" w:themeColor="text1"/>
+          <w:spacing w:val="2"/>
+          <w:sz w:val="24"/>
+          <w:szCs w:val="24"/>
+        </w:rPr>
+        <w:t>) &gt; O(n.log(n)) &gt; O(n.log(log(n))) &gt; O(n) &gt; O(</w:t>
+      </w:r>
+      <w:proofErr w:type="spellStart"/>
+      <w:r>
+        <w:rPr>
+          <w:rFonts w:eastAsia="Times New Roman" w:cstheme="minorHAnsi"/>
+          <w:color w:val="000000" w:themeColor="text1"/>
+          <w:spacing w:val="2"/>
+          <w:sz w:val="24"/>
+          <w:szCs w:val="24"/>
+        </w:rPr>
+        <w:t>sqrt</w:t>
+      </w:r>
+      <w:proofErr w:type="spellEnd"/>
+      <w:r>
+        <w:rPr>
+          <w:rFonts w:eastAsia="Times New Roman" w:cstheme="minorHAnsi"/>
+          <w:color w:val="000000" w:themeColor="text1"/>
+          <w:spacing w:val="2"/>
+          <w:sz w:val="24"/>
+          <w:szCs w:val="24"/>
+        </w:rPr>
+        <w:t>(n)) &gt; O(log(n)) &gt; O(1)</w:t>
+      </w:r>
+      <w:bookmarkStart w:id="0" w:name="_GoBack"/>
+      <w:bookmarkEnd w:id="0"/>
     </w:p>
     <w:sectPr>
       <w:pgSz w:w="12240" w:h="15840"/>
@@ -2273,7 +2845,6 @@
   <w:style w:type="character" w:default="1" w:styleId="DefaultParagraphFont">
     <w:name w:val="Default Paragraph Font"/>
     <w:uiPriority w:val="1"/>
-    <w:semiHidden/>
     <w:unhideWhenUsed/>
   </w:style>
   <w:style w:type="table" w:default="1" w:styleId="TableNormal">
@@ -2382,6 +2953,25 @@
       <w:b/>
       <w:bCs/>
     </w:rPr>
+  </w:style>
+  <w:style w:type="table" w:styleId="TableGrid">
+    <w:name w:val="Table Grid"/>
+    <w:basedOn w:val="TableNormal"/>
+    <w:uiPriority w:val="39"/>
+    <w:rsid w:val="000D37DF"/>
+    <w:pPr>
+      <w:spacing w:after="0" w:line="240" w:lineRule="auto"/>
+    </w:pPr>
+    <w:tblPr>
+      <w:tblBorders>
+        <w:top w:val="single" w:sz="4" w:space="0" w:color="auto"/>
+        <w:left w:val="single" w:sz="4" w:space="0" w:color="auto"/>
+        <w:bottom w:val="single" w:sz="4" w:space="0" w:color="auto"/>
+        <w:right w:val="single" w:sz="4" w:space="0" w:color="auto"/>
+        <w:insideH w:val="single" w:sz="4" w:space="0" w:color="auto"/>
+        <w:insideV w:val="single" w:sz="4" w:space="0" w:color="auto"/>
+      </w:tblBorders>
+    </w:tblPr>
   </w:style>
 </w:styles>
 </file>

</xml_diff>

<commit_message>
Done Recursions, Strings, 2D Arrays
</commit_message>
<xml_diff>
--- a/DS&Algos/DSA_Notes.docx
+++ b/DS&Algos/DSA_Notes.docx
@@ -225,29 +225,16 @@
           <w:szCs w:val="24"/>
         </w:rPr>
       </w:pPr>
-      <w:proofErr w:type="gramStart"/>
-      <w:r>
-        <w:rPr>
-          <w:rFonts w:eastAsia="Times New Roman" w:cstheme="minorHAnsi"/>
-          <w:b/>
-          <w:color w:val="000000" w:themeColor="text1"/>
-          <w:spacing w:val="2"/>
-          <w:sz w:val="24"/>
-          <w:szCs w:val="24"/>
-        </w:rPr>
-        <w:t>Θ(</w:t>
-      </w:r>
-      <w:proofErr w:type="gramEnd"/>
-      <w:r>
-        <w:rPr>
-          <w:rFonts w:eastAsia="Times New Roman" w:cstheme="minorHAnsi"/>
-          <w:b/>
-          <w:color w:val="000000" w:themeColor="text1"/>
-          <w:spacing w:val="2"/>
-          <w:sz w:val="24"/>
-          <w:szCs w:val="24"/>
-        </w:rPr>
-        <w:t>g(n)) = {f(n): there exist positive constants c1, c2 and n0 such that</w:t>
+      <w:r>
+        <w:rPr>
+          <w:rFonts w:eastAsia="Times New Roman" w:cstheme="minorHAnsi"/>
+          <w:b/>
+          <w:color w:val="000000" w:themeColor="text1"/>
+          <w:spacing w:val="2"/>
+          <w:sz w:val="24"/>
+          <w:szCs w:val="24"/>
+        </w:rPr>
+        <w:t>Θ(g(n)) = {f(n): there exist positive constants c1, c2 and n0 such that</w:t>
       </w:r>
     </w:p>
     <w:p>
@@ -283,31 +270,7 @@
           <w:sz w:val="24"/>
           <w:szCs w:val="24"/>
         </w:rPr>
-        <w:t xml:space="preserve"> &lt;= c1*</w:t>
-      </w:r>
-      <w:proofErr w:type="gramStart"/>
-      <w:r>
-        <w:rPr>
-          <w:rFonts w:eastAsia="Times New Roman" w:cstheme="minorHAnsi"/>
-          <w:b/>
-          <w:color w:val="000000" w:themeColor="text1"/>
-          <w:spacing w:val="2"/>
-          <w:sz w:val="24"/>
-          <w:szCs w:val="24"/>
-        </w:rPr>
-        <w:t>g(</w:t>
-      </w:r>
-      <w:proofErr w:type="gramEnd"/>
-      <w:r>
-        <w:rPr>
-          <w:rFonts w:eastAsia="Times New Roman" w:cstheme="minorHAnsi"/>
-          <w:b/>
-          <w:color w:val="000000" w:themeColor="text1"/>
-          <w:spacing w:val="2"/>
-          <w:sz w:val="24"/>
-          <w:szCs w:val="24"/>
-        </w:rPr>
-        <w:t>n) &lt;= f(n) &lt;= c2*g(n) for all n &gt;= n0}.</w:t>
+        <w:t xml:space="preserve"> &lt;= c1*g(n) &lt;= f(n) &lt;= c2*g(n) for all n &gt;= n0}.</w:t>
       </w:r>
     </w:p>
     <w:p>
@@ -350,29 +313,7 @@
           <w:sz w:val="24"/>
           <w:szCs w:val="24"/>
         </w:rPr>
-        <w:t xml:space="preserve">The above definition means, if f(n) is theta of g(n), then the value f(n) is always between c1*g(n) and c2*g(n) for large values of n (n &gt;= n0). The definition of theta also requires that </w:t>
-      </w:r>
-      <w:proofErr w:type="gramStart"/>
-      <w:r>
-        <w:rPr>
-          <w:rFonts w:eastAsia="Times New Roman" w:cstheme="minorHAnsi"/>
-          <w:color w:val="000000" w:themeColor="text1"/>
-          <w:spacing w:val="2"/>
-          <w:sz w:val="24"/>
-          <w:szCs w:val="24"/>
-        </w:rPr>
-        <w:t>f(</w:t>
-      </w:r>
-      <w:proofErr w:type="gramEnd"/>
-      <w:r>
-        <w:rPr>
-          <w:rFonts w:eastAsia="Times New Roman" w:cstheme="minorHAnsi"/>
-          <w:color w:val="000000" w:themeColor="text1"/>
-          <w:spacing w:val="2"/>
-          <w:sz w:val="24"/>
-          <w:szCs w:val="24"/>
-        </w:rPr>
-        <w:t>n) must be non-negative for values of n greater than n0.</w:t>
+        <w:t>The above definition means, if f(n) is theta of g(n), then the value f(n) is always between c1*g(n) and c2*g(n) for large values of n (n &gt;= n0). The definition of theta also requires that f(n) must be non-negative for values of n greater than n0.</w:t>
       </w:r>
     </w:p>
     <w:p>
@@ -770,7 +711,6 @@
           <w:szCs w:val="24"/>
         </w:rPr>
       </w:pPr>
-      <w:proofErr w:type="gramStart"/>
       <w:r>
         <w:rPr>
           <w:rFonts w:cstheme="minorHAnsi"/>
@@ -779,18 +719,7 @@
           <w:sz w:val="24"/>
           <w:szCs w:val="24"/>
         </w:rPr>
-        <w:t>O(</w:t>
-      </w:r>
-      <w:proofErr w:type="gramEnd"/>
-      <w:r>
-        <w:rPr>
-          <w:rFonts w:cstheme="minorHAnsi"/>
-          <w:b/>
-          <w:color w:val="000000" w:themeColor="text1"/>
-          <w:sz w:val="24"/>
-          <w:szCs w:val="24"/>
-        </w:rPr>
-        <w:t xml:space="preserve">g(n)) = { f(n): there exist positive constants c and n0 such that </w:t>
+        <w:t xml:space="preserve">O(g(n)) = { f(n): there exist positive constants c and n0 such that </w:t>
       </w:r>
     </w:p>
     <w:p>
@@ -825,29 +754,7 @@
           <w:sz w:val="24"/>
           <w:szCs w:val="24"/>
         </w:rPr>
-        <w:t xml:space="preserve"> &lt;= </w:t>
-      </w:r>
-      <w:proofErr w:type="gramStart"/>
-      <w:r>
-        <w:rPr>
-          <w:rFonts w:cstheme="minorHAnsi"/>
-          <w:b/>
-          <w:color w:val="000000" w:themeColor="text1"/>
-          <w:sz w:val="24"/>
-          <w:szCs w:val="24"/>
-        </w:rPr>
-        <w:t>f(</w:t>
-      </w:r>
-      <w:proofErr w:type="gramEnd"/>
-      <w:r>
-        <w:rPr>
-          <w:rFonts w:cstheme="minorHAnsi"/>
-          <w:b/>
-          <w:color w:val="000000" w:themeColor="text1"/>
-          <w:sz w:val="24"/>
-          <w:szCs w:val="24"/>
-        </w:rPr>
-        <w:t>n) &lt;= c*g(n) for all n &gt;= n0}</w:t>
+        <w:t xml:space="preserve"> &lt;= f(n) &lt;= c*g(n) for all n &gt;= n0}</w:t>
       </w:r>
     </w:p>
     <w:p>
@@ -1110,29 +1017,7 @@
           <w:sz w:val="24"/>
           <w:szCs w:val="24"/>
         </w:rPr>
-        <w:t>Ω (</w:t>
-      </w:r>
-      <w:proofErr w:type="gramStart"/>
-      <w:r>
-        <w:rPr>
-          <w:rFonts w:cstheme="minorHAnsi"/>
-          <w:b/>
-          <w:color w:val="000000" w:themeColor="text1"/>
-          <w:sz w:val="24"/>
-          <w:szCs w:val="24"/>
-        </w:rPr>
-        <w:t>g(</w:t>
-      </w:r>
-      <w:proofErr w:type="gramEnd"/>
-      <w:r>
-        <w:rPr>
-          <w:rFonts w:cstheme="minorHAnsi"/>
-          <w:b/>
-          <w:color w:val="000000" w:themeColor="text1"/>
-          <w:sz w:val="24"/>
-          <w:szCs w:val="24"/>
-        </w:rPr>
-        <w:t xml:space="preserve">n)) = {f(n): there exist positive constants c and n0 such that </w:t>
+        <w:t xml:space="preserve">Ω (g(n)) = {f(n): there exist positive constants c and n0 such that </w:t>
       </w:r>
     </w:p>
     <w:p>
@@ -1167,29 +1052,7 @@
           <w:sz w:val="24"/>
           <w:szCs w:val="24"/>
         </w:rPr>
-        <w:t>&lt;= c*</w:t>
-      </w:r>
-      <w:proofErr w:type="gramStart"/>
-      <w:r>
-        <w:rPr>
-          <w:rFonts w:cstheme="minorHAnsi"/>
-          <w:b/>
-          <w:color w:val="000000" w:themeColor="text1"/>
-          <w:sz w:val="24"/>
-          <w:szCs w:val="24"/>
-        </w:rPr>
-        <w:t>g(</w:t>
-      </w:r>
-      <w:proofErr w:type="gramEnd"/>
-      <w:r>
-        <w:rPr>
-          <w:rFonts w:cstheme="minorHAnsi"/>
-          <w:b/>
-          <w:color w:val="000000" w:themeColor="text1"/>
-          <w:sz w:val="24"/>
-          <w:szCs w:val="24"/>
-        </w:rPr>
-        <w:t>n) &lt;= f(n) for all n &gt;= n0}</w:t>
+        <w:t>&lt;= c*g(n) &lt;= f(n) for all n &gt;= n0}</w:t>
       </w:r>
     </w:p>
     <w:p>
@@ -2090,26 +1953,24 @@
         </w:rPr>
         <w:t xml:space="preserve"> </w:t>
       </w:r>
-      <w:proofErr w:type="gramStart"/>
-      <w:r>
-        <w:rPr>
-          <w:rFonts w:eastAsia="Times New Roman" w:cstheme="minorHAnsi"/>
-          <w:color w:val="000000" w:themeColor="text1"/>
-          <w:spacing w:val="2"/>
-          <w:sz w:val="24"/>
-          <w:szCs w:val="24"/>
-        </w:rPr>
-        <w:t>O(</w:t>
-      </w:r>
-      <w:proofErr w:type="spellStart"/>
-      <w:proofErr w:type="gramEnd"/>
-      <w:r>
-        <w:rPr>
-          <w:rFonts w:eastAsia="Times New Roman" w:cstheme="minorHAnsi"/>
-          <w:color w:val="000000" w:themeColor="text1"/>
-          <w:spacing w:val="2"/>
-          <w:sz w:val="24"/>
-          <w:szCs w:val="24"/>
+      <w:r>
+        <w:rPr>
+          <w:rFonts w:eastAsia="Times New Roman" w:cstheme="minorHAnsi"/>
+          <w:color w:val="000000" w:themeColor="text1"/>
+          <w:spacing w:val="2"/>
+          <w:sz w:val="24"/>
+          <w:szCs w:val="24"/>
+        </w:rPr>
+        <w:t>O(n</w:t>
+      </w:r>
+      <w:r>
+        <w:rPr>
+          <w:rFonts w:eastAsia="Times New Roman" w:cstheme="minorHAnsi"/>
+          <w:color w:val="000000" w:themeColor="text1"/>
+          <w:spacing w:val="2"/>
+          <w:sz w:val="24"/>
+          <w:szCs w:val="24"/>
+          <w:vertAlign w:val="superscript"/>
         </w:rPr>
         <w:t>n</w:t>
       </w:r>
@@ -2120,20 +1981,29 @@
           <w:spacing w:val="2"/>
           <w:sz w:val="24"/>
           <w:szCs w:val="24"/>
+        </w:rPr>
+        <w:t>) &gt; O(n!) &gt; O(n</w:t>
+      </w:r>
+      <w:r>
+        <w:rPr>
+          <w:rFonts w:eastAsia="Times New Roman" w:cstheme="minorHAnsi"/>
+          <w:color w:val="000000" w:themeColor="text1"/>
+          <w:spacing w:val="2"/>
+          <w:sz w:val="24"/>
+          <w:szCs w:val="24"/>
           <w:vertAlign w:val="superscript"/>
         </w:rPr>
-        <w:t>n</w:t>
-      </w:r>
-      <w:proofErr w:type="spellEnd"/>
-      <w:r>
-        <w:rPr>
-          <w:rFonts w:eastAsia="Times New Roman" w:cstheme="minorHAnsi"/>
-          <w:color w:val="000000" w:themeColor="text1"/>
-          <w:spacing w:val="2"/>
-          <w:sz w:val="24"/>
-          <w:szCs w:val="24"/>
-        </w:rPr>
-        <w:t>) &gt; O(n!) &gt; O(n</w:t>
+        <w:t>3</w:t>
+      </w:r>
+      <w:r>
+        <w:rPr>
+          <w:rFonts w:eastAsia="Times New Roman" w:cstheme="minorHAnsi"/>
+          <w:color w:val="000000" w:themeColor="text1"/>
+          <w:spacing w:val="2"/>
+          <w:sz w:val="24"/>
+          <w:szCs w:val="24"/>
+        </w:rPr>
+        <w:t>) &gt; O(n</w:t>
       </w:r>
       <w:r>
         <w:rPr>
@@ -2144,27 +2014,6 @@
           <w:szCs w:val="24"/>
           <w:vertAlign w:val="superscript"/>
         </w:rPr>
-        <w:t>3</w:t>
-      </w:r>
-      <w:r>
-        <w:rPr>
-          <w:rFonts w:eastAsia="Times New Roman" w:cstheme="minorHAnsi"/>
-          <w:color w:val="000000" w:themeColor="text1"/>
-          <w:spacing w:val="2"/>
-          <w:sz w:val="24"/>
-          <w:szCs w:val="24"/>
-        </w:rPr>
-        <w:t>) &gt; O(n</w:t>
-      </w:r>
-      <w:r>
-        <w:rPr>
-          <w:rFonts w:eastAsia="Times New Roman" w:cstheme="minorHAnsi"/>
-          <w:color w:val="000000" w:themeColor="text1"/>
-          <w:spacing w:val="2"/>
-          <w:sz w:val="24"/>
-          <w:szCs w:val="24"/>
-          <w:vertAlign w:val="superscript"/>
-        </w:rPr>
         <w:t>2</w:t>
       </w:r>
       <w:r>
@@ -2175,29 +2024,7 @@
           <w:sz w:val="24"/>
           <w:szCs w:val="24"/>
         </w:rPr>
-        <w:t>) &gt; O(n.log(n)) &gt; O(n.log(log(n))) &gt; O(n) &gt; O(</w:t>
-      </w:r>
-      <w:proofErr w:type="spellStart"/>
-      <w:r>
-        <w:rPr>
-          <w:rFonts w:eastAsia="Times New Roman" w:cstheme="minorHAnsi"/>
-          <w:color w:val="000000" w:themeColor="text1"/>
-          <w:spacing w:val="2"/>
-          <w:sz w:val="24"/>
-          <w:szCs w:val="24"/>
-        </w:rPr>
-        <w:t>sqrt</w:t>
-      </w:r>
-      <w:proofErr w:type="spellEnd"/>
-      <w:r>
-        <w:rPr>
-          <w:rFonts w:eastAsia="Times New Roman" w:cstheme="minorHAnsi"/>
-          <w:color w:val="000000" w:themeColor="text1"/>
-          <w:spacing w:val="2"/>
-          <w:sz w:val="24"/>
-          <w:szCs w:val="24"/>
-        </w:rPr>
-        <w:t>(n)) &gt; O(log(n)) &gt; O(1)</w:t>
+        <w:t>) &gt; O(n.log(n)) &gt; O(n.log(log(n))) &gt; O(n) &gt; O(sqrt(n)) &gt; O(log(n)) &gt; O(1)</w:t>
       </w:r>
     </w:p>
     <w:p>
@@ -2247,7 +2074,18 @@
           <w:sz w:val="24"/>
           <w:szCs w:val="24"/>
         </w:rPr>
-        <w:t>Strings:</w:t>
+        <w:t>Stack and Heap</w:t>
+      </w:r>
+      <w:r>
+        <w:rPr>
+          <w:rFonts w:eastAsia="Times New Roman" w:cstheme="minorHAnsi"/>
+          <w:b/>
+          <w:color w:val="000000" w:themeColor="text1"/>
+          <w:spacing w:val="2"/>
+          <w:sz w:val="24"/>
+          <w:szCs w:val="24"/>
+        </w:rPr>
+        <w:t>:</w:t>
       </w:r>
     </w:p>
     <w:p>
@@ -2295,17 +2133,17 @@
           <w:sz w:val="24"/>
           <w:szCs w:val="24"/>
         </w:rPr>
-        <w:t>In Java, strings are treated as objects.</w:t>
-      </w:r>
-      <w:r>
-        <w:rPr>
-          <w:rFonts w:eastAsia="Times New Roman" w:cstheme="minorHAnsi"/>
-          <w:color w:val="000000" w:themeColor="text1"/>
-          <w:spacing w:val="2"/>
-          <w:sz w:val="24"/>
-          <w:szCs w:val="24"/>
-        </w:rPr>
-        <w:t xml:space="preserve"> </w:t>
+        <w:t xml:space="preserve">In Java, </w:t>
+      </w:r>
+      <w:r>
+        <w:rPr>
+          <w:rFonts w:eastAsia="Times New Roman" w:cstheme="minorHAnsi"/>
+          <w:color w:val="000000" w:themeColor="text1"/>
+          <w:spacing w:val="2"/>
+          <w:sz w:val="24"/>
+          <w:szCs w:val="24"/>
+        </w:rPr>
+        <w:t>to store primitives (system configured) and non-primitives (user-defined), there are two memories: Stack and Heap</w:t>
       </w:r>
     </w:p>
     <w:p>
@@ -2353,7 +2191,7 @@
           <w:sz w:val="24"/>
           <w:szCs w:val="24"/>
         </w:rPr>
-        <w:t>Strings are immutable.</w:t>
+        <w:t>Heap size is greater Stack</w:t>
       </w:r>
     </w:p>
     <w:p>
@@ -2401,28 +2239,7 @@
           <w:sz w:val="24"/>
           <w:szCs w:val="24"/>
         </w:rPr>
-        <w:t>If a variable is containing “Hello” value, and another variable holds the same value, java will provide the reference of former variable to the latter, if new keyword is not used for initializing 2</w:t>
-      </w:r>
-      <w:r>
-        <w:rPr>
-          <w:rFonts w:eastAsia="Times New Roman" w:cstheme="minorHAnsi"/>
-          <w:color w:val="000000" w:themeColor="text1"/>
-          <w:spacing w:val="2"/>
-          <w:sz w:val="24"/>
-          <w:szCs w:val="24"/>
-          <w:vertAlign w:val="superscript"/>
-        </w:rPr>
-        <w:t>nd</w:t>
-      </w:r>
-      <w:r>
-        <w:rPr>
-          <w:rFonts w:eastAsia="Times New Roman" w:cstheme="minorHAnsi"/>
-          <w:color w:val="000000" w:themeColor="text1"/>
-          <w:spacing w:val="2"/>
-          <w:sz w:val="24"/>
-          <w:szCs w:val="24"/>
-        </w:rPr>
-        <w:t xml:space="preserve"> variable.</w:t>
+        <w:t xml:space="preserve">In Heap, we create the actual non-primitive </w:t>
       </w:r>
     </w:p>
     <w:p>
@@ -2456,146 +2273,21 @@
         <w:textAlignment w:val="baseline"/>
         <w:rPr>
           <w:rFonts w:eastAsia="Times New Roman" w:cstheme="minorHAnsi"/>
-          <w:b/>
-          <w:color w:val="000000" w:themeColor="text1"/>
-          <w:spacing w:val="2"/>
-          <w:sz w:val="24"/>
-          <w:szCs w:val="24"/>
-        </w:rPr>
-      </w:pPr>
-      <w:r>
-        <w:rPr>
-          <w:rFonts w:eastAsia="Times New Roman" w:cstheme="minorHAnsi"/>
-          <w:b/>
-          <w:color w:val="000000" w:themeColor="text1"/>
-          <w:spacing w:val="2"/>
-          <w:sz w:val="24"/>
-          <w:szCs w:val="24"/>
-        </w:rPr>
-        <w:t>Substring</w:t>
-      </w:r>
-      <w:r>
-        <w:rPr>
-          <w:rFonts w:eastAsia="Times New Roman" w:cstheme="minorHAnsi"/>
-          <w:b/>
-          <w:color w:val="000000" w:themeColor="text1"/>
-          <w:spacing w:val="2"/>
-          <w:sz w:val="24"/>
-          <w:szCs w:val="24"/>
-        </w:rPr>
-        <w:t xml:space="preserve"> </w:t>
-      </w:r>
-      <w:r>
-        <w:rPr>
-          <w:rFonts w:eastAsia="Times New Roman" w:cstheme="minorHAnsi"/>
-          <w:b/>
-          <w:color w:val="000000" w:themeColor="text1"/>
-          <w:spacing w:val="2"/>
-          <w:sz w:val="24"/>
-          <w:szCs w:val="24"/>
-        </w:rPr>
-        <w:t>(</w:t>
-      </w:r>
-      <w:proofErr w:type="spellStart"/>
-      <w:proofErr w:type="gramStart"/>
-      <w:r>
-        <w:rPr>
-          <w:rFonts w:eastAsia="Times New Roman" w:cstheme="minorHAnsi"/>
-          <w:b/>
-          <w:color w:val="000000" w:themeColor="text1"/>
-          <w:spacing w:val="2"/>
-          <w:sz w:val="24"/>
-          <w:szCs w:val="24"/>
-        </w:rPr>
-        <w:t>startIndex</w:t>
-      </w:r>
-      <w:proofErr w:type="spellEnd"/>
-      <w:r>
-        <w:rPr>
-          <w:rFonts w:eastAsia="Times New Roman" w:cstheme="minorHAnsi"/>
-          <w:color w:val="000000" w:themeColor="text1"/>
-          <w:spacing w:val="2"/>
-          <w:sz w:val="24"/>
-          <w:szCs w:val="24"/>
-        </w:rPr>
-        <w:t>(</w:t>
-      </w:r>
-      <w:proofErr w:type="gramEnd"/>
-      <w:r>
-        <w:rPr>
-          <w:rFonts w:eastAsia="Times New Roman" w:cstheme="minorHAnsi"/>
-          <w:color w:val="000000" w:themeColor="text1"/>
-          <w:spacing w:val="2"/>
-          <w:sz w:val="24"/>
-          <w:szCs w:val="24"/>
-        </w:rPr>
-        <w:t>inclusive)</w:t>
-      </w:r>
-      <w:r>
-        <w:rPr>
-          <w:rFonts w:eastAsia="Times New Roman" w:cstheme="minorHAnsi"/>
-          <w:b/>
-          <w:color w:val="000000" w:themeColor="text1"/>
-          <w:spacing w:val="2"/>
-          <w:sz w:val="24"/>
-          <w:szCs w:val="24"/>
-        </w:rPr>
-        <w:t xml:space="preserve">, </w:t>
-      </w:r>
-      <w:proofErr w:type="spellStart"/>
-      <w:r>
-        <w:rPr>
-          <w:rFonts w:eastAsia="Times New Roman" w:cstheme="minorHAnsi"/>
-          <w:b/>
-          <w:color w:val="000000" w:themeColor="text1"/>
-          <w:spacing w:val="2"/>
-          <w:sz w:val="24"/>
-          <w:szCs w:val="24"/>
-        </w:rPr>
-        <w:t>endIndex</w:t>
-      </w:r>
-      <w:proofErr w:type="spellEnd"/>
-      <w:r>
-        <w:rPr>
-          <w:rFonts w:eastAsia="Times New Roman" w:cstheme="minorHAnsi"/>
-          <w:color w:val="000000" w:themeColor="text1"/>
-          <w:spacing w:val="2"/>
-          <w:sz w:val="24"/>
-          <w:szCs w:val="24"/>
-        </w:rPr>
-        <w:t>(ex</w:t>
-      </w:r>
-      <w:r>
-        <w:rPr>
-          <w:rFonts w:eastAsia="Times New Roman" w:cstheme="minorHAnsi"/>
-          <w:color w:val="000000" w:themeColor="text1"/>
-          <w:spacing w:val="2"/>
-          <w:sz w:val="24"/>
-          <w:szCs w:val="24"/>
-        </w:rPr>
-        <w:t>clusive)</w:t>
-      </w:r>
-      <w:r>
-        <w:rPr>
-          <w:rFonts w:eastAsia="Times New Roman" w:cstheme="minorHAnsi"/>
-          <w:b/>
-          <w:color w:val="000000" w:themeColor="text1"/>
-          <w:spacing w:val="2"/>
-          <w:sz w:val="24"/>
-          <w:szCs w:val="24"/>
-        </w:rPr>
-        <w:t>)</w:t>
-      </w:r>
-      <w:r>
-        <w:rPr>
-          <w:rFonts w:eastAsia="Times New Roman" w:cstheme="minorHAnsi"/>
-          <w:b/>
-          <w:color w:val="000000" w:themeColor="text1"/>
-          <w:spacing w:val="2"/>
-          <w:sz w:val="24"/>
-          <w:szCs w:val="24"/>
-        </w:rPr>
-        <w:t>.</w:t>
+          <w:color w:val="000000" w:themeColor="text1"/>
+          <w:spacing w:val="2"/>
+          <w:sz w:val="24"/>
+          <w:szCs w:val="24"/>
+        </w:rPr>
+      </w:pPr>
+      <w:r>
+        <w:rPr>
+          <w:rFonts w:eastAsia="Times New Roman" w:cstheme="minorHAnsi"/>
+          <w:color w:val="000000" w:themeColor="text1"/>
+          <w:spacing w:val="2"/>
+          <w:sz w:val="24"/>
+          <w:szCs w:val="24"/>
+        </w:rPr>
+        <w:t>In Stack, we store the address of the non-primitives, created in the Heap.</w:t>
       </w:r>
     </w:p>
     <w:p>
@@ -2620,12 +2312,11 @@
           <w:tab w:val="left" w:pos="14656"/>
         </w:tabs>
         <w:spacing w:after="150" w:line="276" w:lineRule="auto"/>
-        <w:ind w:left="709" w:hanging="283"/>
-        <w:jc w:val="both"/>
-        <w:textAlignment w:val="baseline"/>
-        <w:rPr>
-          <w:rFonts w:eastAsia="Times New Roman" w:cstheme="minorHAnsi"/>
-          <w:b/>
+        <w:ind w:left="709"/>
+        <w:jc w:val="both"/>
+        <w:textAlignment w:val="baseline"/>
+        <w:rPr>
+          <w:rFonts w:eastAsia="Times New Roman" w:cstheme="minorHAnsi"/>
           <w:color w:val="000000" w:themeColor="text1"/>
           <w:spacing w:val="2"/>
           <w:sz w:val="24"/>
@@ -2680,7 +2371,18 @@
           <w:sz w:val="24"/>
           <w:szCs w:val="24"/>
         </w:rPr>
-        <w:t>Bit Manipulation:</w:t>
+        <w:t xml:space="preserve">Equals vs == </w:t>
+      </w:r>
+      <w:r>
+        <w:rPr>
+          <w:rFonts w:eastAsia="Times New Roman" w:cstheme="minorHAnsi"/>
+          <w:b/>
+          <w:color w:val="000000" w:themeColor="text1"/>
+          <w:spacing w:val="2"/>
+          <w:sz w:val="24"/>
+          <w:szCs w:val="24"/>
+        </w:rPr>
+        <w:t>:</w:t>
       </w:r>
     </w:p>
     <w:p>
@@ -2714,43 +2416,31 @@
         <w:textAlignment w:val="baseline"/>
         <w:rPr>
           <w:rFonts w:eastAsia="Times New Roman" w:cstheme="minorHAnsi"/>
-          <w:b/>
-          <w:color w:val="000000" w:themeColor="text1"/>
-          <w:spacing w:val="2"/>
-          <w:sz w:val="24"/>
-          <w:szCs w:val="24"/>
-        </w:rPr>
-      </w:pPr>
-      <w:r>
-        <w:rPr>
-          <w:rFonts w:eastAsia="Times New Roman" w:cstheme="minorHAnsi"/>
-          <w:color w:val="000000" w:themeColor="text1"/>
-          <w:spacing w:val="2"/>
-          <w:sz w:val="24"/>
-          <w:szCs w:val="24"/>
-        </w:rPr>
-        <w:t>Position</w:t>
-      </w:r>
-      <w:r>
-        <w:rPr>
-          <w:rFonts w:eastAsia="Times New Roman" w:cstheme="minorHAnsi"/>
-          <w:b/>
-          <w:color w:val="000000" w:themeColor="text1"/>
-          <w:spacing w:val="2"/>
-          <w:sz w:val="24"/>
-          <w:szCs w:val="24"/>
-        </w:rPr>
-        <w:t xml:space="preserve">: </w:t>
-      </w:r>
-      <w:r>
-        <w:rPr>
-          <w:rFonts w:eastAsia="Times New Roman" w:cstheme="minorHAnsi"/>
-          <w:color w:val="000000" w:themeColor="text1"/>
-          <w:spacing w:val="2"/>
-          <w:sz w:val="24"/>
-          <w:szCs w:val="24"/>
-        </w:rPr>
-        <w:t>It’s read from right to left, with rightmost bit is at 0 index and index increases subsequently.</w:t>
+          <w:color w:val="000000" w:themeColor="text1"/>
+          <w:spacing w:val="2"/>
+          <w:sz w:val="24"/>
+          <w:szCs w:val="24"/>
+        </w:rPr>
+      </w:pPr>
+      <w:r>
+        <w:rPr>
+          <w:rFonts w:eastAsia="Times New Roman" w:cstheme="minorHAnsi"/>
+          <w:color w:val="000000" w:themeColor="text1"/>
+          <w:spacing w:val="2"/>
+          <w:sz w:val="24"/>
+          <w:szCs w:val="24"/>
+        </w:rPr>
+        <w:t>== compares the logical addresses of the objects</w:t>
+      </w:r>
+      <w:r>
+        <w:rPr>
+          <w:rFonts w:eastAsia="Times New Roman" w:cstheme="minorHAnsi"/>
+          <w:color w:val="000000" w:themeColor="text1"/>
+          <w:spacing w:val="2"/>
+          <w:sz w:val="24"/>
+          <w:szCs w:val="24"/>
+        </w:rPr>
+        <w:t>.</w:t>
       </w:r>
     </w:p>
     <w:p>
@@ -2790,7 +2480,980 @@
           <w:szCs w:val="24"/>
         </w:rPr>
       </w:pPr>
-      <w:proofErr w:type="spellStart"/>
+      <w:r>
+        <w:rPr>
+          <w:rFonts w:eastAsia="Times New Roman" w:cstheme="minorHAnsi"/>
+          <w:color w:val="000000" w:themeColor="text1"/>
+          <w:spacing w:val="2"/>
+          <w:sz w:val="24"/>
+          <w:szCs w:val="24"/>
+        </w:rPr>
+        <w:t>.equals compares the actual content of the objects.</w:t>
+      </w:r>
+    </w:p>
+    <w:p>
+      <w:pPr>
+        <w:pStyle w:val="ListParagraph"/>
+        <w:numPr>
+          <w:ilvl w:val="0"/>
+          <w:numId w:val="4"/>
+        </w:numPr>
+        <w:tabs>
+          <w:tab w:val="left" w:pos="916"/>
+          <w:tab w:val="left" w:pos="1832"/>
+          <w:tab w:val="left" w:pos="2748"/>
+          <w:tab w:val="left" w:pos="3664"/>
+          <w:tab w:val="left" w:pos="4580"/>
+          <w:tab w:val="left" w:pos="5496"/>
+          <w:tab w:val="left" w:pos="6412"/>
+          <w:tab w:val="left" w:pos="7328"/>
+          <w:tab w:val="left" w:pos="8244"/>
+          <w:tab w:val="left" w:pos="9160"/>
+          <w:tab w:val="left" w:pos="10076"/>
+          <w:tab w:val="left" w:pos="10992"/>
+          <w:tab w:val="left" w:pos="11908"/>
+          <w:tab w:val="left" w:pos="12824"/>
+          <w:tab w:val="left" w:pos="13740"/>
+          <w:tab w:val="left" w:pos="14656"/>
+        </w:tabs>
+        <w:spacing w:after="150" w:line="276" w:lineRule="auto"/>
+        <w:ind w:left="709" w:hanging="283"/>
+        <w:jc w:val="both"/>
+        <w:textAlignment w:val="baseline"/>
+        <w:rPr>
+          <w:rFonts w:eastAsia="Times New Roman" w:cstheme="minorHAnsi"/>
+          <w:color w:val="000000" w:themeColor="text1"/>
+          <w:spacing w:val="2"/>
+          <w:sz w:val="24"/>
+          <w:szCs w:val="24"/>
+        </w:rPr>
+      </w:pPr>
+      <w:r>
+        <w:rPr>
+          <w:rFonts w:eastAsia="Times New Roman" w:cstheme="minorHAnsi"/>
+          <w:color w:val="000000" w:themeColor="text1"/>
+          <w:spacing w:val="2"/>
+          <w:sz w:val="24"/>
+          <w:szCs w:val="24"/>
+        </w:rPr>
+        <w:t>For non-primitives, it’s advisable to use .equals</w:t>
+      </w:r>
+      <w:r>
+        <w:rPr>
+          <w:rFonts w:eastAsia="Times New Roman" w:cstheme="minorHAnsi"/>
+          <w:color w:val="000000" w:themeColor="text1"/>
+          <w:spacing w:val="2"/>
+          <w:sz w:val="24"/>
+          <w:szCs w:val="24"/>
+        </w:rPr>
+        <w:t>.</w:t>
+      </w:r>
+      <w:bookmarkStart w:id="0" w:name="_GoBack"/>
+      <w:bookmarkEnd w:id="0"/>
+      <w:r>
+        <w:rPr>
+          <w:rFonts w:eastAsia="Times New Roman" w:cstheme="minorHAnsi"/>
+          <w:color w:val="000000" w:themeColor="text1"/>
+          <w:spacing w:val="2"/>
+          <w:sz w:val="24"/>
+          <w:szCs w:val="24"/>
+        </w:rPr>
+        <w:t xml:space="preserve"> </w:t>
+      </w:r>
+    </w:p>
+    <w:p>
+      <w:pPr>
+        <w:pStyle w:val="ListParagraph"/>
+        <w:tabs>
+          <w:tab w:val="left" w:pos="916"/>
+          <w:tab w:val="left" w:pos="1832"/>
+          <w:tab w:val="left" w:pos="2748"/>
+          <w:tab w:val="left" w:pos="3664"/>
+          <w:tab w:val="left" w:pos="4580"/>
+          <w:tab w:val="left" w:pos="5496"/>
+          <w:tab w:val="left" w:pos="6412"/>
+          <w:tab w:val="left" w:pos="7328"/>
+          <w:tab w:val="left" w:pos="8244"/>
+          <w:tab w:val="left" w:pos="9160"/>
+          <w:tab w:val="left" w:pos="10076"/>
+          <w:tab w:val="left" w:pos="10992"/>
+          <w:tab w:val="left" w:pos="11908"/>
+          <w:tab w:val="left" w:pos="12824"/>
+          <w:tab w:val="left" w:pos="13740"/>
+          <w:tab w:val="left" w:pos="14656"/>
+        </w:tabs>
+        <w:spacing w:after="150" w:line="276" w:lineRule="auto"/>
+        <w:ind w:left="709"/>
+        <w:jc w:val="both"/>
+        <w:textAlignment w:val="baseline"/>
+        <w:rPr>
+          <w:rFonts w:eastAsia="Times New Roman" w:cstheme="minorHAnsi"/>
+          <w:color w:val="000000" w:themeColor="text1"/>
+          <w:spacing w:val="2"/>
+          <w:sz w:val="24"/>
+          <w:szCs w:val="24"/>
+        </w:rPr>
+      </w:pPr>
+    </w:p>
+    <w:p>
+      <w:pPr>
+        <w:pStyle w:val="ListParagraph"/>
+        <w:numPr>
+          <w:ilvl w:val="0"/>
+          <w:numId w:val="3"/>
+        </w:numPr>
+        <w:tabs>
+          <w:tab w:val="left" w:pos="916"/>
+          <w:tab w:val="left" w:pos="1832"/>
+          <w:tab w:val="left" w:pos="2748"/>
+          <w:tab w:val="left" w:pos="3664"/>
+          <w:tab w:val="left" w:pos="4580"/>
+          <w:tab w:val="left" w:pos="5496"/>
+          <w:tab w:val="left" w:pos="6412"/>
+          <w:tab w:val="left" w:pos="7328"/>
+          <w:tab w:val="left" w:pos="8244"/>
+          <w:tab w:val="left" w:pos="9160"/>
+          <w:tab w:val="left" w:pos="10076"/>
+          <w:tab w:val="left" w:pos="10992"/>
+          <w:tab w:val="left" w:pos="11908"/>
+          <w:tab w:val="left" w:pos="12824"/>
+          <w:tab w:val="left" w:pos="13740"/>
+          <w:tab w:val="left" w:pos="14656"/>
+        </w:tabs>
+        <w:spacing w:after="150" w:line="276" w:lineRule="auto"/>
+        <w:ind w:left="709" w:hanging="283"/>
+        <w:jc w:val="both"/>
+        <w:textAlignment w:val="baseline"/>
+        <w:rPr>
+          <w:rFonts w:eastAsia="Times New Roman" w:cstheme="minorHAnsi"/>
+          <w:b/>
+          <w:color w:val="000000" w:themeColor="text1"/>
+          <w:spacing w:val="2"/>
+          <w:sz w:val="24"/>
+          <w:szCs w:val="24"/>
+        </w:rPr>
+      </w:pPr>
+      <w:r>
+        <w:rPr>
+          <w:rFonts w:eastAsia="Times New Roman" w:cstheme="minorHAnsi"/>
+          <w:b/>
+          <w:color w:val="000000" w:themeColor="text1"/>
+          <w:spacing w:val="2"/>
+          <w:sz w:val="24"/>
+          <w:szCs w:val="24"/>
+        </w:rPr>
+        <w:t>Strings:</w:t>
+      </w:r>
+    </w:p>
+    <w:p>
+      <w:pPr>
+        <w:pStyle w:val="ListParagraph"/>
+        <w:numPr>
+          <w:ilvl w:val="0"/>
+          <w:numId w:val="4"/>
+        </w:numPr>
+        <w:tabs>
+          <w:tab w:val="left" w:pos="916"/>
+          <w:tab w:val="left" w:pos="1832"/>
+          <w:tab w:val="left" w:pos="2748"/>
+          <w:tab w:val="left" w:pos="3664"/>
+          <w:tab w:val="left" w:pos="4580"/>
+          <w:tab w:val="left" w:pos="5496"/>
+          <w:tab w:val="left" w:pos="6412"/>
+          <w:tab w:val="left" w:pos="7328"/>
+          <w:tab w:val="left" w:pos="8244"/>
+          <w:tab w:val="left" w:pos="9160"/>
+          <w:tab w:val="left" w:pos="10076"/>
+          <w:tab w:val="left" w:pos="10992"/>
+          <w:tab w:val="left" w:pos="11908"/>
+          <w:tab w:val="left" w:pos="12824"/>
+          <w:tab w:val="left" w:pos="13740"/>
+          <w:tab w:val="left" w:pos="14656"/>
+        </w:tabs>
+        <w:spacing w:after="150" w:line="276" w:lineRule="auto"/>
+        <w:ind w:left="709" w:hanging="283"/>
+        <w:jc w:val="both"/>
+        <w:textAlignment w:val="baseline"/>
+        <w:rPr>
+          <w:rFonts w:eastAsia="Times New Roman" w:cstheme="minorHAnsi"/>
+          <w:color w:val="000000" w:themeColor="text1"/>
+          <w:spacing w:val="2"/>
+          <w:sz w:val="24"/>
+          <w:szCs w:val="24"/>
+        </w:rPr>
+      </w:pPr>
+      <w:r>
+        <w:rPr>
+          <w:rFonts w:eastAsia="Times New Roman" w:cstheme="minorHAnsi"/>
+          <w:color w:val="000000" w:themeColor="text1"/>
+          <w:spacing w:val="2"/>
+          <w:sz w:val="24"/>
+          <w:szCs w:val="24"/>
+        </w:rPr>
+        <w:t>In Java, strings are treated as objects.</w:t>
+      </w:r>
+    </w:p>
+    <w:p>
+      <w:pPr>
+        <w:pStyle w:val="ListParagraph"/>
+        <w:numPr>
+          <w:ilvl w:val="0"/>
+          <w:numId w:val="4"/>
+        </w:numPr>
+        <w:tabs>
+          <w:tab w:val="left" w:pos="916"/>
+          <w:tab w:val="left" w:pos="1832"/>
+          <w:tab w:val="left" w:pos="2748"/>
+          <w:tab w:val="left" w:pos="3664"/>
+          <w:tab w:val="left" w:pos="4580"/>
+          <w:tab w:val="left" w:pos="5496"/>
+          <w:tab w:val="left" w:pos="6412"/>
+          <w:tab w:val="left" w:pos="7328"/>
+          <w:tab w:val="left" w:pos="8244"/>
+          <w:tab w:val="left" w:pos="9160"/>
+          <w:tab w:val="left" w:pos="10076"/>
+          <w:tab w:val="left" w:pos="10992"/>
+          <w:tab w:val="left" w:pos="11908"/>
+          <w:tab w:val="left" w:pos="12824"/>
+          <w:tab w:val="left" w:pos="13740"/>
+          <w:tab w:val="left" w:pos="14656"/>
+        </w:tabs>
+        <w:spacing w:after="150" w:line="276" w:lineRule="auto"/>
+        <w:ind w:left="709" w:hanging="283"/>
+        <w:jc w:val="both"/>
+        <w:textAlignment w:val="baseline"/>
+        <w:rPr>
+          <w:rFonts w:eastAsia="Times New Roman" w:cstheme="minorHAnsi"/>
+          <w:color w:val="000000" w:themeColor="text1"/>
+          <w:spacing w:val="2"/>
+          <w:sz w:val="24"/>
+          <w:szCs w:val="24"/>
+        </w:rPr>
+      </w:pPr>
+      <w:r>
+        <w:rPr>
+          <w:rFonts w:eastAsia="Times New Roman" w:cstheme="minorHAnsi"/>
+          <w:color w:val="000000" w:themeColor="text1"/>
+          <w:spacing w:val="2"/>
+          <w:sz w:val="24"/>
+          <w:szCs w:val="24"/>
+        </w:rPr>
+        <w:t>In Heap, there’s</w:t>
+      </w:r>
+      <w:r>
+        <w:rPr>
+          <w:rFonts w:eastAsia="Times New Roman" w:cstheme="minorHAnsi"/>
+          <w:color w:val="000000" w:themeColor="text1"/>
+          <w:spacing w:val="2"/>
+          <w:sz w:val="24"/>
+          <w:szCs w:val="24"/>
+        </w:rPr>
+        <w:t xml:space="preserve"> a</w:t>
+      </w:r>
+      <w:r>
+        <w:rPr>
+          <w:rFonts w:eastAsia="Times New Roman" w:cstheme="minorHAnsi"/>
+          <w:color w:val="000000" w:themeColor="text1"/>
+          <w:spacing w:val="2"/>
+          <w:sz w:val="24"/>
+          <w:szCs w:val="24"/>
+        </w:rPr>
+        <w:t xml:space="preserve"> storage area for Strings- </w:t>
+      </w:r>
+      <w:r>
+        <w:rPr>
+          <w:rFonts w:eastAsia="Times New Roman" w:cstheme="minorHAnsi"/>
+          <w:b/>
+          <w:color w:val="000000" w:themeColor="text1"/>
+          <w:spacing w:val="2"/>
+          <w:sz w:val="24"/>
+          <w:szCs w:val="24"/>
+        </w:rPr>
+        <w:t>String Pool</w:t>
+      </w:r>
+    </w:p>
+    <w:p>
+      <w:pPr>
+        <w:pStyle w:val="ListParagraph"/>
+        <w:numPr>
+          <w:ilvl w:val="0"/>
+          <w:numId w:val="4"/>
+        </w:numPr>
+        <w:tabs>
+          <w:tab w:val="left" w:pos="916"/>
+          <w:tab w:val="left" w:pos="1832"/>
+          <w:tab w:val="left" w:pos="2748"/>
+          <w:tab w:val="left" w:pos="3664"/>
+          <w:tab w:val="left" w:pos="4580"/>
+          <w:tab w:val="left" w:pos="5496"/>
+          <w:tab w:val="left" w:pos="6412"/>
+          <w:tab w:val="left" w:pos="7328"/>
+          <w:tab w:val="left" w:pos="8244"/>
+          <w:tab w:val="left" w:pos="9160"/>
+          <w:tab w:val="left" w:pos="10076"/>
+          <w:tab w:val="left" w:pos="10992"/>
+          <w:tab w:val="left" w:pos="11908"/>
+          <w:tab w:val="left" w:pos="12824"/>
+          <w:tab w:val="left" w:pos="13740"/>
+          <w:tab w:val="left" w:pos="14656"/>
+        </w:tabs>
+        <w:spacing w:after="150" w:line="276" w:lineRule="auto"/>
+        <w:ind w:left="709" w:hanging="283"/>
+        <w:jc w:val="both"/>
+        <w:textAlignment w:val="baseline"/>
+        <w:rPr>
+          <w:rFonts w:eastAsia="Times New Roman" w:cstheme="minorHAnsi"/>
+          <w:color w:val="000000" w:themeColor="text1"/>
+          <w:spacing w:val="2"/>
+          <w:sz w:val="24"/>
+          <w:szCs w:val="24"/>
+        </w:rPr>
+      </w:pPr>
+      <w:r>
+        <w:rPr>
+          <w:rFonts w:eastAsia="Times New Roman" w:cstheme="minorHAnsi"/>
+          <w:color w:val="000000" w:themeColor="text1"/>
+          <w:spacing w:val="2"/>
+          <w:sz w:val="24"/>
+          <w:szCs w:val="24"/>
+        </w:rPr>
+        <w:t>If there’s a new request for a string, to optimize the storage</w:t>
+      </w:r>
+      <w:r>
+        <w:rPr>
+          <w:rFonts w:eastAsia="Times New Roman" w:cstheme="minorHAnsi"/>
+          <w:color w:val="000000" w:themeColor="text1"/>
+          <w:spacing w:val="2"/>
+          <w:sz w:val="24"/>
+          <w:szCs w:val="24"/>
+        </w:rPr>
+        <w:t>,</w:t>
+      </w:r>
+      <w:r>
+        <w:rPr>
+          <w:rFonts w:eastAsia="Times New Roman" w:cstheme="minorHAnsi"/>
+          <w:color w:val="000000" w:themeColor="text1"/>
+          <w:spacing w:val="2"/>
+          <w:sz w:val="24"/>
+          <w:szCs w:val="24"/>
+        </w:rPr>
+        <w:t xml:space="preserve"> Java looks </w:t>
+      </w:r>
+      <w:r>
+        <w:rPr>
+          <w:rFonts w:eastAsia="Times New Roman" w:cstheme="minorHAnsi"/>
+          <w:color w:val="000000" w:themeColor="text1"/>
+          <w:spacing w:val="2"/>
+          <w:sz w:val="24"/>
+          <w:szCs w:val="24"/>
+        </w:rPr>
+        <w:t xml:space="preserve">in String pool </w:t>
+      </w:r>
+      <w:r>
+        <w:rPr>
+          <w:rFonts w:eastAsia="Times New Roman" w:cstheme="minorHAnsi"/>
+          <w:color w:val="000000" w:themeColor="text1"/>
+          <w:spacing w:val="2"/>
+          <w:sz w:val="24"/>
+          <w:szCs w:val="24"/>
+        </w:rPr>
+        <w:t xml:space="preserve">for </w:t>
+      </w:r>
+      <w:r>
+        <w:rPr>
+          <w:rFonts w:eastAsia="Times New Roman" w:cstheme="minorHAnsi"/>
+          <w:color w:val="000000" w:themeColor="text1"/>
+          <w:spacing w:val="2"/>
+          <w:sz w:val="24"/>
+          <w:szCs w:val="24"/>
+        </w:rPr>
+        <w:t>a</w:t>
+      </w:r>
+      <w:r>
+        <w:rPr>
+          <w:rFonts w:eastAsia="Times New Roman" w:cstheme="minorHAnsi"/>
+          <w:color w:val="000000" w:themeColor="text1"/>
+          <w:spacing w:val="2"/>
+          <w:sz w:val="24"/>
+          <w:szCs w:val="24"/>
+        </w:rPr>
+        <w:t xml:space="preserve"> String having same content and returns its reference</w:t>
+      </w:r>
+      <w:r>
+        <w:rPr>
+          <w:rFonts w:eastAsia="Times New Roman" w:cstheme="minorHAnsi"/>
+          <w:color w:val="000000" w:themeColor="text1"/>
+          <w:spacing w:val="2"/>
+          <w:sz w:val="24"/>
+          <w:szCs w:val="24"/>
+        </w:rPr>
+        <w:t xml:space="preserve"> rather than creating a new String</w:t>
+      </w:r>
+      <w:r>
+        <w:rPr>
+          <w:rFonts w:eastAsia="Times New Roman" w:cstheme="minorHAnsi"/>
+          <w:color w:val="000000" w:themeColor="text1"/>
+          <w:spacing w:val="2"/>
+          <w:sz w:val="24"/>
+          <w:szCs w:val="24"/>
+        </w:rPr>
+        <w:t>.</w:t>
+      </w:r>
+    </w:p>
+    <w:p>
+      <w:pPr>
+        <w:pStyle w:val="ListParagraph"/>
+        <w:numPr>
+          <w:ilvl w:val="0"/>
+          <w:numId w:val="4"/>
+        </w:numPr>
+        <w:tabs>
+          <w:tab w:val="left" w:pos="916"/>
+          <w:tab w:val="left" w:pos="1832"/>
+          <w:tab w:val="left" w:pos="2748"/>
+          <w:tab w:val="left" w:pos="3664"/>
+          <w:tab w:val="left" w:pos="4580"/>
+          <w:tab w:val="left" w:pos="5496"/>
+          <w:tab w:val="left" w:pos="6412"/>
+          <w:tab w:val="left" w:pos="7328"/>
+          <w:tab w:val="left" w:pos="8244"/>
+          <w:tab w:val="left" w:pos="9160"/>
+          <w:tab w:val="left" w:pos="10076"/>
+          <w:tab w:val="left" w:pos="10992"/>
+          <w:tab w:val="left" w:pos="11908"/>
+          <w:tab w:val="left" w:pos="12824"/>
+          <w:tab w:val="left" w:pos="13740"/>
+          <w:tab w:val="left" w:pos="14656"/>
+        </w:tabs>
+        <w:spacing w:after="150" w:line="276" w:lineRule="auto"/>
+        <w:ind w:left="709" w:hanging="283"/>
+        <w:jc w:val="both"/>
+        <w:textAlignment w:val="baseline"/>
+        <w:rPr>
+          <w:rFonts w:eastAsia="Times New Roman" w:cstheme="minorHAnsi"/>
+          <w:color w:val="000000" w:themeColor="text1"/>
+          <w:spacing w:val="2"/>
+          <w:sz w:val="24"/>
+          <w:szCs w:val="24"/>
+        </w:rPr>
+      </w:pPr>
+      <w:r>
+        <w:rPr>
+          <w:rFonts w:eastAsia="Times New Roman" w:cstheme="minorHAnsi"/>
+          <w:color w:val="000000" w:themeColor="text1"/>
+          <w:spacing w:val="2"/>
+          <w:sz w:val="24"/>
+          <w:szCs w:val="24"/>
+        </w:rPr>
+        <w:t>Even though reference of an existing string is shared, the changes in one doesn’t reflect another because as and when we’re modifying one string, we are actually creating a new String, which will eventually create a new String in String pool.</w:t>
+      </w:r>
+    </w:p>
+    <w:p>
+      <w:pPr>
+        <w:pStyle w:val="ListParagraph"/>
+        <w:numPr>
+          <w:ilvl w:val="0"/>
+          <w:numId w:val="4"/>
+        </w:numPr>
+        <w:tabs>
+          <w:tab w:val="left" w:pos="916"/>
+          <w:tab w:val="left" w:pos="1832"/>
+          <w:tab w:val="left" w:pos="2748"/>
+          <w:tab w:val="left" w:pos="3664"/>
+          <w:tab w:val="left" w:pos="4580"/>
+          <w:tab w:val="left" w:pos="5496"/>
+          <w:tab w:val="left" w:pos="6412"/>
+          <w:tab w:val="left" w:pos="7328"/>
+          <w:tab w:val="left" w:pos="8244"/>
+          <w:tab w:val="left" w:pos="9160"/>
+          <w:tab w:val="left" w:pos="10076"/>
+          <w:tab w:val="left" w:pos="10992"/>
+          <w:tab w:val="left" w:pos="11908"/>
+          <w:tab w:val="left" w:pos="12824"/>
+          <w:tab w:val="left" w:pos="13740"/>
+          <w:tab w:val="left" w:pos="14656"/>
+        </w:tabs>
+        <w:spacing w:after="150" w:line="276" w:lineRule="auto"/>
+        <w:ind w:left="709" w:hanging="283"/>
+        <w:jc w:val="both"/>
+        <w:textAlignment w:val="baseline"/>
+        <w:rPr>
+          <w:rFonts w:eastAsia="Times New Roman" w:cstheme="minorHAnsi"/>
+          <w:color w:val="000000" w:themeColor="text1"/>
+          <w:spacing w:val="2"/>
+          <w:sz w:val="24"/>
+          <w:szCs w:val="24"/>
+        </w:rPr>
+      </w:pPr>
+      <w:r>
+        <w:rPr>
+          <w:rFonts w:eastAsia="Times New Roman" w:cstheme="minorHAnsi"/>
+          <w:color w:val="000000" w:themeColor="text1"/>
+          <w:spacing w:val="2"/>
+          <w:sz w:val="24"/>
+          <w:szCs w:val="24"/>
+        </w:rPr>
+        <w:t>Strings are immutable</w:t>
+      </w:r>
+      <w:r>
+        <w:rPr>
+          <w:rFonts w:eastAsia="Times New Roman" w:cstheme="minorHAnsi"/>
+          <w:color w:val="000000" w:themeColor="text1"/>
+          <w:spacing w:val="2"/>
+          <w:sz w:val="24"/>
+          <w:szCs w:val="24"/>
+        </w:rPr>
+        <w:t>: Once created, we can’t change the content of it</w:t>
+      </w:r>
+      <w:r>
+        <w:rPr>
+          <w:rFonts w:eastAsia="Times New Roman" w:cstheme="minorHAnsi"/>
+          <w:color w:val="000000" w:themeColor="text1"/>
+          <w:spacing w:val="2"/>
+          <w:sz w:val="24"/>
+          <w:szCs w:val="24"/>
+        </w:rPr>
+        <w:t>.</w:t>
+      </w:r>
+      <w:r>
+        <w:rPr>
+          <w:rFonts w:eastAsia="Times New Roman" w:cstheme="minorHAnsi"/>
+          <w:color w:val="000000" w:themeColor="text1"/>
+          <w:spacing w:val="2"/>
+          <w:sz w:val="24"/>
+          <w:szCs w:val="24"/>
+        </w:rPr>
+        <w:t xml:space="preserve"> Any change in the string </w:t>
+      </w:r>
+      <w:r>
+        <w:rPr>
+          <w:rFonts w:eastAsia="Times New Roman" w:cstheme="minorHAnsi"/>
+          <w:color w:val="000000" w:themeColor="text1"/>
+          <w:spacing w:val="2"/>
+          <w:sz w:val="24"/>
+          <w:szCs w:val="24"/>
+        </w:rPr>
+        <w:t xml:space="preserve">will eventually create a new String in String pool. </w:t>
+      </w:r>
+    </w:p>
+    <w:p>
+      <w:pPr>
+        <w:pStyle w:val="ListParagraph"/>
+        <w:numPr>
+          <w:ilvl w:val="0"/>
+          <w:numId w:val="4"/>
+        </w:numPr>
+        <w:tabs>
+          <w:tab w:val="left" w:pos="916"/>
+          <w:tab w:val="left" w:pos="1832"/>
+          <w:tab w:val="left" w:pos="2748"/>
+          <w:tab w:val="left" w:pos="3664"/>
+          <w:tab w:val="left" w:pos="4580"/>
+          <w:tab w:val="left" w:pos="5496"/>
+          <w:tab w:val="left" w:pos="6412"/>
+          <w:tab w:val="left" w:pos="7328"/>
+          <w:tab w:val="left" w:pos="8244"/>
+          <w:tab w:val="left" w:pos="9160"/>
+          <w:tab w:val="left" w:pos="10076"/>
+          <w:tab w:val="left" w:pos="10992"/>
+          <w:tab w:val="left" w:pos="11908"/>
+          <w:tab w:val="left" w:pos="12824"/>
+          <w:tab w:val="left" w:pos="13740"/>
+          <w:tab w:val="left" w:pos="14656"/>
+        </w:tabs>
+        <w:spacing w:after="150" w:line="276" w:lineRule="auto"/>
+        <w:ind w:left="709" w:hanging="283"/>
+        <w:jc w:val="both"/>
+        <w:textAlignment w:val="baseline"/>
+        <w:rPr>
+          <w:rFonts w:eastAsia="Times New Roman" w:cstheme="minorHAnsi"/>
+          <w:color w:val="000000" w:themeColor="text1"/>
+          <w:spacing w:val="2"/>
+          <w:sz w:val="24"/>
+          <w:szCs w:val="24"/>
+        </w:rPr>
+      </w:pPr>
+      <w:r>
+        <w:rPr>
+          <w:rFonts w:eastAsia="Times New Roman" w:cstheme="minorHAnsi"/>
+          <w:color w:val="000000" w:themeColor="text1"/>
+          <w:spacing w:val="2"/>
+          <w:sz w:val="24"/>
+          <w:szCs w:val="24"/>
+        </w:rPr>
+        <w:t>If a variable is containing “Hello” value, and another variable holds the same value, java will provide the reference of former variable to the latter, if new keyword is not used for initializing 2</w:t>
+      </w:r>
+      <w:r>
+        <w:rPr>
+          <w:rFonts w:eastAsia="Times New Roman" w:cstheme="minorHAnsi"/>
+          <w:color w:val="000000" w:themeColor="text1"/>
+          <w:spacing w:val="2"/>
+          <w:sz w:val="24"/>
+          <w:szCs w:val="24"/>
+          <w:vertAlign w:val="superscript"/>
+        </w:rPr>
+        <w:t>nd</w:t>
+      </w:r>
+      <w:r>
+        <w:rPr>
+          <w:rFonts w:eastAsia="Times New Roman" w:cstheme="minorHAnsi"/>
+          <w:color w:val="000000" w:themeColor="text1"/>
+          <w:spacing w:val="2"/>
+          <w:sz w:val="24"/>
+          <w:szCs w:val="24"/>
+        </w:rPr>
+        <w:t xml:space="preserve"> variable.</w:t>
+      </w:r>
+    </w:p>
+    <w:p>
+      <w:pPr>
+        <w:pStyle w:val="ListParagraph"/>
+        <w:numPr>
+          <w:ilvl w:val="0"/>
+          <w:numId w:val="4"/>
+        </w:numPr>
+        <w:tabs>
+          <w:tab w:val="left" w:pos="916"/>
+          <w:tab w:val="left" w:pos="1832"/>
+          <w:tab w:val="left" w:pos="2748"/>
+          <w:tab w:val="left" w:pos="3664"/>
+          <w:tab w:val="left" w:pos="4580"/>
+          <w:tab w:val="left" w:pos="5496"/>
+          <w:tab w:val="left" w:pos="6412"/>
+          <w:tab w:val="left" w:pos="7328"/>
+          <w:tab w:val="left" w:pos="8244"/>
+          <w:tab w:val="left" w:pos="9160"/>
+          <w:tab w:val="left" w:pos="10076"/>
+          <w:tab w:val="left" w:pos="10992"/>
+          <w:tab w:val="left" w:pos="11908"/>
+          <w:tab w:val="left" w:pos="12824"/>
+          <w:tab w:val="left" w:pos="13740"/>
+          <w:tab w:val="left" w:pos="14656"/>
+        </w:tabs>
+        <w:spacing w:after="150" w:line="276" w:lineRule="auto"/>
+        <w:ind w:left="709" w:hanging="283"/>
+        <w:jc w:val="both"/>
+        <w:textAlignment w:val="baseline"/>
+        <w:rPr>
+          <w:rFonts w:eastAsia="Times New Roman" w:cstheme="minorHAnsi"/>
+          <w:b/>
+          <w:color w:val="000000" w:themeColor="text1"/>
+          <w:spacing w:val="2"/>
+          <w:sz w:val="24"/>
+          <w:szCs w:val="24"/>
+        </w:rPr>
+      </w:pPr>
+      <w:r>
+        <w:rPr>
+          <w:rFonts w:eastAsia="Times New Roman" w:cstheme="minorHAnsi"/>
+          <w:b/>
+          <w:color w:val="000000" w:themeColor="text1"/>
+          <w:spacing w:val="2"/>
+          <w:sz w:val="24"/>
+          <w:szCs w:val="24"/>
+        </w:rPr>
+        <w:t>Substring</w:t>
+      </w:r>
+      <w:r>
+        <w:rPr>
+          <w:rFonts w:eastAsia="Times New Roman" w:cstheme="minorHAnsi"/>
+          <w:b/>
+          <w:color w:val="000000" w:themeColor="text1"/>
+          <w:spacing w:val="2"/>
+          <w:sz w:val="24"/>
+          <w:szCs w:val="24"/>
+        </w:rPr>
+        <w:t xml:space="preserve"> </w:t>
+      </w:r>
+      <w:r>
+        <w:rPr>
+          <w:rFonts w:eastAsia="Times New Roman" w:cstheme="minorHAnsi"/>
+          <w:b/>
+          <w:color w:val="000000" w:themeColor="text1"/>
+          <w:spacing w:val="2"/>
+          <w:sz w:val="24"/>
+          <w:szCs w:val="24"/>
+        </w:rPr>
+        <w:t>(startIndex</w:t>
+      </w:r>
+      <w:r>
+        <w:rPr>
+          <w:rFonts w:eastAsia="Times New Roman" w:cstheme="minorHAnsi"/>
+          <w:b/>
+          <w:color w:val="000000" w:themeColor="text1"/>
+          <w:spacing w:val="2"/>
+          <w:sz w:val="24"/>
+          <w:szCs w:val="24"/>
+        </w:rPr>
+        <w:t xml:space="preserve"> </w:t>
+      </w:r>
+      <w:r>
+        <w:rPr>
+          <w:rFonts w:eastAsia="Times New Roman" w:cstheme="minorHAnsi"/>
+          <w:color w:val="000000" w:themeColor="text1"/>
+          <w:spacing w:val="2"/>
+          <w:sz w:val="24"/>
+          <w:szCs w:val="24"/>
+        </w:rPr>
+        <w:t>(inclusive)</w:t>
+      </w:r>
+      <w:r>
+        <w:rPr>
+          <w:rFonts w:eastAsia="Times New Roman" w:cstheme="minorHAnsi"/>
+          <w:b/>
+          <w:color w:val="000000" w:themeColor="text1"/>
+          <w:spacing w:val="2"/>
+          <w:sz w:val="24"/>
+          <w:szCs w:val="24"/>
+        </w:rPr>
+        <w:t>, endIndex</w:t>
+      </w:r>
+      <w:r>
+        <w:rPr>
+          <w:rFonts w:eastAsia="Times New Roman" w:cstheme="minorHAnsi"/>
+          <w:b/>
+          <w:color w:val="000000" w:themeColor="text1"/>
+          <w:spacing w:val="2"/>
+          <w:sz w:val="24"/>
+          <w:szCs w:val="24"/>
+        </w:rPr>
+        <w:t xml:space="preserve"> </w:t>
+      </w:r>
+      <w:r>
+        <w:rPr>
+          <w:rFonts w:eastAsia="Times New Roman" w:cstheme="minorHAnsi"/>
+          <w:color w:val="000000" w:themeColor="text1"/>
+          <w:spacing w:val="2"/>
+          <w:sz w:val="24"/>
+          <w:szCs w:val="24"/>
+        </w:rPr>
+        <w:t>(ex</w:t>
+      </w:r>
+      <w:r>
+        <w:rPr>
+          <w:rFonts w:eastAsia="Times New Roman" w:cstheme="minorHAnsi"/>
+          <w:color w:val="000000" w:themeColor="text1"/>
+          <w:spacing w:val="2"/>
+          <w:sz w:val="24"/>
+          <w:szCs w:val="24"/>
+        </w:rPr>
+        <w:t>clusive)</w:t>
+      </w:r>
+      <w:r>
+        <w:rPr>
+          <w:rFonts w:eastAsia="Times New Roman" w:cstheme="minorHAnsi"/>
+          <w:b/>
+          <w:color w:val="000000" w:themeColor="text1"/>
+          <w:spacing w:val="2"/>
+          <w:sz w:val="24"/>
+          <w:szCs w:val="24"/>
+        </w:rPr>
+        <w:t>)</w:t>
+      </w:r>
+      <w:r>
+        <w:rPr>
+          <w:rFonts w:eastAsia="Times New Roman" w:cstheme="minorHAnsi"/>
+          <w:b/>
+          <w:color w:val="000000" w:themeColor="text1"/>
+          <w:spacing w:val="2"/>
+          <w:sz w:val="24"/>
+          <w:szCs w:val="24"/>
+        </w:rPr>
+        <w:t>.</w:t>
+      </w:r>
+    </w:p>
+    <w:p>
+      <w:pPr>
+        <w:pStyle w:val="ListParagraph"/>
+        <w:tabs>
+          <w:tab w:val="left" w:pos="916"/>
+          <w:tab w:val="left" w:pos="1832"/>
+          <w:tab w:val="left" w:pos="2748"/>
+          <w:tab w:val="left" w:pos="3664"/>
+          <w:tab w:val="left" w:pos="4580"/>
+          <w:tab w:val="left" w:pos="5496"/>
+          <w:tab w:val="left" w:pos="6412"/>
+          <w:tab w:val="left" w:pos="7328"/>
+          <w:tab w:val="left" w:pos="8244"/>
+          <w:tab w:val="left" w:pos="9160"/>
+          <w:tab w:val="left" w:pos="10076"/>
+          <w:tab w:val="left" w:pos="10992"/>
+          <w:tab w:val="left" w:pos="11908"/>
+          <w:tab w:val="left" w:pos="12824"/>
+          <w:tab w:val="left" w:pos="13740"/>
+          <w:tab w:val="left" w:pos="14656"/>
+        </w:tabs>
+        <w:spacing w:after="150" w:line="276" w:lineRule="auto"/>
+        <w:ind w:left="709" w:hanging="283"/>
+        <w:jc w:val="both"/>
+        <w:textAlignment w:val="baseline"/>
+        <w:rPr>
+          <w:rFonts w:eastAsia="Times New Roman" w:cstheme="minorHAnsi"/>
+          <w:b/>
+          <w:color w:val="000000" w:themeColor="text1"/>
+          <w:spacing w:val="2"/>
+          <w:sz w:val="24"/>
+          <w:szCs w:val="24"/>
+        </w:rPr>
+      </w:pPr>
+    </w:p>
+    <w:p>
+      <w:pPr>
+        <w:pStyle w:val="ListParagraph"/>
+        <w:numPr>
+          <w:ilvl w:val="0"/>
+          <w:numId w:val="3"/>
+        </w:numPr>
+        <w:tabs>
+          <w:tab w:val="left" w:pos="916"/>
+          <w:tab w:val="left" w:pos="1832"/>
+          <w:tab w:val="left" w:pos="2748"/>
+          <w:tab w:val="left" w:pos="3664"/>
+          <w:tab w:val="left" w:pos="4580"/>
+          <w:tab w:val="left" w:pos="5496"/>
+          <w:tab w:val="left" w:pos="6412"/>
+          <w:tab w:val="left" w:pos="7328"/>
+          <w:tab w:val="left" w:pos="8244"/>
+          <w:tab w:val="left" w:pos="9160"/>
+          <w:tab w:val="left" w:pos="10076"/>
+          <w:tab w:val="left" w:pos="10992"/>
+          <w:tab w:val="left" w:pos="11908"/>
+          <w:tab w:val="left" w:pos="12824"/>
+          <w:tab w:val="left" w:pos="13740"/>
+          <w:tab w:val="left" w:pos="14656"/>
+        </w:tabs>
+        <w:spacing w:after="150" w:line="276" w:lineRule="auto"/>
+        <w:ind w:left="709" w:hanging="283"/>
+        <w:jc w:val="both"/>
+        <w:textAlignment w:val="baseline"/>
+        <w:rPr>
+          <w:rFonts w:eastAsia="Times New Roman" w:cstheme="minorHAnsi"/>
+          <w:b/>
+          <w:color w:val="000000" w:themeColor="text1"/>
+          <w:spacing w:val="2"/>
+          <w:sz w:val="24"/>
+          <w:szCs w:val="24"/>
+        </w:rPr>
+      </w:pPr>
+      <w:r>
+        <w:rPr>
+          <w:rFonts w:eastAsia="Times New Roman" w:cstheme="minorHAnsi"/>
+          <w:b/>
+          <w:color w:val="000000" w:themeColor="text1"/>
+          <w:spacing w:val="2"/>
+          <w:sz w:val="24"/>
+          <w:szCs w:val="24"/>
+        </w:rPr>
+        <w:t>Bit Manipulation:</w:t>
+      </w:r>
+    </w:p>
+    <w:p>
+      <w:pPr>
+        <w:pStyle w:val="ListParagraph"/>
+        <w:numPr>
+          <w:ilvl w:val="0"/>
+          <w:numId w:val="4"/>
+        </w:numPr>
+        <w:tabs>
+          <w:tab w:val="left" w:pos="916"/>
+          <w:tab w:val="left" w:pos="1832"/>
+          <w:tab w:val="left" w:pos="2748"/>
+          <w:tab w:val="left" w:pos="3664"/>
+          <w:tab w:val="left" w:pos="4580"/>
+          <w:tab w:val="left" w:pos="5496"/>
+          <w:tab w:val="left" w:pos="6412"/>
+          <w:tab w:val="left" w:pos="7328"/>
+          <w:tab w:val="left" w:pos="8244"/>
+          <w:tab w:val="left" w:pos="9160"/>
+          <w:tab w:val="left" w:pos="10076"/>
+          <w:tab w:val="left" w:pos="10992"/>
+          <w:tab w:val="left" w:pos="11908"/>
+          <w:tab w:val="left" w:pos="12824"/>
+          <w:tab w:val="left" w:pos="13740"/>
+          <w:tab w:val="left" w:pos="14656"/>
+        </w:tabs>
+        <w:spacing w:after="150" w:line="276" w:lineRule="auto"/>
+        <w:ind w:left="709" w:hanging="283"/>
+        <w:jc w:val="both"/>
+        <w:textAlignment w:val="baseline"/>
+        <w:rPr>
+          <w:rFonts w:eastAsia="Times New Roman" w:cstheme="minorHAnsi"/>
+          <w:b/>
+          <w:color w:val="000000" w:themeColor="text1"/>
+          <w:spacing w:val="2"/>
+          <w:sz w:val="24"/>
+          <w:szCs w:val="24"/>
+        </w:rPr>
+      </w:pPr>
+      <w:r>
+        <w:rPr>
+          <w:rFonts w:eastAsia="Times New Roman" w:cstheme="minorHAnsi"/>
+          <w:color w:val="000000" w:themeColor="text1"/>
+          <w:spacing w:val="2"/>
+          <w:sz w:val="24"/>
+          <w:szCs w:val="24"/>
+        </w:rPr>
+        <w:t>Position</w:t>
+      </w:r>
+      <w:r>
+        <w:rPr>
+          <w:rFonts w:eastAsia="Times New Roman" w:cstheme="minorHAnsi"/>
+          <w:b/>
+          <w:color w:val="000000" w:themeColor="text1"/>
+          <w:spacing w:val="2"/>
+          <w:sz w:val="24"/>
+          <w:szCs w:val="24"/>
+        </w:rPr>
+        <w:t xml:space="preserve">: </w:t>
+      </w:r>
+      <w:r>
+        <w:rPr>
+          <w:rFonts w:eastAsia="Times New Roman" w:cstheme="minorHAnsi"/>
+          <w:color w:val="000000" w:themeColor="text1"/>
+          <w:spacing w:val="2"/>
+          <w:sz w:val="24"/>
+          <w:szCs w:val="24"/>
+        </w:rPr>
+        <w:t>It’s read from right to left, with rightmost bit is at 0 index and index increases subsequently.</w:t>
+      </w:r>
+    </w:p>
+    <w:p>
+      <w:pPr>
+        <w:pStyle w:val="ListParagraph"/>
+        <w:numPr>
+          <w:ilvl w:val="0"/>
+          <w:numId w:val="4"/>
+        </w:numPr>
+        <w:tabs>
+          <w:tab w:val="left" w:pos="916"/>
+          <w:tab w:val="left" w:pos="1832"/>
+          <w:tab w:val="left" w:pos="2748"/>
+          <w:tab w:val="left" w:pos="3664"/>
+          <w:tab w:val="left" w:pos="4580"/>
+          <w:tab w:val="left" w:pos="5496"/>
+          <w:tab w:val="left" w:pos="6412"/>
+          <w:tab w:val="left" w:pos="7328"/>
+          <w:tab w:val="left" w:pos="8244"/>
+          <w:tab w:val="left" w:pos="9160"/>
+          <w:tab w:val="left" w:pos="10076"/>
+          <w:tab w:val="left" w:pos="10992"/>
+          <w:tab w:val="left" w:pos="11908"/>
+          <w:tab w:val="left" w:pos="12824"/>
+          <w:tab w:val="left" w:pos="13740"/>
+          <w:tab w:val="left" w:pos="14656"/>
+        </w:tabs>
+        <w:spacing w:after="150" w:line="276" w:lineRule="auto"/>
+        <w:ind w:left="709" w:hanging="283"/>
+        <w:jc w:val="both"/>
+        <w:textAlignment w:val="baseline"/>
+        <w:rPr>
+          <w:rFonts w:eastAsia="Times New Roman" w:cstheme="minorHAnsi"/>
+          <w:color w:val="000000" w:themeColor="text1"/>
+          <w:spacing w:val="2"/>
+          <w:sz w:val="24"/>
+          <w:szCs w:val="24"/>
+        </w:rPr>
+      </w:pPr>
       <w:r>
         <w:rPr>
           <w:rFonts w:eastAsia="Times New Roman" w:cstheme="minorHAnsi"/>
@@ -2802,7 +3465,6 @@
         </w:rPr>
         <w:t>GetBit</w:t>
       </w:r>
-      <w:proofErr w:type="spellEnd"/>
       <w:r>
         <w:rPr>
           <w:rFonts w:eastAsia="Times New Roman" w:cstheme="minorHAnsi"/>
@@ -2953,29 +3615,7 @@
           <w:sz w:val="24"/>
           <w:szCs w:val="24"/>
         </w:rPr>
-        <w:t xml:space="preserve">we need to </w:t>
-      </w:r>
-      <w:proofErr w:type="spellStart"/>
-      <w:r>
-        <w:rPr>
-          <w:rFonts w:eastAsia="Times New Roman" w:cstheme="minorHAnsi"/>
-          <w:color w:val="000000" w:themeColor="text1"/>
-          <w:spacing w:val="2"/>
-          <w:sz w:val="24"/>
-          <w:szCs w:val="24"/>
-        </w:rPr>
-        <w:t>Getbit</w:t>
-      </w:r>
-      <w:proofErr w:type="spellEnd"/>
-      <w:r>
-        <w:rPr>
-          <w:rFonts w:eastAsia="Times New Roman" w:cstheme="minorHAnsi"/>
-          <w:color w:val="000000" w:themeColor="text1"/>
-          <w:spacing w:val="2"/>
-          <w:sz w:val="24"/>
-          <w:szCs w:val="24"/>
-        </w:rPr>
-        <w:t xml:space="preserve"> for position 2, we’ll left shift 1 by 2 bits.</w:t>
+        <w:t>we need to Getbit for position 2, we’ll left shift 1 by 2 bits.</w:t>
       </w:r>
     </w:p>
     <w:p>
@@ -3081,29 +3721,8 @@
           <w:sz w:val="24"/>
           <w:szCs w:val="24"/>
         </w:rPr>
-        <w:t xml:space="preserve">If the result of b. is a non-zero number, result of </w:t>
-      </w:r>
-      <w:proofErr w:type="spellStart"/>
-      <w:r>
-        <w:rPr>
-          <w:rFonts w:eastAsia="Times New Roman" w:cstheme="minorHAnsi"/>
-          <w:color w:val="000000" w:themeColor="text1"/>
-          <w:spacing w:val="2"/>
-          <w:sz w:val="24"/>
-          <w:szCs w:val="24"/>
-        </w:rPr>
-        <w:t>GetBit</w:t>
-      </w:r>
-      <w:proofErr w:type="spellEnd"/>
-      <w:r>
-        <w:rPr>
-          <w:rFonts w:eastAsia="Times New Roman" w:cstheme="minorHAnsi"/>
-          <w:color w:val="000000" w:themeColor="text1"/>
-          <w:spacing w:val="2"/>
-          <w:sz w:val="24"/>
-          <w:szCs w:val="24"/>
-        </w:rPr>
-        <w:t xml:space="preserve"> will be 1 else 0</w:t>
+        <w:lastRenderedPageBreak/>
+        <w:t>If the result of b. is a non-zero number, result of GetBit will be 1 else 0</w:t>
       </w:r>
     </w:p>
     <w:p>
@@ -3143,7 +3762,6 @@
           <w:szCs w:val="24"/>
         </w:rPr>
       </w:pPr>
-      <w:proofErr w:type="spellStart"/>
       <w:r>
         <w:rPr>
           <w:rFonts w:eastAsia="Times New Roman" w:cstheme="minorHAnsi"/>
@@ -3166,7 +3784,6 @@
         </w:rPr>
         <w:t>etBit</w:t>
       </w:r>
-      <w:proofErr w:type="spellEnd"/>
       <w:r>
         <w:rPr>
           <w:rFonts w:eastAsia="Times New Roman" w:cstheme="minorHAnsi"/>
@@ -3299,7 +3916,6 @@
         </w:rPr>
         <w:t xml:space="preserve">Bit Mask i.e., Left shift the bits of 1(in binary) by the bits given in position. E.g., we need to </w:t>
       </w:r>
-      <w:proofErr w:type="spellStart"/>
       <w:r>
         <w:rPr>
           <w:rFonts w:eastAsia="Times New Roman" w:cstheme="minorHAnsi"/>
@@ -3338,18 +3954,7 @@
           <w:sz w:val="24"/>
           <w:szCs w:val="24"/>
         </w:rPr>
-        <w:t>it</w:t>
-      </w:r>
-      <w:proofErr w:type="spellEnd"/>
-      <w:r>
-        <w:rPr>
-          <w:rFonts w:eastAsia="Times New Roman" w:cstheme="minorHAnsi"/>
-          <w:color w:val="000000" w:themeColor="text1"/>
-          <w:spacing w:val="2"/>
-          <w:sz w:val="24"/>
-          <w:szCs w:val="24"/>
-        </w:rPr>
-        <w:t xml:space="preserve"> for position 2, we’ll left shift 1 by 2 bits.</w:t>
+        <w:t>it for position 2, we’ll left shift 1 by 2 bits.</w:t>
       </w:r>
     </w:p>
     <w:p>
@@ -3445,20 +4050,8 @@
           <w:sz w:val="24"/>
           <w:szCs w:val="24"/>
         </w:rPr>
-        <w:t xml:space="preserve">The result of b is the required result of </w:t>
-      </w:r>
-      <w:proofErr w:type="spellStart"/>
-      <w:r>
-        <w:rPr>
-          <w:rFonts w:eastAsia="Times New Roman" w:cstheme="minorHAnsi"/>
-          <w:color w:val="000000" w:themeColor="text1"/>
-          <w:spacing w:val="2"/>
-          <w:sz w:val="24"/>
-          <w:szCs w:val="24"/>
-        </w:rPr>
-        <w:t>SetBit</w:t>
-      </w:r>
-      <w:proofErr w:type="spellEnd"/>
+        <w:t>The result of b is the required result of SetBit</w:t>
+      </w:r>
     </w:p>
     <w:p>
       <w:pPr>
@@ -3497,7 +4090,6 @@
           <w:szCs w:val="24"/>
         </w:rPr>
       </w:pPr>
-      <w:proofErr w:type="spellStart"/>
       <w:r>
         <w:rPr>
           <w:rFonts w:eastAsia="Times New Roman" w:cstheme="minorHAnsi"/>
@@ -3520,7 +4112,6 @@
         </w:rPr>
         <w:t>Bit</w:t>
       </w:r>
-      <w:proofErr w:type="spellEnd"/>
       <w:r>
         <w:rPr>
           <w:rFonts w:eastAsia="Times New Roman" w:cstheme="minorHAnsi"/>
@@ -3651,29 +4242,7 @@
           <w:sz w:val="24"/>
           <w:szCs w:val="24"/>
         </w:rPr>
-        <w:t xml:space="preserve">Bit Mask i.e., Left shift the bits of 1(in binary) by the bits given in position. E.g., we need to </w:t>
-      </w:r>
-      <w:proofErr w:type="spellStart"/>
-      <w:r>
-        <w:rPr>
-          <w:rFonts w:eastAsia="Times New Roman" w:cstheme="minorHAnsi"/>
-          <w:color w:val="000000" w:themeColor="text1"/>
-          <w:spacing w:val="2"/>
-          <w:sz w:val="24"/>
-          <w:szCs w:val="24"/>
-        </w:rPr>
-        <w:t>ClearBit</w:t>
-      </w:r>
-      <w:proofErr w:type="spellEnd"/>
-      <w:r>
-        <w:rPr>
-          <w:rFonts w:eastAsia="Times New Roman" w:cstheme="minorHAnsi"/>
-          <w:color w:val="000000" w:themeColor="text1"/>
-          <w:spacing w:val="2"/>
-          <w:sz w:val="24"/>
-          <w:szCs w:val="24"/>
-        </w:rPr>
-        <w:t xml:space="preserve"> for position 2, we’ll left shift 1 by 2 bits.</w:t>
+        <w:t>Bit Mask i.e., Left shift the bits of 1(in binary) by the bits given in position. E.g., we need to ClearBit for position 2, we’ll left shift 1 by 2 bits.</w:t>
       </w:r>
     </w:p>
     <w:p>
@@ -3721,29 +4290,7 @@
           <w:sz w:val="24"/>
           <w:szCs w:val="24"/>
         </w:rPr>
-        <w:t xml:space="preserve">Perform logical NOT on the </w:t>
-      </w:r>
-      <w:proofErr w:type="spellStart"/>
-      <w:r>
-        <w:rPr>
-          <w:rFonts w:eastAsia="Times New Roman" w:cstheme="minorHAnsi"/>
-          <w:color w:val="000000" w:themeColor="text1"/>
-          <w:spacing w:val="2"/>
-          <w:sz w:val="24"/>
-          <w:szCs w:val="24"/>
-        </w:rPr>
-        <w:t>BitMask</w:t>
-      </w:r>
-      <w:proofErr w:type="spellEnd"/>
-      <w:r>
-        <w:rPr>
-          <w:rFonts w:eastAsia="Times New Roman" w:cstheme="minorHAnsi"/>
-          <w:color w:val="000000" w:themeColor="text1"/>
-          <w:spacing w:val="2"/>
-          <w:sz w:val="24"/>
-          <w:szCs w:val="24"/>
-        </w:rPr>
-        <w:t>, result of a.</w:t>
+        <w:t>Perform logical NOT on the BitMask, result of a.</w:t>
       </w:r>
     </w:p>
     <w:p>
@@ -3801,29 +4348,7 @@
           <w:sz w:val="24"/>
           <w:szCs w:val="24"/>
         </w:rPr>
-        <w:t>~(</w:t>
-      </w:r>
-      <w:proofErr w:type="spellStart"/>
-      <w:r>
-        <w:rPr>
-          <w:rFonts w:eastAsia="Times New Roman" w:cstheme="minorHAnsi"/>
-          <w:color w:val="000000" w:themeColor="text1"/>
-          <w:spacing w:val="2"/>
-          <w:sz w:val="24"/>
-          <w:szCs w:val="24"/>
-        </w:rPr>
-        <w:t>BitMask</w:t>
-      </w:r>
-      <w:proofErr w:type="spellEnd"/>
-      <w:r>
-        <w:rPr>
-          <w:rFonts w:eastAsia="Times New Roman" w:cstheme="minorHAnsi"/>
-          <w:color w:val="000000" w:themeColor="text1"/>
-          <w:spacing w:val="2"/>
-          <w:sz w:val="24"/>
-          <w:szCs w:val="24"/>
-        </w:rPr>
-        <w:t>, result of b</w:t>
+        <w:t>~(BitMask, result of b</w:t>
       </w:r>
       <w:r>
         <w:rPr>
@@ -3891,20 +4416,8 @@
           <w:sz w:val="24"/>
           <w:szCs w:val="24"/>
         </w:rPr>
-        <w:t xml:space="preserve"> is the required result of </w:t>
-      </w:r>
-      <w:proofErr w:type="spellStart"/>
-      <w:r>
-        <w:rPr>
-          <w:rFonts w:eastAsia="Times New Roman" w:cstheme="minorHAnsi"/>
-          <w:color w:val="000000" w:themeColor="text1"/>
-          <w:spacing w:val="2"/>
-          <w:sz w:val="24"/>
-          <w:szCs w:val="24"/>
-        </w:rPr>
-        <w:t>ClearBit</w:t>
-      </w:r>
-      <w:proofErr w:type="spellEnd"/>
+        <w:t xml:space="preserve"> is the required result of ClearBit</w:t>
+      </w:r>
     </w:p>
     <w:p>
       <w:pPr>
@@ -3943,7 +4456,6 @@
           <w:szCs w:val="24"/>
         </w:rPr>
       </w:pPr>
-      <w:proofErr w:type="spellStart"/>
       <w:r>
         <w:rPr>
           <w:rFonts w:eastAsia="Times New Roman" w:cstheme="minorHAnsi"/>
@@ -3966,7 +4478,6 @@
         </w:rPr>
         <w:t>Bit</w:t>
       </w:r>
-      <w:proofErr w:type="spellEnd"/>
       <w:r>
         <w:rPr>
           <w:rFonts w:eastAsia="Times New Roman" w:cstheme="minorHAnsi"/>
@@ -4096,29 +4607,7 @@
           <w:sz w:val="24"/>
           <w:szCs w:val="24"/>
         </w:rPr>
-        <w:t xml:space="preserve">Bit Mask i.e., Left shift the bits of 1(in binary) by the bits given in position. E.g., we need to </w:t>
-      </w:r>
-      <w:proofErr w:type="spellStart"/>
-      <w:r>
-        <w:rPr>
-          <w:rFonts w:eastAsia="Times New Roman" w:cstheme="minorHAnsi"/>
-          <w:color w:val="000000" w:themeColor="text1"/>
-          <w:spacing w:val="2"/>
-          <w:sz w:val="24"/>
-          <w:szCs w:val="24"/>
-        </w:rPr>
-        <w:t>ClearBit</w:t>
-      </w:r>
-      <w:proofErr w:type="spellEnd"/>
-      <w:r>
-        <w:rPr>
-          <w:rFonts w:eastAsia="Times New Roman" w:cstheme="minorHAnsi"/>
-          <w:color w:val="000000" w:themeColor="text1"/>
-          <w:spacing w:val="2"/>
-          <w:sz w:val="24"/>
-          <w:szCs w:val="24"/>
-        </w:rPr>
-        <w:t xml:space="preserve"> for position 2, we’ll left shift 1 by 2 bits.</w:t>
+        <w:t>Bit Mask i.e., Left shift the bits of 1(in binary) by the bits given in position. E.g., we need to ClearBit for position 2, we’ll left shift 1 by 2 bits.</w:t>
       </w:r>
     </w:p>
     <w:p>
@@ -4167,27 +4656,15 @@
         </w:rPr>
         <w:t xml:space="preserve">If we need to set a bit to 0: Perform </w:t>
       </w:r>
-      <w:proofErr w:type="spellStart"/>
-      <w:r>
-        <w:rPr>
-          <w:rFonts w:eastAsia="Times New Roman" w:cstheme="minorHAnsi"/>
-          <w:color w:val="000000" w:themeColor="text1"/>
-          <w:spacing w:val="2"/>
-          <w:sz w:val="24"/>
-          <w:szCs w:val="24"/>
-        </w:rPr>
-        <w:t>ClearBit</w:t>
-      </w:r>
-      <w:proofErr w:type="spellEnd"/>
-      <w:r>
-        <w:rPr>
-          <w:rFonts w:eastAsia="Times New Roman" w:cstheme="minorHAnsi"/>
-          <w:color w:val="000000" w:themeColor="text1"/>
-          <w:spacing w:val="2"/>
-          <w:sz w:val="24"/>
-          <w:szCs w:val="24"/>
-        </w:rPr>
-        <w:t xml:space="preserve"> operation</w:t>
+      <w:r>
+        <w:rPr>
+          <w:rFonts w:eastAsia="Times New Roman" w:cstheme="minorHAnsi"/>
+          <w:color w:val="000000" w:themeColor="text1"/>
+          <w:spacing w:val="2"/>
+          <w:sz w:val="24"/>
+          <w:szCs w:val="24"/>
+        </w:rPr>
+        <w:t>ClearBit operation</w:t>
       </w:r>
     </w:p>
     <w:p>
@@ -4256,27 +4733,15 @@
         </w:rPr>
         <w:t xml:space="preserve">: Perform </w:t>
       </w:r>
-      <w:proofErr w:type="spellStart"/>
-      <w:r>
-        <w:rPr>
-          <w:rFonts w:eastAsia="Times New Roman" w:cstheme="minorHAnsi"/>
-          <w:color w:val="000000" w:themeColor="text1"/>
-          <w:spacing w:val="2"/>
-          <w:sz w:val="24"/>
-          <w:szCs w:val="24"/>
-        </w:rPr>
-        <w:t>SetBit</w:t>
-      </w:r>
-      <w:proofErr w:type="spellEnd"/>
-      <w:r>
-        <w:rPr>
-          <w:rFonts w:eastAsia="Times New Roman" w:cstheme="minorHAnsi"/>
-          <w:color w:val="000000" w:themeColor="text1"/>
-          <w:spacing w:val="2"/>
-          <w:sz w:val="24"/>
-          <w:szCs w:val="24"/>
-        </w:rPr>
-        <w:t xml:space="preserve"> operation</w:t>
+      <w:r>
+        <w:rPr>
+          <w:rFonts w:eastAsia="Times New Roman" w:cstheme="minorHAnsi"/>
+          <w:color w:val="000000" w:themeColor="text1"/>
+          <w:spacing w:val="2"/>
+          <w:sz w:val="24"/>
+          <w:szCs w:val="24"/>
+        </w:rPr>
+        <w:t>SetBit operation</w:t>
       </w:r>
     </w:p>
     <w:p>
@@ -4325,7 +4790,6 @@
           <w:sz w:val="24"/>
           <w:szCs w:val="24"/>
         </w:rPr>
-        <w:lastRenderedPageBreak/>
         <w:t>Sorting:</w:t>
       </w:r>
     </w:p>
@@ -5055,6 +5519,7 @@
           <w:sz w:val="24"/>
           <w:szCs w:val="24"/>
         </w:rPr>
+        <w:lastRenderedPageBreak/>
         <w:t>In</w:t>
       </w:r>
       <w:r>
@@ -5442,18 +5907,7 @@
           <w:szCs w:val="24"/>
           <w:lang w:val="en-IN"/>
         </w:rPr>
-        <w:t>When the pivot always ends up smack in the middle of the subarray after the partition</w:t>
-      </w:r>
-      <w:r>
-        <w:rPr>
-          <w:rFonts w:eastAsia="Times New Roman" w:cstheme="minorHAnsi"/>
-          <w:color w:val="000000" w:themeColor="text1"/>
-          <w:spacing w:val="2"/>
-          <w:sz w:val="24"/>
-          <w:szCs w:val="24"/>
-          <w:lang w:val="en-IN"/>
-        </w:rPr>
-        <w:t>.</w:t>
+        <w:t>When the pivot always ends up smack in the middle of the subarray after the partition.</w:t>
       </w:r>
     </w:p>
     <w:p>
@@ -5654,7 +6108,6 @@
                 <w:sz w:val="24"/>
                 <w:szCs w:val="24"/>
               </w:rPr>
-              <w:lastRenderedPageBreak/>
               <w:t>Name</w:t>
             </w:r>
           </w:p>
@@ -6309,8 +6762,6 @@
           <w:szCs w:val="24"/>
         </w:rPr>
       </w:pPr>
-      <w:bookmarkStart w:id="0" w:name="_GoBack"/>
-      <w:bookmarkEnd w:id="0"/>
     </w:p>
     <w:p>
       <w:pPr>
@@ -6574,6 +7025,7 @@
           <w:szCs w:val="24"/>
           <w:lang w:val="en-IN" w:eastAsia="en-IN"/>
         </w:rPr>
+        <w:lastRenderedPageBreak/>
         <w:drawing>
           <wp:inline distT="0" distB="0" distL="0" distR="0" wp14:anchorId="676D258B" wp14:editId="6146222E">
             <wp:extent cx="5943600" cy="2407285"/>
@@ -7489,6 +7941,118 @@
 <file path=word/numbering.xml><?xml version="1.0" encoding="utf-8"?>
 <w:numbering xmlns:wpc="http://schemas.microsoft.com/office/word/2010/wordprocessingCanvas" xmlns:cx="http://schemas.microsoft.com/office/drawing/2014/chartex" xmlns:cx1="http://schemas.microsoft.com/office/drawing/2015/9/8/chartex" xmlns:mc="http://schemas.openxmlformats.org/markup-compatibility/2006" xmlns:o="urn:schemas-microsoft-com:office:office" xmlns:r="http://schemas.openxmlformats.org/officeDocument/2006/relationships" xmlns:m="http://schemas.openxmlformats.org/officeDocument/2006/math" xmlns:v="urn:schemas-microsoft-com:vml" xmlns:wp14="http://schemas.microsoft.com/office/word/2010/wordprocessingDrawing" xmlns:wp="http://schemas.openxmlformats.org/drawingml/2006/wordprocessingDrawing" xmlns:w10="urn:schemas-microsoft-com:office:word" xmlns:w="http://schemas.openxmlformats.org/wordprocessingml/2006/main" xmlns:w14="http://schemas.microsoft.com/office/word/2010/wordml" xmlns:w15="http://schemas.microsoft.com/office/word/2012/wordml" xmlns:w16se="http://schemas.microsoft.com/office/word/2015/wordml/symex" xmlns:wpg="http://schemas.microsoft.com/office/word/2010/wordprocessingGroup" xmlns:wpi="http://schemas.microsoft.com/office/word/2010/wordprocessingInk" xmlns:wne="http://schemas.microsoft.com/office/word/2006/wordml" xmlns:wps="http://schemas.microsoft.com/office/word/2010/wordprocessingShape" mc:Ignorable="w14 w15 w16se wp14">
   <w:abstractNum w:abstractNumId="0" w15:restartNumberingAfterBreak="0">
+    <w:nsid w:val="012A64FE"/>
+    <w:multiLevelType w:val="hybridMultilevel"/>
+    <w:tmpl w:val="4834555E"/>
+    <w:lvl w:ilvl="0" w:tplc="1F1E113A">
+      <w:numFmt w:val="bullet"/>
+      <w:lvlText w:val="-"/>
+      <w:lvlJc w:val="left"/>
+      <w:pPr>
+        <w:ind w:left="1069" w:hanging="360"/>
+      </w:pPr>
+      <w:rPr>
+        <w:rFonts w:ascii="Calibri" w:eastAsia="Times New Roman" w:hAnsi="Calibri" w:cs="Calibri" w:hint="default"/>
+      </w:rPr>
+    </w:lvl>
+    <w:lvl w:ilvl="1" w:tplc="40090003" w:tentative="1">
+      <w:start w:val="1"/>
+      <w:numFmt w:val="bullet"/>
+      <w:lvlText w:val="o"/>
+      <w:lvlJc w:val="left"/>
+      <w:pPr>
+        <w:ind w:left="1789" w:hanging="360"/>
+      </w:pPr>
+      <w:rPr>
+        <w:rFonts w:ascii="Courier New" w:hAnsi="Courier New" w:cs="Courier New" w:hint="default"/>
+      </w:rPr>
+    </w:lvl>
+    <w:lvl w:ilvl="2" w:tplc="40090005" w:tentative="1">
+      <w:start w:val="1"/>
+      <w:numFmt w:val="bullet"/>
+      <w:lvlText w:val=""/>
+      <w:lvlJc w:val="left"/>
+      <w:pPr>
+        <w:ind w:left="2509" w:hanging="360"/>
+      </w:pPr>
+      <w:rPr>
+        <w:rFonts w:ascii="Wingdings" w:hAnsi="Wingdings" w:hint="default"/>
+      </w:rPr>
+    </w:lvl>
+    <w:lvl w:ilvl="3" w:tplc="40090001" w:tentative="1">
+      <w:start w:val="1"/>
+      <w:numFmt w:val="bullet"/>
+      <w:lvlText w:val=""/>
+      <w:lvlJc w:val="left"/>
+      <w:pPr>
+        <w:ind w:left="3229" w:hanging="360"/>
+      </w:pPr>
+      <w:rPr>
+        <w:rFonts w:ascii="Symbol" w:hAnsi="Symbol" w:hint="default"/>
+      </w:rPr>
+    </w:lvl>
+    <w:lvl w:ilvl="4" w:tplc="40090003" w:tentative="1">
+      <w:start w:val="1"/>
+      <w:numFmt w:val="bullet"/>
+      <w:lvlText w:val="o"/>
+      <w:lvlJc w:val="left"/>
+      <w:pPr>
+        <w:ind w:left="3949" w:hanging="360"/>
+      </w:pPr>
+      <w:rPr>
+        <w:rFonts w:ascii="Courier New" w:hAnsi="Courier New" w:cs="Courier New" w:hint="default"/>
+      </w:rPr>
+    </w:lvl>
+    <w:lvl w:ilvl="5" w:tplc="40090005" w:tentative="1">
+      <w:start w:val="1"/>
+      <w:numFmt w:val="bullet"/>
+      <w:lvlText w:val=""/>
+      <w:lvlJc w:val="left"/>
+      <w:pPr>
+        <w:ind w:left="4669" w:hanging="360"/>
+      </w:pPr>
+      <w:rPr>
+        <w:rFonts w:ascii="Wingdings" w:hAnsi="Wingdings" w:hint="default"/>
+      </w:rPr>
+    </w:lvl>
+    <w:lvl w:ilvl="6" w:tplc="40090001" w:tentative="1">
+      <w:start w:val="1"/>
+      <w:numFmt w:val="bullet"/>
+      <w:lvlText w:val=""/>
+      <w:lvlJc w:val="left"/>
+      <w:pPr>
+        <w:ind w:left="5389" w:hanging="360"/>
+      </w:pPr>
+      <w:rPr>
+        <w:rFonts w:ascii="Symbol" w:hAnsi="Symbol" w:hint="default"/>
+      </w:rPr>
+    </w:lvl>
+    <w:lvl w:ilvl="7" w:tplc="40090003" w:tentative="1">
+      <w:start w:val="1"/>
+      <w:numFmt w:val="bullet"/>
+      <w:lvlText w:val="o"/>
+      <w:lvlJc w:val="left"/>
+      <w:pPr>
+        <w:ind w:left="6109" w:hanging="360"/>
+      </w:pPr>
+      <w:rPr>
+        <w:rFonts w:ascii="Courier New" w:hAnsi="Courier New" w:cs="Courier New" w:hint="default"/>
+      </w:rPr>
+    </w:lvl>
+    <w:lvl w:ilvl="8" w:tplc="40090005" w:tentative="1">
+      <w:start w:val="1"/>
+      <w:numFmt w:val="bullet"/>
+      <w:lvlText w:val=""/>
+      <w:lvlJc w:val="left"/>
+      <w:pPr>
+        <w:ind w:left="6829" w:hanging="360"/>
+      </w:pPr>
+      <w:rPr>
+        <w:rFonts w:ascii="Wingdings" w:hAnsi="Wingdings" w:hint="default"/>
+      </w:rPr>
+    </w:lvl>
+  </w:abstractNum>
+  <w:abstractNum w:abstractNumId="1" w15:restartNumberingAfterBreak="0">
     <w:nsid w:val="08B963BF"/>
     <w:multiLevelType w:val="hybridMultilevel"/>
     <w:tmpl w:val="1D9EB10A"/>
@@ -7577,7 +8141,7 @@
       </w:pPr>
     </w:lvl>
   </w:abstractNum>
-  <w:abstractNum w:abstractNumId="1" w15:restartNumberingAfterBreak="0">
+  <w:abstractNum w:abstractNumId="2" w15:restartNumberingAfterBreak="0">
     <w:nsid w:val="0B741F0B"/>
     <w:multiLevelType w:val="hybridMultilevel"/>
     <w:tmpl w:val="1CBE0E46"/>
@@ -7667,7 +8231,7 @@
       </w:pPr>
     </w:lvl>
   </w:abstractNum>
-  <w:abstractNum w:abstractNumId="2" w15:restartNumberingAfterBreak="0">
+  <w:abstractNum w:abstractNumId="3" w15:restartNumberingAfterBreak="0">
     <w:nsid w:val="12C679DF"/>
     <w:multiLevelType w:val="hybridMultilevel"/>
     <w:tmpl w:val="D98C7880"/>
@@ -7759,7 +8323,7 @@
       </w:pPr>
     </w:lvl>
   </w:abstractNum>
-  <w:abstractNum w:abstractNumId="3" w15:restartNumberingAfterBreak="0">
+  <w:abstractNum w:abstractNumId="4" w15:restartNumberingAfterBreak="0">
     <w:nsid w:val="2DC05388"/>
     <w:multiLevelType w:val="hybridMultilevel"/>
     <w:tmpl w:val="5B96FE88"/>
@@ -7848,7 +8412,7 @@
       </w:pPr>
     </w:lvl>
   </w:abstractNum>
-  <w:abstractNum w:abstractNumId="4" w15:restartNumberingAfterBreak="0">
+  <w:abstractNum w:abstractNumId="5" w15:restartNumberingAfterBreak="0">
     <w:nsid w:val="3E6C7F8E"/>
     <w:multiLevelType w:val="hybridMultilevel"/>
     <w:tmpl w:val="E12292AC"/>
@@ -7961,7 +8525,7 @@
       </w:rPr>
     </w:lvl>
   </w:abstractNum>
-  <w:abstractNum w:abstractNumId="5" w15:restartNumberingAfterBreak="0">
+  <w:abstractNum w:abstractNumId="6" w15:restartNumberingAfterBreak="0">
     <w:nsid w:val="43CE77CD"/>
     <w:multiLevelType w:val="hybridMultilevel"/>
     <w:tmpl w:val="ECAE739A"/>
@@ -8074,7 +8638,7 @@
       </w:rPr>
     </w:lvl>
   </w:abstractNum>
-  <w:abstractNum w:abstractNumId="6" w15:restartNumberingAfterBreak="0">
+  <w:abstractNum w:abstractNumId="7" w15:restartNumberingAfterBreak="0">
     <w:nsid w:val="4F9C4D4B"/>
     <w:multiLevelType w:val="hybridMultilevel"/>
     <w:tmpl w:val="DB689E90"/>
@@ -8163,7 +8727,7 @@
       </w:pPr>
     </w:lvl>
   </w:abstractNum>
-  <w:abstractNum w:abstractNumId="7" w15:restartNumberingAfterBreak="0">
+  <w:abstractNum w:abstractNumId="8" w15:restartNumberingAfterBreak="0">
     <w:nsid w:val="5E3C62CE"/>
     <w:multiLevelType w:val="hybridMultilevel"/>
     <w:tmpl w:val="439071A6"/>
@@ -8252,7 +8816,7 @@
       </w:pPr>
     </w:lvl>
   </w:abstractNum>
-  <w:abstractNum w:abstractNumId="8" w15:restartNumberingAfterBreak="0">
+  <w:abstractNum w:abstractNumId="9" w15:restartNumberingAfterBreak="0">
     <w:nsid w:val="5E442106"/>
     <w:multiLevelType w:val="hybridMultilevel"/>
     <w:tmpl w:val="A58A14AE"/>
@@ -8341,7 +8905,7 @@
       </w:pPr>
     </w:lvl>
   </w:abstractNum>
-  <w:abstractNum w:abstractNumId="9" w15:restartNumberingAfterBreak="0">
+  <w:abstractNum w:abstractNumId="10" w15:restartNumberingAfterBreak="0">
     <w:nsid w:val="63822D89"/>
     <w:multiLevelType w:val="hybridMultilevel"/>
     <w:tmpl w:val="9808F528"/>
@@ -8351,7 +8915,7 @@
       <w:lvlText w:val=""/>
       <w:lvlJc w:val="left"/>
       <w:pPr>
-        <w:ind w:left="720" w:hanging="360"/>
+        <w:ind w:left="643" w:hanging="360"/>
       </w:pPr>
       <w:rPr>
         <w:rFonts w:ascii="Symbol" w:hAnsi="Symbol" w:hint="default"/>
@@ -8454,7 +9018,7 @@
       </w:rPr>
     </w:lvl>
   </w:abstractNum>
-  <w:abstractNum w:abstractNumId="10" w15:restartNumberingAfterBreak="0">
+  <w:abstractNum w:abstractNumId="11" w15:restartNumberingAfterBreak="0">
     <w:nsid w:val="7C5F1120"/>
     <w:multiLevelType w:val="hybridMultilevel"/>
     <w:tmpl w:val="D0247D72"/>
@@ -8544,7 +9108,7 @@
       </w:pPr>
     </w:lvl>
   </w:abstractNum>
-  <w:abstractNum w:abstractNumId="11" w15:restartNumberingAfterBreak="0">
+  <w:abstractNum w:abstractNumId="12" w15:restartNumberingAfterBreak="0">
     <w:nsid w:val="7FD55E44"/>
     <w:multiLevelType w:val="hybridMultilevel"/>
     <w:tmpl w:val="63B47454"/>
@@ -8634,40 +9198,43 @@
     </w:lvl>
   </w:abstractNum>
   <w:num w:numId="1">
+    <w:abstractNumId w:val="5"/>
+  </w:num>
+  <w:num w:numId="2">
+    <w:abstractNumId w:val="3"/>
+  </w:num>
+  <w:num w:numId="3">
+    <w:abstractNumId w:val="10"/>
+  </w:num>
+  <w:num w:numId="4">
+    <w:abstractNumId w:val="6"/>
+  </w:num>
+  <w:num w:numId="5">
+    <w:abstractNumId w:val="12"/>
+  </w:num>
+  <w:num w:numId="6">
+    <w:abstractNumId w:val="1"/>
+  </w:num>
+  <w:num w:numId="7">
+    <w:abstractNumId w:val="9"/>
+  </w:num>
+  <w:num w:numId="8">
     <w:abstractNumId w:val="4"/>
   </w:num>
-  <w:num w:numId="2">
+  <w:num w:numId="9">
+    <w:abstractNumId w:val="7"/>
+  </w:num>
+  <w:num w:numId="10">
+    <w:abstractNumId w:val="8"/>
+  </w:num>
+  <w:num w:numId="11">
     <w:abstractNumId w:val="2"/>
   </w:num>
-  <w:num w:numId="3">
-    <w:abstractNumId w:val="9"/>
-  </w:num>
-  <w:num w:numId="4">
-    <w:abstractNumId w:val="5"/>
-  </w:num>
-  <w:num w:numId="5">
+  <w:num w:numId="12">
     <w:abstractNumId w:val="11"/>
   </w:num>
-  <w:num w:numId="6">
+  <w:num w:numId="13">
     <w:abstractNumId w:val="0"/>
-  </w:num>
-  <w:num w:numId="7">
-    <w:abstractNumId w:val="8"/>
-  </w:num>
-  <w:num w:numId="8">
-    <w:abstractNumId w:val="3"/>
-  </w:num>
-  <w:num w:numId="9">
-    <w:abstractNumId w:val="6"/>
-  </w:num>
-  <w:num w:numId="10">
-    <w:abstractNumId w:val="7"/>
-  </w:num>
-  <w:num w:numId="11">
-    <w:abstractNumId w:val="1"/>
-  </w:num>
-  <w:num w:numId="12">
-    <w:abstractNumId w:val="10"/>
   </w:num>
 </w:numbering>
 </file>
@@ -9069,6 +9636,7 @@
   <w:style w:type="character" w:default="1" w:styleId="DefaultParagraphFont">
     <w:name w:val="Default Paragraph Font"/>
     <w:uiPriority w:val="1"/>
+    <w:semiHidden/>
     <w:unhideWhenUsed/>
   </w:style>
   <w:style w:type="table" w:default="1" w:styleId="TableNormal">

</xml_diff>